<commit_message>
Se actualizo una tabla que estaba ligada a otro documento
</commit_message>
<xml_diff>
--- a/Fase 1/Evidencias Grupales/1.5_GuiaEstudiante_Fase 1_Definicion Proyecto APT.docx
+++ b/Fase 1/Evidencias Grupales/1.5_GuiaEstudiante_Fase 1_Definicion Proyecto APT.docx
@@ -2366,7 +2366,7 @@
                 <w:szCs w:val="20"/>
                 <w:rtl w:val="0"/>
               </w:rPr>
-              <w:t xml:space="preserve"> de tres sesiones iniciales de 2 horas cada una. La primera sesión cubrirá la introducción y uso básico del sistema, la segunda se enfocará en el ingreso y gestión de datos, y la tercera abordará la generación de reportes y manejo de la plataforma de manera avanzada. Estas capacitaciones estarán dirigidas a los docentes y el personal administrativo del colegio, adicionalmente se redactará un manual de usuario en complemento de las sesiones de capacitación.</w:t>
+              <w:t xml:space="preserve"> de tres sesiones iniciales de 2 horas cada una. La primera sesión cubrirá la introducción y uso básico del sistema, la segunda se enfocará en el ingreso y gestión de datos, y la tercera abordará la generación de reportes y manejo de la plataforma de manera avanzada. Estas capacitaciones estarán dirigidas a los docentes y el personal administrativo del colegio. Adicionalmente se desarrollará un manual de usuario que acompañará al sistema, este manual explicará paso a paso cómo utilizar las principales funciones del sistemas. Será entregado en formato digital y físico, para que los usuarios puedan consultarlo de manera sencilla en caso de dudas. Este manual será una herramienta clave para complementar las capacitaciones y garantizar una transición más fluida al uso del sistema.</w:t>
             </w:r>
           </w:p>
           <w:p>
@@ -2397,7 +2397,7 @@
                 <w:szCs w:val="20"/>
                 <w:rtl w:val="0"/>
               </w:rPr>
-              <w:t xml:space="preserve">El plan de soporte incluirá un período de 2 meses posteriores a la implementación. Durante el primer mes, se brindará soporte técnico semanal para resolver dudas y problemas que puedan surgir, mientras que en el segundo mes el soporte será cada dos semanas. Este soporte cubrirá ajustes menores, solución de errores, y actualizaciones que sean necesarias, garantizando que el sistema funcione de manera óptima en todo momento, una vez terminado el periodo de 2 meses, si el cliente desea soporte se iniciarán conversaciones para dar soporte pagado bajo condiciones que se especificarán en el momento que sea necesario.</w:t>
+              <w:t xml:space="preserve">El plan de soporte incluirá un período de 2 meses posteriores a la implementación. Durante el primer mes, se brindará soporte técnico semanal para resolver dudas y problemas que puedan surgir, mientras que en el segundo mes el soporte será cada dos semanas. Este soporte cubrirá ajustes menores, solución de errores, y actualizaciones que sean necesarias, garantizando que el sistema funcione de manera óptima en todo momento, cuando este periodo acabe si el cliente necesita soporte adicional después de este período, se deberá iniciar una conversación para llegar a un acuerdo monetario aparte, que cubra los costos adicionales de soporte técnico o mantenimiento continuo</w:t>
             </w:r>
             <w:r>
               <w:rPr>
@@ -14557,7 +14557,7 @@
                         <w:szCs w:val="20"/>
                         <w:rtl w:val="0"/>
                       </w:rPr>
-                      <w:t xml:space="preserve">E5-H3</w:t>
+                      <w:t xml:space="preserve">E6-H1</w:t>
                     </w:r>
                     <w:r>
                       <w:rPr>
@@ -14609,7 +14609,7 @@
                         <w:szCs w:val="20"/>
                         <w:rtl w:val="0"/>
                       </w:rPr>
-                      <w:t xml:space="preserve">Integridad de los Datos</w:t>
+                      <w:t xml:space="preserve">Interfaz de Usuario</w:t>
                     </w:r>
                     <w:r>
                       <w:rPr>
@@ -14661,7 +14661,7 @@
                         <w:szCs w:val="20"/>
                         <w:rtl w:val="0"/>
                       </w:rPr>
-                      <w:t xml:space="preserve">Como desarrollador, quiero crear relaciones y claves foráneas en la base de datos para mantener la integridad de los datos y asegurar que la información esté correctamente vinculada.</w:t>
+                      <w:t xml:space="preserve">Como diseñador web, quiero crear una interfaz de usuario limpia y fácil de navegar que utilice los colores institucionales del colegio para mantener la coherencia visual con la identidad de la institución.</w:t>
                     </w:r>
                     <w:r>
                       <w:rPr>
@@ -14714,7 +14714,7 @@
                         <w:szCs w:val="20"/>
                         <w:rtl w:val="0"/>
                       </w:rPr>
-                      <w:t xml:space="preserve">32.3</w:t>
+                      <w:t xml:space="preserve">29.7</w:t>
                     </w:r>
                     <w:r>
                       <w:rPr>
@@ -14767,7 +14767,7 @@
                         <w:szCs w:val="20"/>
                         <w:rtl w:val="0"/>
                       </w:rPr>
-                      <w:t xml:space="preserve">1</w:t>
+                      <w:t xml:space="preserve">3</w:t>
                     </w:r>
                     <w:r>
                       <w:rPr>
@@ -14820,7 +14820,7 @@
                         <w:szCs w:val="20"/>
                         <w:rtl w:val="0"/>
                       </w:rPr>
-                      <w:t xml:space="preserve">Alta</w:t>
+                      <w:t xml:space="preserve">Media</w:t>
                     </w:r>
                     <w:r>
                       <w:rPr>
@@ -14879,7 +14879,7 @@
                         <w:szCs w:val="20"/>
                         <w:rtl w:val="0"/>
                       </w:rPr>
-                      <w:t xml:space="preserve">E6-H1</w:t>
+                      <w:t xml:space="preserve">E6-H2</w:t>
                     </w:r>
                     <w:r>
                       <w:rPr>
@@ -14931,7 +14931,7 @@
                         <w:szCs w:val="20"/>
                         <w:rtl w:val="0"/>
                       </w:rPr>
-                      <w:t xml:space="preserve">Interfaz de Usuario</w:t>
+                      <w:t xml:space="preserve">Logotipo</w:t>
                     </w:r>
                     <w:r>
                       <w:rPr>
@@ -14983,7 +14983,7 @@
                         <w:szCs w:val="20"/>
                         <w:rtl w:val="0"/>
                       </w:rPr>
-                      <w:t xml:space="preserve">Como diseñador web, quiero crear una interfaz de usuario limpia y fácil de navegar que utilice los colores institucionales del colegio para mantener la coherencia visual con la identidad de la institución.</w:t>
+                      <w:t xml:space="preserve">Como cliente de la página web, quiero asegurar que el logotipo del colegio esté presente en todas las páginas clave del sitio para reforzar la marca e identidad visual del colegio.</w:t>
                     </w:r>
                     <w:r>
                       <w:rPr>
@@ -15036,7 +15036,7 @@
                         <w:szCs w:val="20"/>
                         <w:rtl w:val="0"/>
                       </w:rPr>
-                      <w:t xml:space="preserve">29.7</w:t>
+                      <w:t xml:space="preserve">7</w:t>
                     </w:r>
                     <w:r>
                       <w:rPr>
@@ -15142,7 +15142,7 @@
                         <w:szCs w:val="20"/>
                         <w:rtl w:val="0"/>
                       </w:rPr>
-                      <w:t xml:space="preserve">Media</w:t>
+                      <w:t xml:space="preserve">Baja</w:t>
                     </w:r>
                     <w:r>
                       <w:rPr>
@@ -15201,7 +15201,7 @@
                         <w:szCs w:val="20"/>
                         <w:rtl w:val="0"/>
                       </w:rPr>
-                      <w:t xml:space="preserve">E6-H2</w:t>
+                      <w:t xml:space="preserve">MB-T1</w:t>
                     </w:r>
                     <w:r>
                       <w:rPr>
@@ -15253,7 +15253,7 @@
                         <w:szCs w:val="20"/>
                         <w:rtl w:val="0"/>
                       </w:rPr>
-                      <w:t xml:space="preserve">Logotipo</w:t>
+                      <w:t xml:space="preserve">Marcha blanca</w:t>
                     </w:r>
                     <w:r>
                       <w:rPr>
@@ -15305,7 +15305,7 @@
                         <w:szCs w:val="20"/>
                         <w:rtl w:val="0"/>
                       </w:rPr>
-                      <w:t xml:space="preserve">Como cliente de la página web, quiero asegurar que el logotipo del colegio esté presente en todas las páginas clave del sitio para reforzar la marca e identidad visual del colegio.</w:t>
+                      <w:t xml:space="preserve">Realizar pruebas en vivo con un grupo limitado de usuarios antes de la implementación completa para detectar posibles fallos.</w:t>
                     </w:r>
                     <w:r>
                       <w:rPr>
@@ -15358,7 +15358,7 @@
                         <w:szCs w:val="20"/>
                         <w:rtl w:val="0"/>
                       </w:rPr>
-                      <w:t xml:space="preserve">7</w:t>
+                      <w:t xml:space="preserve">48</w:t>
                     </w:r>
                     <w:r>
                       <w:rPr>
@@ -15411,7 +15411,7 @@
                         <w:szCs w:val="20"/>
                         <w:rtl w:val="0"/>
                       </w:rPr>
-                      <w:t xml:space="preserve">3</w:t>
+                      <w:t xml:space="preserve">4</w:t>
                     </w:r>
                     <w:r>
                       <w:rPr>
@@ -15464,7 +15464,7 @@
                         <w:szCs w:val="20"/>
                         <w:rtl w:val="0"/>
                       </w:rPr>
-                      <w:t xml:space="preserve">Baja</w:t>
+                      <w:t xml:space="preserve">Alta</w:t>
                     </w:r>
                     <w:r>
                       <w:rPr>
@@ -15523,7 +15523,7 @@
                         <w:szCs w:val="20"/>
                         <w:rtl w:val="0"/>
                       </w:rPr>
-                      <w:t xml:space="preserve">E6-H3</w:t>
+                      <w:t xml:space="preserve">E7-H1</w:t>
                     </w:r>
                     <w:r>
                       <w:rPr>
@@ -15575,7 +15575,7 @@
                         <w:szCs w:val="20"/>
                         <w:rtl w:val="0"/>
                       </w:rPr>
-                      <w:t xml:space="preserve">Navegación</w:t>
+                      <w:t xml:space="preserve">Configuración del entorno de producción</w:t>
                     </w:r>
                     <w:r>
                       <w:rPr>
@@ -15627,7 +15627,7 @@
                         <w:szCs w:val="20"/>
                         <w:rtl w:val="0"/>
                       </w:rPr>
-                      <w:t xml:space="preserve">Como usuario del sitio, quiero que la navegación sea intuitiva y accesible para que pueda encontrar rápidamente la información que necesito sin complicaciones.</w:t>
+                      <w:t xml:space="preserve">Como miembro del equipo, quiero configurar el entorno de producción con todas las dependencias y configuraciones necesarias, para asegurar que el sistema funcione correctamente al ser desplegado.</w:t>
                     </w:r>
                     <w:r>
                       <w:rPr>
@@ -15680,7 +15680,7 @@
                         <w:szCs w:val="20"/>
                         <w:rtl w:val="0"/>
                       </w:rPr>
-                      <w:t xml:space="preserve">21</w:t>
+                      <w:t xml:space="preserve">36.7</w:t>
                     </w:r>
                     <w:r>
                       <w:rPr>
@@ -15733,7 +15733,7 @@
                         <w:szCs w:val="20"/>
                         <w:rtl w:val="0"/>
                       </w:rPr>
-                      <w:t xml:space="preserve">3</w:t>
+                      <w:t xml:space="preserve">4</w:t>
                     </w:r>
                     <w:r>
                       <w:rPr>
@@ -15845,7 +15845,7 @@
                         <w:szCs w:val="20"/>
                         <w:rtl w:val="0"/>
                       </w:rPr>
-                      <w:t xml:space="preserve">MB-T1</w:t>
+                      <w:t xml:space="preserve">E7-H2</w:t>
                     </w:r>
                     <w:r>
                       <w:rPr>
@@ -15897,7 +15897,7 @@
                         <w:szCs w:val="20"/>
                         <w:rtl w:val="0"/>
                       </w:rPr>
-                      <w:t xml:space="preserve">Marcha blanca</w:t>
+                      <w:t xml:space="preserve">Transferencia de datos a producción</w:t>
                     </w:r>
                     <w:r>
                       <w:rPr>
@@ -15949,7 +15949,7 @@
                         <w:szCs w:val="20"/>
                         <w:rtl w:val="0"/>
                       </w:rPr>
-                      <w:t xml:space="preserve">Realizar pruebas en vivo con un grupo limitado de usuarios antes de la implementación completa para detectar posibles fallos.</w:t>
+                      <w:t xml:space="preserve">Como administrador de bases de datos, quiero transferir todos los datos necesarios al entorno de producción, para asegurar que el sistema funcione con datos reales y actualizados.</w:t>
                     </w:r>
                     <w:r>
                       <w:rPr>
@@ -16002,7 +16002,7 @@
                         <w:szCs w:val="20"/>
                         <w:rtl w:val="0"/>
                       </w:rPr>
-                      <w:t xml:space="preserve">48</w:t>
+                      <w:t xml:space="preserve">36.7</w:t>
                     </w:r>
                     <w:r>
                       <w:rPr>
@@ -16167,7 +16167,7 @@
                         <w:szCs w:val="20"/>
                         <w:rtl w:val="0"/>
                       </w:rPr>
-                      <w:t xml:space="preserve">E7-H1</w:t>
+                      <w:t xml:space="preserve">E7-H3</w:t>
                     </w:r>
                     <w:r>
                       <w:rPr>
@@ -16219,7 +16219,7 @@
                         <w:szCs w:val="20"/>
                         <w:rtl w:val="0"/>
                       </w:rPr>
-                      <w:t xml:space="preserve">Configuración del entorno de producción</w:t>
+                      <w:t xml:space="preserve">Pruebas de preproducción</w:t>
                     </w:r>
                     <w:r>
                       <w:rPr>
@@ -16271,7 +16271,7 @@
                         <w:szCs w:val="20"/>
                         <w:rtl w:val="0"/>
                       </w:rPr>
-                      <w:t xml:space="preserve">Como miembro del equipo, quiero configurar el entorno de producción con todas las dependencias y configuraciones necesarias, para asegurar que el sistema funcione correctamente al ser desplegado.</w:t>
+                      <w:t xml:space="preserve">Como tester, quiero realizar pruebas exhaustivas en el entorno de preproducción, para identificar y corregir cualquier problema antes de la puesta en marcha final.</w:t>
                     </w:r>
                     <w:r>
                       <w:rPr>
@@ -16483,16 +16483,6 @@
                     </w:pPr>
                     <w:r>
                       <w:rPr>
-                        <w:rFonts w:ascii="Roboto" w:cs="Roboto" w:eastAsia="Roboto" w:hAnsi="Roboto"/>
-                        <w:color w:val="434343"/>
-                        <w:sz w:val="20"/>
-                        <w:szCs w:val="20"/>
-                        <w:rtl w:val="0"/>
-                      </w:rPr>
-                      <w:t xml:space="preserve">E7-H2</w:t>
-                    </w:r>
-                    <w:r>
-                      <w:rPr>
                         <w:rtl w:val="0"/>
                       </w:rPr>
                     </w:r>
@@ -16535,16 +16525,6 @@
                     </w:pPr>
                     <w:r>
                       <w:rPr>
-                        <w:rFonts w:ascii="Roboto" w:cs="Roboto" w:eastAsia="Roboto" w:hAnsi="Roboto"/>
-                        <w:color w:val="434343"/>
-                        <w:sz w:val="20"/>
-                        <w:szCs w:val="20"/>
-                        <w:rtl w:val="0"/>
-                      </w:rPr>
-                      <w:t xml:space="preserve">Transferencia de datos a producción</w:t>
-                    </w:r>
-                    <w:r>
-                      <w:rPr>
                         <w:rtl w:val="0"/>
                       </w:rPr>
                     </w:r>
@@ -16587,16 +16567,6 @@
                     </w:pPr>
                     <w:r>
                       <w:rPr>
-                        <w:rFonts w:ascii="Roboto" w:cs="Roboto" w:eastAsia="Roboto" w:hAnsi="Roboto"/>
-                        <w:color w:val="434343"/>
-                        <w:sz w:val="20"/>
-                        <w:szCs w:val="20"/>
-                        <w:rtl w:val="0"/>
-                      </w:rPr>
-                      <w:t xml:space="preserve">Como administrador de bases de datos, quiero transferir todos los datos necesarios al entorno de producción, para asegurar que el sistema funcione con datos reales y actualizados.</w:t>
-                    </w:r>
-                    <w:r>
-                      <w:rPr>
                         <w:rtl w:val="0"/>
                       </w:rPr>
                     </w:r>
@@ -16631,23 +16601,12 @@
                     <w:pPr>
                       <w:widowControl w:val="0"/>
                       <w:spacing w:after="0" w:line="276" w:lineRule="auto"/>
-                      <w:jc w:val="center"/>
-                      <w:rPr>
-                        <w:rFonts w:ascii="Arial" w:cs="Arial" w:eastAsia="Arial" w:hAnsi="Arial"/>
-                        <w:sz w:val="20"/>
-                        <w:szCs w:val="20"/>
-                      </w:rPr>
-                    </w:pPr>
-                    <w:r>
-                      <w:rPr>
-                        <w:rFonts w:ascii="Roboto" w:cs="Roboto" w:eastAsia="Roboto" w:hAnsi="Roboto"/>
-                        <w:color w:val="434343"/>
-                        <w:sz w:val="20"/>
-                        <w:szCs w:val="20"/>
-                        <w:rtl w:val="0"/>
-                      </w:rPr>
-                      <w:t xml:space="preserve">36.7</w:t>
-                    </w:r>
+                      <w:rPr>
+                        <w:rFonts w:ascii="Arial" w:cs="Arial" w:eastAsia="Arial" w:hAnsi="Arial"/>
+                        <w:sz w:val="20"/>
+                        <w:szCs w:val="20"/>
+                      </w:rPr>
+                    </w:pPr>
                     <w:r>
                       <w:rPr>
                         <w:rtl w:val="0"/>
@@ -16684,23 +16643,12 @@
                     <w:pPr>
                       <w:widowControl w:val="0"/>
                       <w:spacing w:after="0" w:line="276" w:lineRule="auto"/>
-                      <w:jc w:val="center"/>
-                      <w:rPr>
-                        <w:rFonts w:ascii="Arial" w:cs="Arial" w:eastAsia="Arial" w:hAnsi="Arial"/>
-                        <w:sz w:val="20"/>
-                        <w:szCs w:val="20"/>
-                      </w:rPr>
-                    </w:pPr>
-                    <w:r>
-                      <w:rPr>
-                        <w:rFonts w:ascii="Roboto" w:cs="Roboto" w:eastAsia="Roboto" w:hAnsi="Roboto"/>
-                        <w:color w:val="434343"/>
-                        <w:sz w:val="20"/>
-                        <w:szCs w:val="20"/>
-                        <w:rtl w:val="0"/>
-                      </w:rPr>
-                      <w:t xml:space="preserve">4</w:t>
-                    </w:r>
+                      <w:rPr>
+                        <w:rFonts w:ascii="Arial" w:cs="Arial" w:eastAsia="Arial" w:hAnsi="Arial"/>
+                        <w:sz w:val="20"/>
+                        <w:szCs w:val="20"/>
+                      </w:rPr>
+                    </w:pPr>
                     <w:r>
                       <w:rPr>
                         <w:rtl w:val="0"/>
@@ -16737,23 +16685,12 @@
                     <w:pPr>
                       <w:widowControl w:val="0"/>
                       <w:spacing w:after="0" w:line="276" w:lineRule="auto"/>
-                      <w:jc w:val="center"/>
-                      <w:rPr>
-                        <w:rFonts w:ascii="Arial" w:cs="Arial" w:eastAsia="Arial" w:hAnsi="Arial"/>
-                        <w:sz w:val="20"/>
-                        <w:szCs w:val="20"/>
-                      </w:rPr>
-                    </w:pPr>
-                    <w:r>
-                      <w:rPr>
-                        <w:rFonts w:ascii="Roboto" w:cs="Roboto" w:eastAsia="Roboto" w:hAnsi="Roboto"/>
-                        <w:color w:val="434343"/>
-                        <w:sz w:val="20"/>
-                        <w:szCs w:val="20"/>
-                        <w:rtl w:val="0"/>
-                      </w:rPr>
-                      <w:t xml:space="preserve">Alta</w:t>
-                    </w:r>
+                      <w:rPr>
+                        <w:rFonts w:ascii="Arial" w:cs="Arial" w:eastAsia="Arial" w:hAnsi="Arial"/>
+                        <w:sz w:val="20"/>
+                        <w:szCs w:val="20"/>
+                      </w:rPr>
+                    </w:pPr>
                     <w:r>
                       <w:rPr>
                         <w:rtl w:val="0"/>
@@ -16805,16 +16742,6 @@
                     </w:pPr>
                     <w:r>
                       <w:rPr>
-                        <w:rFonts w:ascii="Roboto" w:cs="Roboto" w:eastAsia="Roboto" w:hAnsi="Roboto"/>
-                        <w:color w:val="434343"/>
-                        <w:sz w:val="20"/>
-                        <w:szCs w:val="20"/>
-                        <w:rtl w:val="0"/>
-                      </w:rPr>
-                      <w:t xml:space="preserve">E7-H3</w:t>
-                    </w:r>
-                    <w:r>
-                      <w:rPr>
                         <w:rtl w:val="0"/>
                       </w:rPr>
                     </w:r>
@@ -16857,16 +16784,6 @@
                     </w:pPr>
                     <w:r>
                       <w:rPr>
-                        <w:rFonts w:ascii="Roboto" w:cs="Roboto" w:eastAsia="Roboto" w:hAnsi="Roboto"/>
-                        <w:color w:val="434343"/>
-                        <w:sz w:val="20"/>
-                        <w:szCs w:val="20"/>
-                        <w:rtl w:val="0"/>
-                      </w:rPr>
-                      <w:t xml:space="preserve">Pruebas de preproducción</w:t>
-                    </w:r>
-                    <w:r>
-                      <w:rPr>
                         <w:rtl w:val="0"/>
                       </w:rPr>
                     </w:r>
@@ -16909,16 +16826,6 @@
                     </w:pPr>
                     <w:r>
                       <w:rPr>
-                        <w:rFonts w:ascii="Roboto" w:cs="Roboto" w:eastAsia="Roboto" w:hAnsi="Roboto"/>
-                        <w:color w:val="434343"/>
-                        <w:sz w:val="20"/>
-                        <w:szCs w:val="20"/>
-                        <w:rtl w:val="0"/>
-                      </w:rPr>
-                      <w:t xml:space="preserve">Como tester, quiero realizar pruebas exhaustivas en el entorno de preproducción, para identificar y corregir cualquier problema antes de la puesta en marcha final.</w:t>
-                    </w:r>
-                    <w:r>
-                      <w:rPr>
                         <w:rtl w:val="0"/>
                       </w:rPr>
                     </w:r>
@@ -16953,23 +16860,12 @@
                     <w:pPr>
                       <w:widowControl w:val="0"/>
                       <w:spacing w:after="0" w:line="276" w:lineRule="auto"/>
-                      <w:jc w:val="center"/>
-                      <w:rPr>
-                        <w:rFonts w:ascii="Arial" w:cs="Arial" w:eastAsia="Arial" w:hAnsi="Arial"/>
-                        <w:sz w:val="20"/>
-                        <w:szCs w:val="20"/>
-                      </w:rPr>
-                    </w:pPr>
-                    <w:r>
-                      <w:rPr>
-                        <w:rFonts w:ascii="Roboto" w:cs="Roboto" w:eastAsia="Roboto" w:hAnsi="Roboto"/>
-                        <w:color w:val="434343"/>
-                        <w:sz w:val="20"/>
-                        <w:szCs w:val="20"/>
-                        <w:rtl w:val="0"/>
-                      </w:rPr>
-                      <w:t xml:space="preserve">36.7</w:t>
-                    </w:r>
+                      <w:rPr>
+                        <w:rFonts w:ascii="Arial" w:cs="Arial" w:eastAsia="Arial" w:hAnsi="Arial"/>
+                        <w:sz w:val="20"/>
+                        <w:szCs w:val="20"/>
+                      </w:rPr>
+                    </w:pPr>
                     <w:r>
                       <w:rPr>
                         <w:rtl w:val="0"/>
@@ -17006,23 +16902,12 @@
                     <w:pPr>
                       <w:widowControl w:val="0"/>
                       <w:spacing w:after="0" w:line="276" w:lineRule="auto"/>
-                      <w:jc w:val="center"/>
-                      <w:rPr>
-                        <w:rFonts w:ascii="Arial" w:cs="Arial" w:eastAsia="Arial" w:hAnsi="Arial"/>
-                        <w:sz w:val="20"/>
-                        <w:szCs w:val="20"/>
-                      </w:rPr>
-                    </w:pPr>
-                    <w:r>
-                      <w:rPr>
-                        <w:rFonts w:ascii="Roboto" w:cs="Roboto" w:eastAsia="Roboto" w:hAnsi="Roboto"/>
-                        <w:color w:val="434343"/>
-                        <w:sz w:val="20"/>
-                        <w:szCs w:val="20"/>
-                        <w:rtl w:val="0"/>
-                      </w:rPr>
-                      <w:t xml:space="preserve">4</w:t>
-                    </w:r>
+                      <w:rPr>
+                        <w:rFonts w:ascii="Arial" w:cs="Arial" w:eastAsia="Arial" w:hAnsi="Arial"/>
+                        <w:sz w:val="20"/>
+                        <w:szCs w:val="20"/>
+                      </w:rPr>
+                    </w:pPr>
                     <w:r>
                       <w:rPr>
                         <w:rtl w:val="0"/>
@@ -17059,23 +16944,12 @@
                     <w:pPr>
                       <w:widowControl w:val="0"/>
                       <w:spacing w:after="0" w:line="276" w:lineRule="auto"/>
-                      <w:jc w:val="center"/>
-                      <w:rPr>
-                        <w:rFonts w:ascii="Arial" w:cs="Arial" w:eastAsia="Arial" w:hAnsi="Arial"/>
-                        <w:sz w:val="20"/>
-                        <w:szCs w:val="20"/>
-                      </w:rPr>
-                    </w:pPr>
-                    <w:r>
-                      <w:rPr>
-                        <w:rFonts w:ascii="Roboto" w:cs="Roboto" w:eastAsia="Roboto" w:hAnsi="Roboto"/>
-                        <w:color w:val="434343"/>
-                        <w:sz w:val="20"/>
-                        <w:szCs w:val="20"/>
-                        <w:rtl w:val="0"/>
-                      </w:rPr>
-                      <w:t xml:space="preserve">Alta</w:t>
-                    </w:r>
+                      <w:rPr>
+                        <w:rFonts w:ascii="Arial" w:cs="Arial" w:eastAsia="Arial" w:hAnsi="Arial"/>
+                        <w:sz w:val="20"/>
+                        <w:szCs w:val="20"/>
+                      </w:rPr>
+                    </w:pPr>
                     <w:r>
                       <w:rPr>
                         <w:rtl w:val="0"/>
@@ -18560,7 +18434,7 @@
 
 <file path=customXML/item1.xml><?xml version="1.0" encoding="utf-8"?>
 <go:gDocsCustomXmlDataStorage xmlns:go="http://customooxmlschemas.google.com/" xmlns:r="http://schemas.openxmlformats.org/officeDocument/2006/relationships" uri="GoogleDocsCustomDataVersion2">
-  <go:docsCustomData xmlns:go="http://customooxmlschemas.google.com/" roundtripDataSignature="AMtx7mgZtMAEgncmbGfkQwvoNgh0BERv7Q==">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</go:docsCustomData>
+  <go:docsCustomData xmlns:go="http://customooxmlschemas.google.com/" roundtripDataSignature="AMtx7mjk0RHxeXmK1zi3Gp0zGXSdhVgcAg==">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</go:docsCustomData>
 </go:gDocsCustomXmlDataStorage>
 </file>
 

</xml_diff>

<commit_message>
Actualizada tabla ligada a oto documento
</commit_message>
<xml_diff>
--- a/Fase 1/Evidencias Grupales/1.5_GuiaEstudiante_Fase 1_Definicion Proyecto APT.docx
+++ b/Fase 1/Evidencias Grupales/1.5_GuiaEstudiante_Fase 1_Definicion Proyecto APT.docx
@@ -6794,7 +6794,7 @@
                         <w:szCs w:val="20"/>
                         <w:rtl w:val="0"/>
                       </w:rPr>
-                      <w:t xml:space="preserve">DP-T1</w:t>
+                      <w:t xml:space="preserve">DP-T2</w:t>
                     </w:r>
                     <w:r>
                       <w:rPr>
@@ -6846,7 +6846,7 @@
                         <w:szCs w:val="20"/>
                         <w:rtl w:val="0"/>
                       </w:rPr>
-                      <w:t xml:space="preserve">Autoevaluación de competencias</w:t>
+                      <w:t xml:space="preserve">Definicion de proyecto APT</w:t>
                     </w:r>
                     <w:r>
                       <w:rPr>
@@ -6897,7 +6897,7 @@
                         <w:szCs w:val="20"/>
                         <w:rtl w:val="0"/>
                       </w:rPr>
-                      <w:t xml:space="preserve">Como miembro del equipo, quiero realizar una autoevaluación de competencias, para identificar áreas de mejora personal y contribuir más efectivamente al proyecto.</w:t>
+                      <w:t xml:space="preserve">Como líder de proyecto, quiero definir claramente el proyecto APT, incluyendo sus objetivos, alcance y entregables, para asegurar que todos los involucrados tengan una comprensión compartida del proyecto.</w:t>
                     </w:r>
                     <w:r>
                       <w:rPr>
@@ -6950,7 +6950,7 @@
                         <w:szCs w:val="20"/>
                         <w:rtl w:val="0"/>
                       </w:rPr>
-                      <w:t xml:space="preserve">8.7</w:t>
+                      <w:t xml:space="preserve">18.3</w:t>
                     </w:r>
                     <w:r>
                       <w:rPr>
@@ -7056,7 +7056,7 @@
                         <w:szCs w:val="20"/>
                         <w:rtl w:val="0"/>
                       </w:rPr>
-                      <w:t xml:space="preserve">Media</w:t>
+                      <w:t xml:space="preserve">Alta</w:t>
                     </w:r>
                     <w:r>
                       <w:rPr>
@@ -7115,7 +7115,7 @@
                         <w:szCs w:val="20"/>
                         <w:rtl w:val="0"/>
                       </w:rPr>
-                      <w:t xml:space="preserve">DP-T2</w:t>
+                      <w:t xml:space="preserve">DP-T3</w:t>
                     </w:r>
                     <w:r>
                       <w:rPr>
@@ -7167,7 +7167,7 @@
                         <w:szCs w:val="20"/>
                         <w:rtl w:val="0"/>
                       </w:rPr>
-                      <w:t xml:space="preserve">Definicion de proyecto APT</w:t>
+                      <w:t xml:space="preserve">Creacion Trello, repositorio, drive</w:t>
                     </w:r>
                     <w:r>
                       <w:rPr>
@@ -7218,7 +7218,7 @@
                         <w:szCs w:val="20"/>
                         <w:rtl w:val="0"/>
                       </w:rPr>
-                      <w:t xml:space="preserve">Como líder de proyecto, quiero definir claramente el proyecto APT, incluyendo sus objetivos, alcance y entregables, para asegurar que todos los involucrados tengan una comprensión compartida del proyecto.</w:t>
+                      <w:t xml:space="preserve">Como gestor de proyectos, quiero crear un tablero de Trello, un repositorio de código y una carpeta en Drive, para organizar y centralizar la gestión del proyecto y los recursos.</w:t>
                     </w:r>
                     <w:r>
                       <w:rPr>
@@ -7271,7 +7271,7 @@
                         <w:szCs w:val="20"/>
                         <w:rtl w:val="0"/>
                       </w:rPr>
-                      <w:t xml:space="preserve">18.3</w:t>
+                      <w:t xml:space="preserve">3.7</w:t>
                     </w:r>
                     <w:r>
                       <w:rPr>
@@ -7436,7 +7436,7 @@
                         <w:szCs w:val="20"/>
                         <w:rtl w:val="0"/>
                       </w:rPr>
-                      <w:t xml:space="preserve">DP-T3</w:t>
+                      <w:t xml:space="preserve">DP-T6</w:t>
                     </w:r>
                     <w:r>
                       <w:rPr>
@@ -7488,7 +7488,7 @@
                         <w:szCs w:val="20"/>
                         <w:rtl w:val="0"/>
                       </w:rPr>
-                      <w:t xml:space="preserve">Creacion Trello, repositorio, drive</w:t>
+                      <w:t xml:space="preserve">Definición de epicas e historias de usuario</w:t>
                     </w:r>
                     <w:r>
                       <w:rPr>
@@ -7539,7 +7539,7 @@
                         <w:szCs w:val="20"/>
                         <w:rtl w:val="0"/>
                       </w:rPr>
-                      <w:t xml:space="preserve">Como gestor de proyectos, quiero crear un tablero de Trello, un repositorio de código y una carpeta en Drive, para organizar y centralizar la gestión del proyecto y los recursos.</w:t>
+                      <w:t xml:space="preserve">Como equipo de desarrollo, queremos definir las épicas e historias de usuario, para estructurar el trabajo de manera que sea manejable y alineado con los objetivos del proyecto.</w:t>
                     </w:r>
                     <w:r>
                       <w:rPr>
@@ -7592,7 +7592,7 @@
                         <w:szCs w:val="20"/>
                         <w:rtl w:val="0"/>
                       </w:rPr>
-                      <w:t xml:space="preserve">3.7</w:t>
+                      <w:t xml:space="preserve">21</w:t>
                     </w:r>
                     <w:r>
                       <w:rPr>
@@ -7757,7 +7757,7 @@
                         <w:szCs w:val="20"/>
                         <w:rtl w:val="0"/>
                       </w:rPr>
-                      <w:t xml:space="preserve">DP-T4</w:t>
+                      <w:t xml:space="preserve">DP-T7</w:t>
                     </w:r>
                     <w:r>
                       <w:rPr>
@@ -7809,7 +7809,7 @@
                         <w:szCs w:val="20"/>
                         <w:rtl w:val="0"/>
                       </w:rPr>
-                      <w:t xml:space="preserve">Toma de requisitos</w:t>
+                      <w:t xml:space="preserve">Definición product backlog priorizado</w:t>
                     </w:r>
                     <w:r>
                       <w:rPr>
@@ -7860,7 +7860,7 @@
                         <w:szCs w:val="20"/>
                         <w:rtl w:val="0"/>
                       </w:rPr>
-                      <w:t xml:space="preserve">Como analista de negocio, quiero realizar la toma de requisitos con las partes interesadas, para asegurar que todas las necesidades del cliente estén claramente definidas y comprendidas por el equipo.</w:t>
+                      <w:t xml:space="preserve">Como Product Owner, quiero definir y priorizar el product backlog, para asegurar que se trabaje en las tareas más importantes primero, alineadas con la visión del proyecto.</w:t>
                     </w:r>
                     <w:r>
                       <w:rPr>
@@ -7913,7 +7913,7 @@
                         <w:szCs w:val="20"/>
                         <w:rtl w:val="0"/>
                       </w:rPr>
-                      <w:t xml:space="preserve">15.7</w:t>
+                      <w:t xml:space="preserve">21</w:t>
                     </w:r>
                     <w:r>
                       <w:rPr>
@@ -8078,7 +8078,7 @@
                         <w:szCs w:val="20"/>
                         <w:rtl w:val="0"/>
                       </w:rPr>
-                      <w:t xml:space="preserve">DP-T5</w:t>
+                      <w:t xml:space="preserve">DP-T8</w:t>
                     </w:r>
                     <w:r>
                       <w:rPr>
@@ -8130,7 +8130,7 @@
                         <w:szCs w:val="20"/>
                         <w:rtl w:val="0"/>
                       </w:rPr>
-                      <w:t xml:space="preserve">Definicion de requisitos</w:t>
+                      <w:t xml:space="preserve">Definición sprint planning</w:t>
                     </w:r>
                     <w:r>
                       <w:rPr>
@@ -8181,7 +8181,7 @@
                         <w:szCs w:val="20"/>
                         <w:rtl w:val="0"/>
                       </w:rPr>
-                      <w:t xml:space="preserve">Como analista de sistemas, quiero documentar los requerimientos funcionales y no funcionales, para asegurar que el sistema cumpla con todas las expectativas del cliente y sea técnicamente viable.</w:t>
+                      <w:t xml:space="preserve">Como Scrum Master, quiero definir el sprint planning, para organizar las tareas a realizar en cada sprint y asegurar que el equipo tenga una dirección clara.</w:t>
                     </w:r>
                     <w:r>
                       <w:rPr>
@@ -8399,7 +8399,7 @@
                         <w:szCs w:val="20"/>
                         <w:rtl w:val="0"/>
                       </w:rPr>
-                      <w:t xml:space="preserve">DP-T6</w:t>
+                      <w:t xml:space="preserve">E1-H1</w:t>
                     </w:r>
                     <w:r>
                       <w:rPr>
@@ -8451,7 +8451,7 @@
                         <w:szCs w:val="20"/>
                         <w:rtl w:val="0"/>
                       </w:rPr>
-                      <w:t xml:space="preserve">Definición de epicas e historias de usuario</w:t>
+                      <w:t xml:space="preserve">Tomar asistencia</w:t>
                     </w:r>
                     <w:r>
                       <w:rPr>
@@ -8502,7 +8502,7 @@
                         <w:szCs w:val="20"/>
                         <w:rtl w:val="0"/>
                       </w:rPr>
-                      <w:t xml:space="preserve">Como equipo de desarrollo, queremos definir las épicas e historias de usuario, para estructurar el trabajo de manera que sea manejable y alineado con los objetivos del proyecto.</w:t>
+                      <w:t xml:space="preserve">Como profesor, quiero registrar la asistencia de mis alumnos para mantener un control preciso de su participación en clases.</w:t>
                     </w:r>
                     <w:r>
                       <w:rPr>
@@ -8555,7 +8555,7 @@
                         <w:szCs w:val="20"/>
                         <w:rtl w:val="0"/>
                       </w:rPr>
-                      <w:t xml:space="preserve">21</w:t>
+                      <w:t xml:space="preserve">29.7</w:t>
                     </w:r>
                     <w:r>
                       <w:rPr>
@@ -8608,7 +8608,7 @@
                         <w:szCs w:val="20"/>
                         <w:rtl w:val="0"/>
                       </w:rPr>
-                      <w:t xml:space="preserve">1</w:t>
+                      <w:t xml:space="preserve">2</w:t>
                     </w:r>
                     <w:r>
                       <w:rPr>
@@ -8720,7 +8720,7 @@
                         <w:szCs w:val="20"/>
                         <w:rtl w:val="0"/>
                       </w:rPr>
-                      <w:t xml:space="preserve">DP-T7</w:t>
+                      <w:t xml:space="preserve">E1-H2</w:t>
                     </w:r>
                     <w:r>
                       <w:rPr>
@@ -8772,7 +8772,7 @@
                         <w:szCs w:val="20"/>
                         <w:rtl w:val="0"/>
                       </w:rPr>
-                      <w:t xml:space="preserve">Definición product backlog priorizado</w:t>
+                      <w:t xml:space="preserve">Poner notas</w:t>
                     </w:r>
                     <w:r>
                       <w:rPr>
@@ -8810,58 +8810,6 @@
                     <w:pPr>
                       <w:widowControl w:val="0"/>
                       <w:spacing w:after="0" w:line="276" w:lineRule="auto"/>
-                      <w:rPr>
-                        <w:rFonts w:ascii="Arial" w:cs="Arial" w:eastAsia="Arial" w:hAnsi="Arial"/>
-                        <w:sz w:val="20"/>
-                        <w:szCs w:val="20"/>
-                      </w:rPr>
-                    </w:pPr>
-                    <w:r>
-                      <w:rPr>
-                        <w:rFonts w:ascii="Roboto" w:cs="Roboto" w:eastAsia="Roboto" w:hAnsi="Roboto"/>
-                        <w:sz w:val="20"/>
-                        <w:szCs w:val="20"/>
-                        <w:rtl w:val="0"/>
-                      </w:rPr>
-                      <w:t xml:space="preserve">Como Product Owner, quiero definir y priorizar el product backlog, para asegurar que se trabaje en las tareas más importantes primero, alineadas con la visión del proyecto.</w:t>
-                    </w:r>
-                    <w:r>
-                      <w:rPr>
-                        <w:rtl w:val="0"/>
-                      </w:rPr>
-                    </w:r>
-                  </w:p>
-                </w:tc>
-              </w:sdtContent>
-            </w:sdt>
-            <w:sdt>
-              <w:sdtPr>
-                <w:lock w:val="contentLocked"/>
-                <w:tag w:val="goog_rdk_45"/>
-              </w:sdtPr>
-              <w:sdtContent>
-                <w:tc>
-                  <w:tcPr>
-                    <w:tcBorders>
-                      <w:top w:color="cccccc" w:space="0" w:sz="6" w:val="single"/>
-                      <w:left w:color="cccccc" w:space="0" w:sz="6" w:val="single"/>
-                      <w:bottom w:color="f8f9fa" w:space="0" w:sz="6" w:val="single"/>
-                      <w:right w:color="ffffff" w:space="0" w:sz="6" w:val="single"/>
-                    </w:tcBorders>
-                    <w:shd w:fill="ffffff" w:val="clear"/>
-                    <w:tcMar>
-                      <w:top w:w="40.0" w:type="dxa"/>
-                      <w:left w:w="120.0" w:type="dxa"/>
-                      <w:bottom w:w="40.0" w:type="dxa"/>
-                      <w:right w:w="120.0" w:type="dxa"/>
-                    </w:tcMar>
-                    <w:vAlign w:val="center"/>
-                  </w:tcPr>
-                  <w:p>
-                    <w:pPr>
-                      <w:widowControl w:val="0"/>
-                      <w:spacing w:after="0" w:line="276" w:lineRule="auto"/>
-                      <w:jc w:val="center"/>
                       <w:rPr>
                         <w:rFonts w:ascii="Arial" w:cs="Arial" w:eastAsia="Arial" w:hAnsi="Arial"/>
                         <w:sz w:val="20"/>
@@ -8876,21 +8824,21 @@
                         <w:szCs w:val="20"/>
                         <w:rtl w:val="0"/>
                       </w:rPr>
-                      <w:t xml:space="preserve">21</w:t>
-                    </w:r>
-                    <w:r>
-                      <w:rPr>
-                        <w:rtl w:val="0"/>
-                      </w:rPr>
-                    </w:r>
-                  </w:p>
-                </w:tc>
-              </w:sdtContent>
-            </w:sdt>
-            <w:sdt>
-              <w:sdtPr>
-                <w:lock w:val="contentLocked"/>
-                <w:tag w:val="goog_rdk_46"/>
+                      <w:t xml:space="preserve">Como administrador de sistemas, quiero asegurar que la base de datos esté protegida contra accesos no autorizados, implementando medidas de seguridad como encriptación y autenticación robusta.</w:t>
+                    </w:r>
+                    <w:r>
+                      <w:rPr>
+                        <w:rtl w:val="0"/>
+                      </w:rPr>
+                    </w:r>
+                  </w:p>
+                </w:tc>
+              </w:sdtContent>
+            </w:sdt>
+            <w:sdt>
+              <w:sdtPr>
+                <w:lock w:val="contentLocked"/>
+                <w:tag w:val="goog_rdk_45"/>
               </w:sdtPr>
               <w:sdtContent>
                 <w:tc>
@@ -8929,7 +8877,60 @@
                         <w:szCs w:val="20"/>
                         <w:rtl w:val="0"/>
                       </w:rPr>
-                      <w:t xml:space="preserve">1</w:t>
+                      <w:t xml:space="preserve">41</w:t>
+                    </w:r>
+                    <w:r>
+                      <w:rPr>
+                        <w:rtl w:val="0"/>
+                      </w:rPr>
+                    </w:r>
+                  </w:p>
+                </w:tc>
+              </w:sdtContent>
+            </w:sdt>
+            <w:sdt>
+              <w:sdtPr>
+                <w:lock w:val="contentLocked"/>
+                <w:tag w:val="goog_rdk_46"/>
+              </w:sdtPr>
+              <w:sdtContent>
+                <w:tc>
+                  <w:tcPr>
+                    <w:tcBorders>
+                      <w:top w:color="cccccc" w:space="0" w:sz="6" w:val="single"/>
+                      <w:left w:color="cccccc" w:space="0" w:sz="6" w:val="single"/>
+                      <w:bottom w:color="f8f9fa" w:space="0" w:sz="6" w:val="single"/>
+                      <w:right w:color="ffffff" w:space="0" w:sz="6" w:val="single"/>
+                    </w:tcBorders>
+                    <w:shd w:fill="ffffff" w:val="clear"/>
+                    <w:tcMar>
+                      <w:top w:w="40.0" w:type="dxa"/>
+                      <w:left w:w="120.0" w:type="dxa"/>
+                      <w:bottom w:w="40.0" w:type="dxa"/>
+                      <w:right w:w="120.0" w:type="dxa"/>
+                    </w:tcMar>
+                    <w:vAlign w:val="center"/>
+                  </w:tcPr>
+                  <w:p>
+                    <w:pPr>
+                      <w:widowControl w:val="0"/>
+                      <w:spacing w:after="0" w:line="276" w:lineRule="auto"/>
+                      <w:jc w:val="center"/>
+                      <w:rPr>
+                        <w:rFonts w:ascii="Arial" w:cs="Arial" w:eastAsia="Arial" w:hAnsi="Arial"/>
+                        <w:sz w:val="20"/>
+                        <w:szCs w:val="20"/>
+                      </w:rPr>
+                    </w:pPr>
+                    <w:r>
+                      <w:rPr>
+                        <w:rFonts w:ascii="Roboto" w:cs="Roboto" w:eastAsia="Roboto" w:hAnsi="Roboto"/>
+                        <w:color w:val="434343"/>
+                        <w:sz w:val="20"/>
+                        <w:szCs w:val="20"/>
+                        <w:rtl w:val="0"/>
+                      </w:rPr>
+                      <w:t xml:space="preserve">2</w:t>
                     </w:r>
                     <w:r>
                       <w:rPr>
@@ -9041,7 +9042,7 @@
                         <w:szCs w:val="20"/>
                         <w:rtl w:val="0"/>
                       </w:rPr>
-                      <w:t xml:space="preserve">DP-T8</w:t>
+                      <w:t xml:space="preserve">E1-H3</w:t>
                     </w:r>
                     <w:r>
                       <w:rPr>
@@ -9093,7 +9094,7 @@
                         <w:szCs w:val="20"/>
                         <w:rtl w:val="0"/>
                       </w:rPr>
-                      <w:t xml:space="preserve">Definición sprint planning</w:t>
+                      <w:t xml:space="preserve">Añadir anotaciones</w:t>
                     </w:r>
                     <w:r>
                       <w:rPr>
@@ -9131,58 +9132,6 @@
                     <w:pPr>
                       <w:widowControl w:val="0"/>
                       <w:spacing w:after="0" w:line="276" w:lineRule="auto"/>
-                      <w:rPr>
-                        <w:rFonts w:ascii="Arial" w:cs="Arial" w:eastAsia="Arial" w:hAnsi="Arial"/>
-                        <w:sz w:val="20"/>
-                        <w:szCs w:val="20"/>
-                      </w:rPr>
-                    </w:pPr>
-                    <w:r>
-                      <w:rPr>
-                        <w:rFonts w:ascii="Roboto" w:cs="Roboto" w:eastAsia="Roboto" w:hAnsi="Roboto"/>
-                        <w:sz w:val="20"/>
-                        <w:szCs w:val="20"/>
-                        <w:rtl w:val="0"/>
-                      </w:rPr>
-                      <w:t xml:space="preserve">Como Scrum Master, quiero definir el sprint planning, para organizar las tareas a realizar en cada sprint y asegurar que el equipo tenga una dirección clara.</w:t>
-                    </w:r>
-                    <w:r>
-                      <w:rPr>
-                        <w:rtl w:val="0"/>
-                      </w:rPr>
-                    </w:r>
-                  </w:p>
-                </w:tc>
-              </w:sdtContent>
-            </w:sdt>
-            <w:sdt>
-              <w:sdtPr>
-                <w:lock w:val="contentLocked"/>
-                <w:tag w:val="goog_rdk_51"/>
-              </w:sdtPr>
-              <w:sdtContent>
-                <w:tc>
-                  <w:tcPr>
-                    <w:tcBorders>
-                      <w:top w:color="cccccc" w:space="0" w:sz="6" w:val="single"/>
-                      <w:left w:color="cccccc" w:space="0" w:sz="6" w:val="single"/>
-                      <w:bottom w:color="f8f9fa" w:space="0" w:sz="6" w:val="single"/>
-                      <w:right w:color="f8f9fa" w:space="0" w:sz="6" w:val="single"/>
-                    </w:tcBorders>
-                    <w:shd w:fill="f8f9fa" w:val="clear"/>
-                    <w:tcMar>
-                      <w:top w:w="40.0" w:type="dxa"/>
-                      <w:left w:w="120.0" w:type="dxa"/>
-                      <w:bottom w:w="40.0" w:type="dxa"/>
-                      <w:right w:w="120.0" w:type="dxa"/>
-                    </w:tcMar>
-                    <w:vAlign w:val="center"/>
-                  </w:tcPr>
-                  <w:p>
-                    <w:pPr>
-                      <w:widowControl w:val="0"/>
-                      <w:spacing w:after="0" w:line="276" w:lineRule="auto"/>
-                      <w:jc w:val="center"/>
                       <w:rPr>
                         <w:rFonts w:ascii="Arial" w:cs="Arial" w:eastAsia="Arial" w:hAnsi="Arial"/>
                         <w:sz w:val="20"/>
@@ -9197,21 +9146,21 @@
                         <w:szCs w:val="20"/>
                         <w:rtl w:val="0"/>
                       </w:rPr>
-                      <w:t xml:space="preserve">21</w:t>
-                    </w:r>
-                    <w:r>
-                      <w:rPr>
-                        <w:rtl w:val="0"/>
-                      </w:rPr>
-                    </w:r>
-                  </w:p>
-                </w:tc>
-              </w:sdtContent>
-            </w:sdt>
-            <w:sdt>
-              <w:sdtPr>
-                <w:lock w:val="contentLocked"/>
-                <w:tag w:val="goog_rdk_52"/>
+                      <w:t xml:space="preserve">Como profesor, quiero registrar anotaciones positivas y negativas sobre el comportamiento y rendimiento de los alumnos.</w:t>
+                    </w:r>
+                    <w:r>
+                      <w:rPr>
+                        <w:rtl w:val="0"/>
+                      </w:rPr>
+                    </w:r>
+                  </w:p>
+                </w:tc>
+              </w:sdtContent>
+            </w:sdt>
+            <w:sdt>
+              <w:sdtPr>
+                <w:lock w:val="contentLocked"/>
+                <w:tag w:val="goog_rdk_51"/>
               </w:sdtPr>
               <w:sdtContent>
                 <w:tc>
@@ -9250,21 +9199,21 @@
                         <w:szCs w:val="20"/>
                         <w:rtl w:val="0"/>
                       </w:rPr>
-                      <w:t xml:space="preserve">1</w:t>
-                    </w:r>
-                    <w:r>
-                      <w:rPr>
-                        <w:rtl w:val="0"/>
-                      </w:rPr>
-                    </w:r>
-                  </w:p>
-                </w:tc>
-              </w:sdtContent>
-            </w:sdt>
-            <w:sdt>
-              <w:sdtPr>
-                <w:lock w:val="contentLocked"/>
-                <w:tag w:val="goog_rdk_53"/>
+                      <w:t xml:space="preserve">15.7</w:t>
+                    </w:r>
+                    <w:r>
+                      <w:rPr>
+                        <w:rtl w:val="0"/>
+                      </w:rPr>
+                    </w:r>
+                  </w:p>
+                </w:tc>
+              </w:sdtContent>
+            </w:sdt>
+            <w:sdt>
+              <w:sdtPr>
+                <w:lock w:val="contentLocked"/>
+                <w:tag w:val="goog_rdk_52"/>
               </w:sdtPr>
               <w:sdtContent>
                 <w:tc>
@@ -9273,7 +9222,7 @@
                       <w:top w:color="cccccc" w:space="0" w:sz="6" w:val="single"/>
                       <w:left w:color="cccccc" w:space="0" w:sz="6" w:val="single"/>
                       <w:bottom w:color="f8f9fa" w:space="0" w:sz="6" w:val="single"/>
-                      <w:right w:color="284e3f" w:space="0" w:sz="6" w:val="single"/>
+                      <w:right w:color="f8f9fa" w:space="0" w:sz="6" w:val="single"/>
                     </w:tcBorders>
                     <w:shd w:fill="f8f9fa" w:val="clear"/>
                     <w:tcMar>
@@ -9303,7 +9252,60 @@
                         <w:szCs w:val="20"/>
                         <w:rtl w:val="0"/>
                       </w:rPr>
-                      <w:t xml:space="preserve">Alta</w:t>
+                      <w:t xml:space="preserve">2</w:t>
+                    </w:r>
+                    <w:r>
+                      <w:rPr>
+                        <w:rtl w:val="0"/>
+                      </w:rPr>
+                    </w:r>
+                  </w:p>
+                </w:tc>
+              </w:sdtContent>
+            </w:sdt>
+            <w:sdt>
+              <w:sdtPr>
+                <w:lock w:val="contentLocked"/>
+                <w:tag w:val="goog_rdk_53"/>
+              </w:sdtPr>
+              <w:sdtContent>
+                <w:tc>
+                  <w:tcPr>
+                    <w:tcBorders>
+                      <w:top w:color="cccccc" w:space="0" w:sz="6" w:val="single"/>
+                      <w:left w:color="cccccc" w:space="0" w:sz="6" w:val="single"/>
+                      <w:bottom w:color="f8f9fa" w:space="0" w:sz="6" w:val="single"/>
+                      <w:right w:color="284e3f" w:space="0" w:sz="6" w:val="single"/>
+                    </w:tcBorders>
+                    <w:shd w:fill="f8f9fa" w:val="clear"/>
+                    <w:tcMar>
+                      <w:top w:w="40.0" w:type="dxa"/>
+                      <w:left w:w="120.0" w:type="dxa"/>
+                      <w:bottom w:w="40.0" w:type="dxa"/>
+                      <w:right w:w="120.0" w:type="dxa"/>
+                    </w:tcMar>
+                    <w:vAlign w:val="center"/>
+                  </w:tcPr>
+                  <w:p>
+                    <w:pPr>
+                      <w:widowControl w:val="0"/>
+                      <w:spacing w:after="0" w:line="276" w:lineRule="auto"/>
+                      <w:jc w:val="center"/>
+                      <w:rPr>
+                        <w:rFonts w:ascii="Arial" w:cs="Arial" w:eastAsia="Arial" w:hAnsi="Arial"/>
+                        <w:sz w:val="20"/>
+                        <w:szCs w:val="20"/>
+                      </w:rPr>
+                    </w:pPr>
+                    <w:r>
+                      <w:rPr>
+                        <w:rFonts w:ascii="Roboto" w:cs="Roboto" w:eastAsia="Roboto" w:hAnsi="Roboto"/>
+                        <w:color w:val="434343"/>
+                        <w:sz w:val="20"/>
+                        <w:szCs w:val="20"/>
+                        <w:rtl w:val="0"/>
+                      </w:rPr>
+                      <w:t xml:space="preserve">Baja</w:t>
                     </w:r>
                     <w:r>
                       <w:rPr>
@@ -9362,7 +9364,7 @@
                         <w:szCs w:val="20"/>
                         <w:rtl w:val="0"/>
                       </w:rPr>
-                      <w:t xml:space="preserve">E1-H1</w:t>
+                      <w:t xml:space="preserve">E1-H4</w:t>
                     </w:r>
                     <w:r>
                       <w:rPr>
@@ -9414,7 +9416,7 @@
                         <w:szCs w:val="20"/>
                         <w:rtl w:val="0"/>
                       </w:rPr>
-                      <w:t xml:space="preserve">Tomar asistencia</w:t>
+                      <w:t xml:space="preserve">Generar reportes</w:t>
                     </w:r>
                     <w:r>
                       <w:rPr>
@@ -9452,58 +9454,6 @@
                     <w:pPr>
                       <w:widowControl w:val="0"/>
                       <w:spacing w:after="0" w:line="276" w:lineRule="auto"/>
-                      <w:rPr>
-                        <w:rFonts w:ascii="Arial" w:cs="Arial" w:eastAsia="Arial" w:hAnsi="Arial"/>
-                        <w:sz w:val="20"/>
-                        <w:szCs w:val="20"/>
-                      </w:rPr>
-                    </w:pPr>
-                    <w:r>
-                      <w:rPr>
-                        <w:rFonts w:ascii="Roboto" w:cs="Roboto" w:eastAsia="Roboto" w:hAnsi="Roboto"/>
-                        <w:sz w:val="20"/>
-                        <w:szCs w:val="20"/>
-                        <w:rtl w:val="0"/>
-                      </w:rPr>
-                      <w:t xml:space="preserve">Como profesor, quiero registrar la asistencia de mis alumnos para mantener un control preciso de su participación en clases.</w:t>
-                    </w:r>
-                    <w:r>
-                      <w:rPr>
-                        <w:rtl w:val="0"/>
-                      </w:rPr>
-                    </w:r>
-                  </w:p>
-                </w:tc>
-              </w:sdtContent>
-            </w:sdt>
-            <w:sdt>
-              <w:sdtPr>
-                <w:lock w:val="contentLocked"/>
-                <w:tag w:val="goog_rdk_57"/>
-              </w:sdtPr>
-              <w:sdtContent>
-                <w:tc>
-                  <w:tcPr>
-                    <w:tcBorders>
-                      <w:top w:color="cccccc" w:space="0" w:sz="6" w:val="single"/>
-                      <w:left w:color="cccccc" w:space="0" w:sz="6" w:val="single"/>
-                      <w:bottom w:color="f8f9fa" w:space="0" w:sz="6" w:val="single"/>
-                      <w:right w:color="ffffff" w:space="0" w:sz="6" w:val="single"/>
-                    </w:tcBorders>
-                    <w:shd w:fill="ffffff" w:val="clear"/>
-                    <w:tcMar>
-                      <w:top w:w="40.0" w:type="dxa"/>
-                      <w:left w:w="120.0" w:type="dxa"/>
-                      <w:bottom w:w="40.0" w:type="dxa"/>
-                      <w:right w:w="120.0" w:type="dxa"/>
-                    </w:tcMar>
-                    <w:vAlign w:val="center"/>
-                  </w:tcPr>
-                  <w:p>
-                    <w:pPr>
-                      <w:widowControl w:val="0"/>
-                      <w:spacing w:after="0" w:line="276" w:lineRule="auto"/>
-                      <w:jc w:val="center"/>
                       <w:rPr>
                         <w:rFonts w:ascii="Arial" w:cs="Arial" w:eastAsia="Arial" w:hAnsi="Arial"/>
                         <w:sz w:val="20"/>
@@ -9518,7 +9468,60 @@
                         <w:szCs w:val="20"/>
                         <w:rtl w:val="0"/>
                       </w:rPr>
-                      <w:t xml:space="preserve">29.7</w:t>
+                      <w:t xml:space="preserve">Como profesor, quiero generar reportes de asistencia y notas que puedan ser utilizados en reuniones con apoderados y para cumplir con las obligaciones administrativas del colegio.</w:t>
+                    </w:r>
+                    <w:r>
+                      <w:rPr>
+                        <w:rtl w:val="0"/>
+                      </w:rPr>
+                    </w:r>
+                  </w:p>
+                </w:tc>
+              </w:sdtContent>
+            </w:sdt>
+            <w:sdt>
+              <w:sdtPr>
+                <w:lock w:val="contentLocked"/>
+                <w:tag w:val="goog_rdk_57"/>
+              </w:sdtPr>
+              <w:sdtContent>
+                <w:tc>
+                  <w:tcPr>
+                    <w:tcBorders>
+                      <w:top w:color="cccccc" w:space="0" w:sz="6" w:val="single"/>
+                      <w:left w:color="cccccc" w:space="0" w:sz="6" w:val="single"/>
+                      <w:bottom w:color="f8f9fa" w:space="0" w:sz="6" w:val="single"/>
+                      <w:right w:color="ffffff" w:space="0" w:sz="6" w:val="single"/>
+                    </w:tcBorders>
+                    <w:shd w:fill="ffffff" w:val="clear"/>
+                    <w:tcMar>
+                      <w:top w:w="40.0" w:type="dxa"/>
+                      <w:left w:w="120.0" w:type="dxa"/>
+                      <w:bottom w:w="40.0" w:type="dxa"/>
+                      <w:right w:w="120.0" w:type="dxa"/>
+                    </w:tcMar>
+                    <w:vAlign w:val="center"/>
+                  </w:tcPr>
+                  <w:p>
+                    <w:pPr>
+                      <w:widowControl w:val="0"/>
+                      <w:spacing w:after="0" w:line="276" w:lineRule="auto"/>
+                      <w:jc w:val="center"/>
+                      <w:rPr>
+                        <w:rFonts w:ascii="Arial" w:cs="Arial" w:eastAsia="Arial" w:hAnsi="Arial"/>
+                        <w:sz w:val="20"/>
+                        <w:szCs w:val="20"/>
+                      </w:rPr>
+                    </w:pPr>
+                    <w:r>
+                      <w:rPr>
+                        <w:rFonts w:ascii="Roboto" w:cs="Roboto" w:eastAsia="Roboto" w:hAnsi="Roboto"/>
+                        <w:color w:val="434343"/>
+                        <w:sz w:val="20"/>
+                        <w:szCs w:val="20"/>
+                        <w:rtl w:val="0"/>
+                      </w:rPr>
+                      <w:t xml:space="preserve">28</w:t>
                     </w:r>
                     <w:r>
                       <w:rPr>
@@ -9683,7 +9686,7 @@
                         <w:szCs w:val="20"/>
                         <w:rtl w:val="0"/>
                       </w:rPr>
-                      <w:t xml:space="preserve">E1-H2</w:t>
+                      <w:t xml:space="preserve">E2-H1</w:t>
                     </w:r>
                     <w:r>
                       <w:rPr>
@@ -9735,7 +9738,7 @@
                         <w:szCs w:val="20"/>
                         <w:rtl w:val="0"/>
                       </w:rPr>
-                      <w:t xml:space="preserve">Poner notas</w:t>
+                      <w:t xml:space="preserve">Ver asistencia</w:t>
                     </w:r>
                     <w:r>
                       <w:rPr>
@@ -9787,7 +9790,7 @@
                         <w:szCs w:val="20"/>
                         <w:rtl w:val="0"/>
                       </w:rPr>
-                      <w:t xml:space="preserve">Como administrador de sistemas, quiero asegurar que la base de datos esté protegida contra accesos no autorizados, implementando medidas de seguridad como encriptación y autenticación robusta.</w:t>
+                      <w:t xml:space="preserve">Como apoderado, quiero revisar la asistencia de mis hijos para asegurarme de que estén asistiendo regularmente a clases</w:t>
                     </w:r>
                     <w:r>
                       <w:rPr>
@@ -9840,7 +9843,7 @@
                         <w:szCs w:val="20"/>
                         <w:rtl w:val="0"/>
                       </w:rPr>
-                      <w:t xml:space="preserve">41</w:t>
+                      <w:t xml:space="preserve">14</w:t>
                     </w:r>
                     <w:r>
                       <w:rPr>
@@ -9893,7 +9896,7 @@
                         <w:szCs w:val="20"/>
                         <w:rtl w:val="0"/>
                       </w:rPr>
-                      <w:t xml:space="preserve">2</w:t>
+                      <w:t xml:space="preserve">3</w:t>
                     </w:r>
                     <w:r>
                       <w:rPr>
@@ -9946,7 +9949,7 @@
                         <w:szCs w:val="20"/>
                         <w:rtl w:val="0"/>
                       </w:rPr>
-                      <w:t xml:space="preserve">Alta</w:t>
+                      <w:t xml:space="preserve">Media</w:t>
                     </w:r>
                     <w:r>
                       <w:rPr>
@@ -10005,7 +10008,7 @@
                         <w:szCs w:val="20"/>
                         <w:rtl w:val="0"/>
                       </w:rPr>
-                      <w:t xml:space="preserve">E1-H3</w:t>
+                      <w:t xml:space="preserve">E2-H2</w:t>
                     </w:r>
                     <w:r>
                       <w:rPr>
@@ -10057,7 +10060,7 @@
                         <w:szCs w:val="20"/>
                         <w:rtl w:val="0"/>
                       </w:rPr>
-                      <w:t xml:space="preserve">Añadir anotaciones</w:t>
+                      <w:t xml:space="preserve">Consultar Notas</w:t>
                     </w:r>
                     <w:r>
                       <w:rPr>
@@ -10109,7 +10112,7 @@
                         <w:szCs w:val="20"/>
                         <w:rtl w:val="0"/>
                       </w:rPr>
-                      <w:t xml:space="preserve">Como profesor, quiero registrar anotaciones positivas y negativas sobre el comportamiento y rendimiento de los alumnos.</w:t>
+                      <w:t xml:space="preserve">Como apoderado, quiero acceder a las notas de mis hijos para seguir su progreso académico</w:t>
                     </w:r>
                     <w:r>
                       <w:rPr>
@@ -10162,7 +10165,7 @@
                         <w:szCs w:val="20"/>
                         <w:rtl w:val="0"/>
                       </w:rPr>
-                      <w:t xml:space="preserve">15.7</w:t>
+                      <w:t xml:space="preserve">11.3</w:t>
                     </w:r>
                     <w:r>
                       <w:rPr>
@@ -10215,7 +10218,7 @@
                         <w:szCs w:val="20"/>
                         <w:rtl w:val="0"/>
                       </w:rPr>
-                      <w:t xml:space="preserve">2</w:t>
+                      <w:t xml:space="preserve">3</w:t>
                     </w:r>
                     <w:r>
                       <w:rPr>
@@ -10268,7 +10271,7 @@
                         <w:szCs w:val="20"/>
                         <w:rtl w:val="0"/>
                       </w:rPr>
-                      <w:t xml:space="preserve">Baja</w:t>
+                      <w:t xml:space="preserve">Media</w:t>
                     </w:r>
                     <w:r>
                       <w:rPr>
@@ -10327,7 +10330,7 @@
                         <w:szCs w:val="20"/>
                         <w:rtl w:val="0"/>
                       </w:rPr>
-                      <w:t xml:space="preserve">E1-H4</w:t>
+                      <w:t xml:space="preserve">E2-H3</w:t>
                     </w:r>
                     <w:r>
                       <w:rPr>
@@ -10379,7 +10382,7 @@
                         <w:szCs w:val="20"/>
                         <w:rtl w:val="0"/>
                       </w:rPr>
-                      <w:t xml:space="preserve">Generar reportes</w:t>
+                      <w:t xml:space="preserve">Revision de anotaciones</w:t>
                     </w:r>
                     <w:r>
                       <w:rPr>
@@ -10417,63 +10420,11 @@
                     <w:pPr>
                       <w:widowControl w:val="0"/>
                       <w:spacing w:after="0" w:line="276" w:lineRule="auto"/>
-                      <w:rPr>
-                        <w:rFonts w:ascii="Arial" w:cs="Arial" w:eastAsia="Arial" w:hAnsi="Arial"/>
-                        <w:sz w:val="20"/>
-                        <w:szCs w:val="20"/>
-                      </w:rPr>
-                    </w:pPr>
-                    <w:r>
                       <w:rPr>
                         <w:rFonts w:ascii="Roboto" w:cs="Roboto" w:eastAsia="Roboto" w:hAnsi="Roboto"/>
                         <w:color w:val="434343"/>
                         <w:sz w:val="20"/>
                         <w:szCs w:val="20"/>
-                        <w:rtl w:val="0"/>
-                      </w:rPr>
-                      <w:t xml:space="preserve">Como profesor, quiero generar reportes de asistencia y notas que puedan ser utilizados en reuniones con apoderados y para cumplir con las obligaciones administrativas del colegio.</w:t>
-                    </w:r>
-                    <w:r>
-                      <w:rPr>
-                        <w:rtl w:val="0"/>
-                      </w:rPr>
-                    </w:r>
-                  </w:p>
-                </w:tc>
-              </w:sdtContent>
-            </w:sdt>
-            <w:sdt>
-              <w:sdtPr>
-                <w:lock w:val="contentLocked"/>
-                <w:tag w:val="goog_rdk_75"/>
-              </w:sdtPr>
-              <w:sdtContent>
-                <w:tc>
-                  <w:tcPr>
-                    <w:tcBorders>
-                      <w:top w:color="cccccc" w:space="0" w:sz="6" w:val="single"/>
-                      <w:left w:color="cccccc" w:space="0" w:sz="6" w:val="single"/>
-                      <w:bottom w:color="f8f9fa" w:space="0" w:sz="6" w:val="single"/>
-                      <w:right w:color="f8f9fa" w:space="0" w:sz="6" w:val="single"/>
-                    </w:tcBorders>
-                    <w:shd w:fill="f8f9fa" w:val="clear"/>
-                    <w:tcMar>
-                      <w:top w:w="40.0" w:type="dxa"/>
-                      <w:left w:w="120.0" w:type="dxa"/>
-                      <w:bottom w:w="40.0" w:type="dxa"/>
-                      <w:right w:w="120.0" w:type="dxa"/>
-                    </w:tcMar>
-                    <w:vAlign w:val="center"/>
-                  </w:tcPr>
-                  <w:p>
-                    <w:pPr>
-                      <w:widowControl w:val="0"/>
-                      <w:spacing w:after="0" w:line="276" w:lineRule="auto"/>
-                      <w:jc w:val="center"/>
-                      <w:rPr>
-                        <w:rFonts w:ascii="Arial" w:cs="Arial" w:eastAsia="Arial" w:hAnsi="Arial"/>
-                        <w:sz w:val="20"/>
-                        <w:szCs w:val="20"/>
                       </w:rPr>
                     </w:pPr>
                     <w:r>
@@ -10484,102 +10435,18 @@
                         <w:szCs w:val="20"/>
                         <w:rtl w:val="0"/>
                       </w:rPr>
-                      <w:t xml:space="preserve">28</w:t>
-                    </w:r>
-                    <w:r>
-                      <w:rPr>
-                        <w:rtl w:val="0"/>
-                      </w:rPr>
-                    </w:r>
-                  </w:p>
-                </w:tc>
-              </w:sdtContent>
-            </w:sdt>
-            <w:sdt>
-              <w:sdtPr>
-                <w:lock w:val="contentLocked"/>
-                <w:tag w:val="goog_rdk_76"/>
-              </w:sdtPr>
-              <w:sdtContent>
-                <w:tc>
-                  <w:tcPr>
-                    <w:tcBorders>
-                      <w:top w:color="cccccc" w:space="0" w:sz="6" w:val="single"/>
-                      <w:left w:color="cccccc" w:space="0" w:sz="6" w:val="single"/>
-                      <w:bottom w:color="f8f9fa" w:space="0" w:sz="6" w:val="single"/>
-                      <w:right w:color="f8f9fa" w:space="0" w:sz="6" w:val="single"/>
-                    </w:tcBorders>
-                    <w:shd w:fill="f8f9fa" w:val="clear"/>
-                    <w:tcMar>
-                      <w:top w:w="40.0" w:type="dxa"/>
-                      <w:left w:w="120.0" w:type="dxa"/>
-                      <w:bottom w:w="40.0" w:type="dxa"/>
-                      <w:right w:w="120.0" w:type="dxa"/>
-                    </w:tcMar>
-                    <w:vAlign w:val="center"/>
-                  </w:tcPr>
-                  <w:p>
-                    <w:pPr>
-                      <w:widowControl w:val="0"/>
-                      <w:spacing w:after="0" w:line="276" w:lineRule="auto"/>
-                      <w:jc w:val="center"/>
-                      <w:rPr>
-                        <w:rFonts w:ascii="Arial" w:cs="Arial" w:eastAsia="Arial" w:hAnsi="Arial"/>
-                        <w:sz w:val="20"/>
-                        <w:szCs w:val="20"/>
-                      </w:rPr>
-                    </w:pPr>
-                    <w:r>
+                      <w:t xml:space="preserve">Como apoderado, quiero ver las anotaciones hechas por los</w:t>
+                    </w:r>
+                  </w:p>
+                  <w:p>
+                    <w:pPr>
+                      <w:widowControl w:val="0"/>
+                      <w:spacing w:after="0" w:line="276" w:lineRule="auto"/>
                       <w:rPr>
                         <w:rFonts w:ascii="Roboto" w:cs="Roboto" w:eastAsia="Roboto" w:hAnsi="Roboto"/>
                         <w:color w:val="434343"/>
                         <w:sz w:val="20"/>
                         <w:szCs w:val="20"/>
-                        <w:rtl w:val="0"/>
-                      </w:rPr>
-                      <w:t xml:space="preserve">2</w:t>
-                    </w:r>
-                    <w:r>
-                      <w:rPr>
-                        <w:rtl w:val="0"/>
-                      </w:rPr>
-                    </w:r>
-                  </w:p>
-                </w:tc>
-              </w:sdtContent>
-            </w:sdt>
-            <w:sdt>
-              <w:sdtPr>
-                <w:lock w:val="contentLocked"/>
-                <w:tag w:val="goog_rdk_77"/>
-              </w:sdtPr>
-              <w:sdtContent>
-                <w:tc>
-                  <w:tcPr>
-                    <w:tcBorders>
-                      <w:top w:color="cccccc" w:space="0" w:sz="6" w:val="single"/>
-                      <w:left w:color="cccccc" w:space="0" w:sz="6" w:val="single"/>
-                      <w:bottom w:color="f8f9fa" w:space="0" w:sz="6" w:val="single"/>
-                      <w:right w:color="284e3f" w:space="0" w:sz="6" w:val="single"/>
-                    </w:tcBorders>
-                    <w:shd w:fill="f8f9fa" w:val="clear"/>
-                    <w:tcMar>
-                      <w:top w:w="40.0" w:type="dxa"/>
-                      <w:left w:w="120.0" w:type="dxa"/>
-                      <w:bottom w:w="40.0" w:type="dxa"/>
-                      <w:right w:w="120.0" w:type="dxa"/>
-                    </w:tcMar>
-                    <w:vAlign w:val="center"/>
-                  </w:tcPr>
-                  <w:p>
-                    <w:pPr>
-                      <w:widowControl w:val="0"/>
-                      <w:spacing w:after="0" w:line="276" w:lineRule="auto"/>
-                      <w:jc w:val="center"/>
-                      <w:rPr>
-                        <w:rFonts w:ascii="Arial" w:cs="Arial" w:eastAsia="Arial" w:hAnsi="Arial"/>
-                        <w:sz w:val="20"/>
-                        <w:szCs w:val="20"/>
                       </w:rPr>
                     </w:pPr>
                     <w:r>
@@ -10590,7 +10457,187 @@
                         <w:szCs w:val="20"/>
                         <w:rtl w:val="0"/>
                       </w:rPr>
-                      <w:t xml:space="preserve">Alta</w:t>
+                      <w:t xml:space="preserve">profesores sobre mis hijos, para entender su comportamiento y</w:t>
+                    </w:r>
+                  </w:p>
+                  <w:p>
+                    <w:pPr>
+                      <w:widowControl w:val="0"/>
+                      <w:spacing w:after="0" w:line="276" w:lineRule="auto"/>
+                      <w:rPr>
+                        <w:rFonts w:ascii="Arial" w:cs="Arial" w:eastAsia="Arial" w:hAnsi="Arial"/>
+                        <w:sz w:val="20"/>
+                        <w:szCs w:val="20"/>
+                      </w:rPr>
+                    </w:pPr>
+                    <w:r>
+                      <w:rPr>
+                        <w:rFonts w:ascii="Roboto" w:cs="Roboto" w:eastAsia="Roboto" w:hAnsi="Roboto"/>
+                        <w:color w:val="434343"/>
+                        <w:sz w:val="20"/>
+                        <w:szCs w:val="20"/>
+                        <w:rtl w:val="0"/>
+                      </w:rPr>
+                      <w:t xml:space="preserve">áreas de mejora.</w:t>
+                    </w:r>
+                    <w:r>
+                      <w:rPr>
+                        <w:rtl w:val="0"/>
+                      </w:rPr>
+                    </w:r>
+                  </w:p>
+                </w:tc>
+              </w:sdtContent>
+            </w:sdt>
+            <w:sdt>
+              <w:sdtPr>
+                <w:lock w:val="contentLocked"/>
+                <w:tag w:val="goog_rdk_75"/>
+              </w:sdtPr>
+              <w:sdtContent>
+                <w:tc>
+                  <w:tcPr>
+                    <w:tcBorders>
+                      <w:top w:color="cccccc" w:space="0" w:sz="6" w:val="single"/>
+                      <w:left w:color="cccccc" w:space="0" w:sz="6" w:val="single"/>
+                      <w:bottom w:color="f8f9fa" w:space="0" w:sz="6" w:val="single"/>
+                      <w:right w:color="f8f9fa" w:space="0" w:sz="6" w:val="single"/>
+                    </w:tcBorders>
+                    <w:shd w:fill="f8f9fa" w:val="clear"/>
+                    <w:tcMar>
+                      <w:top w:w="40.0" w:type="dxa"/>
+                      <w:left w:w="120.0" w:type="dxa"/>
+                      <w:bottom w:w="40.0" w:type="dxa"/>
+                      <w:right w:w="120.0" w:type="dxa"/>
+                    </w:tcMar>
+                    <w:vAlign w:val="center"/>
+                  </w:tcPr>
+                  <w:p>
+                    <w:pPr>
+                      <w:widowControl w:val="0"/>
+                      <w:spacing w:after="0" w:line="276" w:lineRule="auto"/>
+                      <w:jc w:val="center"/>
+                      <w:rPr>
+                        <w:rFonts w:ascii="Arial" w:cs="Arial" w:eastAsia="Arial" w:hAnsi="Arial"/>
+                        <w:sz w:val="20"/>
+                        <w:szCs w:val="20"/>
+                      </w:rPr>
+                    </w:pPr>
+                    <w:r>
+                      <w:rPr>
+                        <w:rFonts w:ascii="Roboto" w:cs="Roboto" w:eastAsia="Roboto" w:hAnsi="Roboto"/>
+                        <w:color w:val="434343"/>
+                        <w:sz w:val="20"/>
+                        <w:szCs w:val="20"/>
+                        <w:rtl w:val="0"/>
+                      </w:rPr>
+                      <w:t xml:space="preserve">9.7</w:t>
+                    </w:r>
+                    <w:r>
+                      <w:rPr>
+                        <w:rtl w:val="0"/>
+                      </w:rPr>
+                    </w:r>
+                  </w:p>
+                </w:tc>
+              </w:sdtContent>
+            </w:sdt>
+            <w:sdt>
+              <w:sdtPr>
+                <w:lock w:val="contentLocked"/>
+                <w:tag w:val="goog_rdk_76"/>
+              </w:sdtPr>
+              <w:sdtContent>
+                <w:tc>
+                  <w:tcPr>
+                    <w:tcBorders>
+                      <w:top w:color="cccccc" w:space="0" w:sz="6" w:val="single"/>
+                      <w:left w:color="cccccc" w:space="0" w:sz="6" w:val="single"/>
+                      <w:bottom w:color="f8f9fa" w:space="0" w:sz="6" w:val="single"/>
+                      <w:right w:color="f8f9fa" w:space="0" w:sz="6" w:val="single"/>
+                    </w:tcBorders>
+                    <w:shd w:fill="f8f9fa" w:val="clear"/>
+                    <w:tcMar>
+                      <w:top w:w="40.0" w:type="dxa"/>
+                      <w:left w:w="120.0" w:type="dxa"/>
+                      <w:bottom w:w="40.0" w:type="dxa"/>
+                      <w:right w:w="120.0" w:type="dxa"/>
+                    </w:tcMar>
+                    <w:vAlign w:val="center"/>
+                  </w:tcPr>
+                  <w:p>
+                    <w:pPr>
+                      <w:widowControl w:val="0"/>
+                      <w:spacing w:after="0" w:line="276" w:lineRule="auto"/>
+                      <w:jc w:val="center"/>
+                      <w:rPr>
+                        <w:rFonts w:ascii="Arial" w:cs="Arial" w:eastAsia="Arial" w:hAnsi="Arial"/>
+                        <w:sz w:val="20"/>
+                        <w:szCs w:val="20"/>
+                      </w:rPr>
+                    </w:pPr>
+                    <w:r>
+                      <w:rPr>
+                        <w:rFonts w:ascii="Roboto" w:cs="Roboto" w:eastAsia="Roboto" w:hAnsi="Roboto"/>
+                        <w:color w:val="434343"/>
+                        <w:sz w:val="20"/>
+                        <w:szCs w:val="20"/>
+                        <w:rtl w:val="0"/>
+                      </w:rPr>
+                      <w:t xml:space="preserve">3</w:t>
+                    </w:r>
+                    <w:r>
+                      <w:rPr>
+                        <w:rtl w:val="0"/>
+                      </w:rPr>
+                    </w:r>
+                  </w:p>
+                </w:tc>
+              </w:sdtContent>
+            </w:sdt>
+            <w:sdt>
+              <w:sdtPr>
+                <w:lock w:val="contentLocked"/>
+                <w:tag w:val="goog_rdk_77"/>
+              </w:sdtPr>
+              <w:sdtContent>
+                <w:tc>
+                  <w:tcPr>
+                    <w:tcBorders>
+                      <w:top w:color="cccccc" w:space="0" w:sz="6" w:val="single"/>
+                      <w:left w:color="cccccc" w:space="0" w:sz="6" w:val="single"/>
+                      <w:bottom w:color="f8f9fa" w:space="0" w:sz="6" w:val="single"/>
+                      <w:right w:color="284e3f" w:space="0" w:sz="6" w:val="single"/>
+                    </w:tcBorders>
+                    <w:shd w:fill="f8f9fa" w:val="clear"/>
+                    <w:tcMar>
+                      <w:top w:w="40.0" w:type="dxa"/>
+                      <w:left w:w="120.0" w:type="dxa"/>
+                      <w:bottom w:w="40.0" w:type="dxa"/>
+                      <w:right w:w="120.0" w:type="dxa"/>
+                    </w:tcMar>
+                    <w:vAlign w:val="center"/>
+                  </w:tcPr>
+                  <w:p>
+                    <w:pPr>
+                      <w:widowControl w:val="0"/>
+                      <w:spacing w:after="0" w:line="276" w:lineRule="auto"/>
+                      <w:jc w:val="center"/>
+                      <w:rPr>
+                        <w:rFonts w:ascii="Arial" w:cs="Arial" w:eastAsia="Arial" w:hAnsi="Arial"/>
+                        <w:sz w:val="20"/>
+                        <w:szCs w:val="20"/>
+                      </w:rPr>
+                    </w:pPr>
+                    <w:r>
+                      <w:rPr>
+                        <w:rFonts w:ascii="Roboto" w:cs="Roboto" w:eastAsia="Roboto" w:hAnsi="Roboto"/>
+                        <w:color w:val="434343"/>
+                        <w:sz w:val="20"/>
+                        <w:szCs w:val="20"/>
+                        <w:rtl w:val="0"/>
+                      </w:rPr>
+                      <w:t xml:space="preserve">Media</w:t>
                     </w:r>
                     <w:r>
                       <w:rPr>
@@ -10649,7 +10696,7 @@
                         <w:szCs w:val="20"/>
                         <w:rtl w:val="0"/>
                       </w:rPr>
-                      <w:t xml:space="preserve">E2-H1</w:t>
+                      <w:t xml:space="preserve">E3-H1</w:t>
                     </w:r>
                     <w:r>
                       <w:rPr>
@@ -10701,7 +10748,7 @@
                         <w:szCs w:val="20"/>
                         <w:rtl w:val="0"/>
                       </w:rPr>
-                      <w:t xml:space="preserve">Ver asistencia</w:t>
+                      <w:t xml:space="preserve">Gestionar alumnos</w:t>
                     </w:r>
                     <w:r>
                       <w:rPr>
@@ -10753,7 +10800,7 @@
                         <w:szCs w:val="20"/>
                         <w:rtl w:val="0"/>
                       </w:rPr>
-                      <w:t xml:space="preserve">Como apoderado, quiero revisar la asistencia de mis hijos para asegurarme de que estén asistiendo regularmente a clases</w:t>
+                      <w:t xml:space="preserve">Como UTP, quiero crear, editar y eliminar registros de alumnos para mantener la base de datos actualizada y reflejar correctamente la matrícula del colegio.</w:t>
                     </w:r>
                     <w:r>
                       <w:rPr>
@@ -10806,7 +10853,7 @@
                         <w:szCs w:val="20"/>
                         <w:rtl w:val="0"/>
                       </w:rPr>
-                      <w:t xml:space="preserve">14</w:t>
+                      <w:t xml:space="preserve">34</w:t>
                     </w:r>
                     <w:r>
                       <w:rPr>
@@ -10859,7 +10906,7 @@
                         <w:szCs w:val="20"/>
                         <w:rtl w:val="0"/>
                       </w:rPr>
-                      <w:t xml:space="preserve">3</w:t>
+                      <w:t xml:space="preserve">2</w:t>
                     </w:r>
                     <w:r>
                       <w:rPr>
@@ -10912,7 +10959,7 @@
                         <w:szCs w:val="20"/>
                         <w:rtl w:val="0"/>
                       </w:rPr>
-                      <w:t xml:space="preserve">Media</w:t>
+                      <w:t xml:space="preserve">Alta</w:t>
                     </w:r>
                     <w:r>
                       <w:rPr>
@@ -10971,7 +11018,7 @@
                         <w:szCs w:val="20"/>
                         <w:rtl w:val="0"/>
                       </w:rPr>
-                      <w:t xml:space="preserve">E2-H2</w:t>
+                      <w:t xml:space="preserve">E3-H2</w:t>
                     </w:r>
                     <w:r>
                       <w:rPr>
@@ -11023,7 +11070,7 @@
                         <w:szCs w:val="20"/>
                         <w:rtl w:val="0"/>
                       </w:rPr>
-                      <w:t xml:space="preserve">Consultar Notas</w:t>
+                      <w:t xml:space="preserve">Gestionar Profesores</w:t>
                     </w:r>
                     <w:r>
                       <w:rPr>
@@ -11075,7 +11122,7 @@
                         <w:szCs w:val="20"/>
                         <w:rtl w:val="0"/>
                       </w:rPr>
-                      <w:t xml:space="preserve">Como apoderado, quiero acceder a las notas de mis hijos para seguir su progreso académico</w:t>
+                      <w:t xml:space="preserve">Como UTP, quiero crear, editar y eliminar registros de profesores para asegurar que la información del personal docente esté siempre actualizada y precisa.</w:t>
                     </w:r>
                     <w:r>
                       <w:rPr>
@@ -11128,7 +11175,7 @@
                         <w:szCs w:val="20"/>
                         <w:rtl w:val="0"/>
                       </w:rPr>
-                      <w:t xml:space="preserve">11.3</w:t>
+                      <w:t xml:space="preserve">41</w:t>
                     </w:r>
                     <w:r>
                       <w:rPr>
@@ -11181,7 +11228,7 @@
                         <w:szCs w:val="20"/>
                         <w:rtl w:val="0"/>
                       </w:rPr>
-                      <w:t xml:space="preserve">3</w:t>
+                      <w:t xml:space="preserve">2</w:t>
                     </w:r>
                     <w:r>
                       <w:rPr>
@@ -11234,7 +11281,7 @@
                         <w:szCs w:val="20"/>
                         <w:rtl w:val="0"/>
                       </w:rPr>
-                      <w:t xml:space="preserve">Media</w:t>
+                      <w:t xml:space="preserve">Alta</w:t>
                     </w:r>
                     <w:r>
                       <w:rPr>
@@ -11293,7 +11340,7 @@
                         <w:szCs w:val="20"/>
                         <w:rtl w:val="0"/>
                       </w:rPr>
-                      <w:t xml:space="preserve">E2-H3</w:t>
+                      <w:t xml:space="preserve">E3-H3</w:t>
                     </w:r>
                     <w:r>
                       <w:rPr>
@@ -11345,7 +11392,7 @@
                         <w:szCs w:val="20"/>
                         <w:rtl w:val="0"/>
                       </w:rPr>
-                      <w:t xml:space="preserve">Revision de anotaciones</w:t>
+                      <w:t xml:space="preserve">Gestionar Materias</w:t>
                     </w:r>
                     <w:r>
                       <w:rPr>
@@ -11383,11 +11430,63 @@
                     <w:pPr>
                       <w:widowControl w:val="0"/>
                       <w:spacing w:after="0" w:line="276" w:lineRule="auto"/>
+                      <w:rPr>
+                        <w:rFonts w:ascii="Arial" w:cs="Arial" w:eastAsia="Arial" w:hAnsi="Arial"/>
+                        <w:sz w:val="20"/>
+                        <w:szCs w:val="20"/>
+                      </w:rPr>
+                    </w:pPr>
+                    <w:r>
                       <w:rPr>
                         <w:rFonts w:ascii="Roboto" w:cs="Roboto" w:eastAsia="Roboto" w:hAnsi="Roboto"/>
                         <w:color w:val="434343"/>
                         <w:sz w:val="20"/>
                         <w:szCs w:val="20"/>
+                        <w:rtl w:val="0"/>
+                      </w:rPr>
+                      <w:t xml:space="preserve">Como UTP, quiero añadir, modificar y eliminar materias en el sistema para reflejar el plan de estudios vigente y asegurar una correcta asignación de cursos.</w:t>
+                    </w:r>
+                    <w:r>
+                      <w:rPr>
+                        <w:rtl w:val="0"/>
+                      </w:rPr>
+                    </w:r>
+                  </w:p>
+                </w:tc>
+              </w:sdtContent>
+            </w:sdt>
+            <w:sdt>
+              <w:sdtPr>
+                <w:lock w:val="contentLocked"/>
+                <w:tag w:val="goog_rdk_93"/>
+              </w:sdtPr>
+              <w:sdtContent>
+                <w:tc>
+                  <w:tcPr>
+                    <w:tcBorders>
+                      <w:top w:color="cccccc" w:space="0" w:sz="6" w:val="single"/>
+                      <w:left w:color="cccccc" w:space="0" w:sz="6" w:val="single"/>
+                      <w:bottom w:color="f8f9fa" w:space="0" w:sz="6" w:val="single"/>
+                      <w:right w:color="ffffff" w:space="0" w:sz="6" w:val="single"/>
+                    </w:tcBorders>
+                    <w:shd w:fill="ffffff" w:val="clear"/>
+                    <w:tcMar>
+                      <w:top w:w="40.0" w:type="dxa"/>
+                      <w:left w:w="120.0" w:type="dxa"/>
+                      <w:bottom w:w="40.0" w:type="dxa"/>
+                      <w:right w:w="120.0" w:type="dxa"/>
+                    </w:tcMar>
+                    <w:vAlign w:val="center"/>
+                  </w:tcPr>
+                  <w:p>
+                    <w:pPr>
+                      <w:widowControl w:val="0"/>
+                      <w:spacing w:after="0" w:line="276" w:lineRule="auto"/>
+                      <w:jc w:val="center"/>
+                      <w:rPr>
+                        <w:rFonts w:ascii="Arial" w:cs="Arial" w:eastAsia="Arial" w:hAnsi="Arial"/>
+                        <w:sz w:val="20"/>
+                        <w:szCs w:val="20"/>
                       </w:rPr>
                     </w:pPr>
                     <w:r>
@@ -11398,18 +11497,102 @@
                         <w:szCs w:val="20"/>
                         <w:rtl w:val="0"/>
                       </w:rPr>
-                      <w:t xml:space="preserve">Como apoderado, quiero ver las anotaciones hechas por los</w:t>
-                    </w:r>
-                  </w:p>
-                  <w:p>
-                    <w:pPr>
-                      <w:widowControl w:val="0"/>
-                      <w:spacing w:after="0" w:line="276" w:lineRule="auto"/>
+                      <w:t xml:space="preserve">29.7</w:t>
+                    </w:r>
+                    <w:r>
+                      <w:rPr>
+                        <w:rtl w:val="0"/>
+                      </w:rPr>
+                    </w:r>
+                  </w:p>
+                </w:tc>
+              </w:sdtContent>
+            </w:sdt>
+            <w:sdt>
+              <w:sdtPr>
+                <w:lock w:val="contentLocked"/>
+                <w:tag w:val="goog_rdk_94"/>
+              </w:sdtPr>
+              <w:sdtContent>
+                <w:tc>
+                  <w:tcPr>
+                    <w:tcBorders>
+                      <w:top w:color="cccccc" w:space="0" w:sz="6" w:val="single"/>
+                      <w:left w:color="cccccc" w:space="0" w:sz="6" w:val="single"/>
+                      <w:bottom w:color="f8f9fa" w:space="0" w:sz="6" w:val="single"/>
+                      <w:right w:color="ffffff" w:space="0" w:sz="6" w:val="single"/>
+                    </w:tcBorders>
+                    <w:shd w:fill="ffffff" w:val="clear"/>
+                    <w:tcMar>
+                      <w:top w:w="40.0" w:type="dxa"/>
+                      <w:left w:w="120.0" w:type="dxa"/>
+                      <w:bottom w:w="40.0" w:type="dxa"/>
+                      <w:right w:w="120.0" w:type="dxa"/>
+                    </w:tcMar>
+                    <w:vAlign w:val="center"/>
+                  </w:tcPr>
+                  <w:p>
+                    <w:pPr>
+                      <w:widowControl w:val="0"/>
+                      <w:spacing w:after="0" w:line="276" w:lineRule="auto"/>
+                      <w:jc w:val="center"/>
+                      <w:rPr>
+                        <w:rFonts w:ascii="Arial" w:cs="Arial" w:eastAsia="Arial" w:hAnsi="Arial"/>
+                        <w:sz w:val="20"/>
+                        <w:szCs w:val="20"/>
+                      </w:rPr>
+                    </w:pPr>
+                    <w:r>
                       <w:rPr>
                         <w:rFonts w:ascii="Roboto" w:cs="Roboto" w:eastAsia="Roboto" w:hAnsi="Roboto"/>
                         <w:color w:val="434343"/>
                         <w:sz w:val="20"/>
                         <w:szCs w:val="20"/>
+                        <w:rtl w:val="0"/>
+                      </w:rPr>
+                      <w:t xml:space="preserve">2</w:t>
+                    </w:r>
+                    <w:r>
+                      <w:rPr>
+                        <w:rtl w:val="0"/>
+                      </w:rPr>
+                    </w:r>
+                  </w:p>
+                </w:tc>
+              </w:sdtContent>
+            </w:sdt>
+            <w:sdt>
+              <w:sdtPr>
+                <w:lock w:val="contentLocked"/>
+                <w:tag w:val="goog_rdk_95"/>
+              </w:sdtPr>
+              <w:sdtContent>
+                <w:tc>
+                  <w:tcPr>
+                    <w:tcBorders>
+                      <w:top w:color="cccccc" w:space="0" w:sz="6" w:val="single"/>
+                      <w:left w:color="cccccc" w:space="0" w:sz="6" w:val="single"/>
+                      <w:bottom w:color="f8f9fa" w:space="0" w:sz="6" w:val="single"/>
+                      <w:right w:color="284e3f" w:space="0" w:sz="6" w:val="single"/>
+                    </w:tcBorders>
+                    <w:shd w:fill="ffffff" w:val="clear"/>
+                    <w:tcMar>
+                      <w:top w:w="40.0" w:type="dxa"/>
+                      <w:left w:w="120.0" w:type="dxa"/>
+                      <w:bottom w:w="40.0" w:type="dxa"/>
+                      <w:right w:w="120.0" w:type="dxa"/>
+                    </w:tcMar>
+                    <w:vAlign w:val="center"/>
+                  </w:tcPr>
+                  <w:p>
+                    <w:pPr>
+                      <w:widowControl w:val="0"/>
+                      <w:spacing w:after="0" w:line="276" w:lineRule="auto"/>
+                      <w:jc w:val="center"/>
+                      <w:rPr>
+                        <w:rFonts w:ascii="Arial" w:cs="Arial" w:eastAsia="Arial" w:hAnsi="Arial"/>
+                        <w:sz w:val="20"/>
+                        <w:szCs w:val="20"/>
                       </w:rPr>
                     </w:pPr>
                     <w:r>
@@ -11420,187 +11603,7 @@
                         <w:szCs w:val="20"/>
                         <w:rtl w:val="0"/>
                       </w:rPr>
-                      <w:t xml:space="preserve">profesores sobre mis hijos, para entender su comportamiento y</w:t>
-                    </w:r>
-                  </w:p>
-                  <w:p>
-                    <w:pPr>
-                      <w:widowControl w:val="0"/>
-                      <w:spacing w:after="0" w:line="276" w:lineRule="auto"/>
-                      <w:rPr>
-                        <w:rFonts w:ascii="Arial" w:cs="Arial" w:eastAsia="Arial" w:hAnsi="Arial"/>
-                        <w:sz w:val="20"/>
-                        <w:szCs w:val="20"/>
-                      </w:rPr>
-                    </w:pPr>
-                    <w:r>
-                      <w:rPr>
-                        <w:rFonts w:ascii="Roboto" w:cs="Roboto" w:eastAsia="Roboto" w:hAnsi="Roboto"/>
-                        <w:color w:val="434343"/>
-                        <w:sz w:val="20"/>
-                        <w:szCs w:val="20"/>
-                        <w:rtl w:val="0"/>
-                      </w:rPr>
-                      <w:t xml:space="preserve">áreas de mejora.</w:t>
-                    </w:r>
-                    <w:r>
-                      <w:rPr>
-                        <w:rtl w:val="0"/>
-                      </w:rPr>
-                    </w:r>
-                  </w:p>
-                </w:tc>
-              </w:sdtContent>
-            </w:sdt>
-            <w:sdt>
-              <w:sdtPr>
-                <w:lock w:val="contentLocked"/>
-                <w:tag w:val="goog_rdk_93"/>
-              </w:sdtPr>
-              <w:sdtContent>
-                <w:tc>
-                  <w:tcPr>
-                    <w:tcBorders>
-                      <w:top w:color="cccccc" w:space="0" w:sz="6" w:val="single"/>
-                      <w:left w:color="cccccc" w:space="0" w:sz="6" w:val="single"/>
-                      <w:bottom w:color="f8f9fa" w:space="0" w:sz="6" w:val="single"/>
-                      <w:right w:color="ffffff" w:space="0" w:sz="6" w:val="single"/>
-                    </w:tcBorders>
-                    <w:shd w:fill="ffffff" w:val="clear"/>
-                    <w:tcMar>
-                      <w:top w:w="40.0" w:type="dxa"/>
-                      <w:left w:w="120.0" w:type="dxa"/>
-                      <w:bottom w:w="40.0" w:type="dxa"/>
-                      <w:right w:w="120.0" w:type="dxa"/>
-                    </w:tcMar>
-                    <w:vAlign w:val="center"/>
-                  </w:tcPr>
-                  <w:p>
-                    <w:pPr>
-                      <w:widowControl w:val="0"/>
-                      <w:spacing w:after="0" w:line="276" w:lineRule="auto"/>
-                      <w:jc w:val="center"/>
-                      <w:rPr>
-                        <w:rFonts w:ascii="Arial" w:cs="Arial" w:eastAsia="Arial" w:hAnsi="Arial"/>
-                        <w:sz w:val="20"/>
-                        <w:szCs w:val="20"/>
-                      </w:rPr>
-                    </w:pPr>
-                    <w:r>
-                      <w:rPr>
-                        <w:rFonts w:ascii="Roboto" w:cs="Roboto" w:eastAsia="Roboto" w:hAnsi="Roboto"/>
-                        <w:color w:val="434343"/>
-                        <w:sz w:val="20"/>
-                        <w:szCs w:val="20"/>
-                        <w:rtl w:val="0"/>
-                      </w:rPr>
-                      <w:t xml:space="preserve">9.7</w:t>
-                    </w:r>
-                    <w:r>
-                      <w:rPr>
-                        <w:rtl w:val="0"/>
-                      </w:rPr>
-                    </w:r>
-                  </w:p>
-                </w:tc>
-              </w:sdtContent>
-            </w:sdt>
-            <w:sdt>
-              <w:sdtPr>
-                <w:lock w:val="contentLocked"/>
-                <w:tag w:val="goog_rdk_94"/>
-              </w:sdtPr>
-              <w:sdtContent>
-                <w:tc>
-                  <w:tcPr>
-                    <w:tcBorders>
-                      <w:top w:color="cccccc" w:space="0" w:sz="6" w:val="single"/>
-                      <w:left w:color="cccccc" w:space="0" w:sz="6" w:val="single"/>
-                      <w:bottom w:color="f8f9fa" w:space="0" w:sz="6" w:val="single"/>
-                      <w:right w:color="ffffff" w:space="0" w:sz="6" w:val="single"/>
-                    </w:tcBorders>
-                    <w:shd w:fill="ffffff" w:val="clear"/>
-                    <w:tcMar>
-                      <w:top w:w="40.0" w:type="dxa"/>
-                      <w:left w:w="120.0" w:type="dxa"/>
-                      <w:bottom w:w="40.0" w:type="dxa"/>
-                      <w:right w:w="120.0" w:type="dxa"/>
-                    </w:tcMar>
-                    <w:vAlign w:val="center"/>
-                  </w:tcPr>
-                  <w:p>
-                    <w:pPr>
-                      <w:widowControl w:val="0"/>
-                      <w:spacing w:after="0" w:line="276" w:lineRule="auto"/>
-                      <w:jc w:val="center"/>
-                      <w:rPr>
-                        <w:rFonts w:ascii="Arial" w:cs="Arial" w:eastAsia="Arial" w:hAnsi="Arial"/>
-                        <w:sz w:val="20"/>
-                        <w:szCs w:val="20"/>
-                      </w:rPr>
-                    </w:pPr>
-                    <w:r>
-                      <w:rPr>
-                        <w:rFonts w:ascii="Roboto" w:cs="Roboto" w:eastAsia="Roboto" w:hAnsi="Roboto"/>
-                        <w:color w:val="434343"/>
-                        <w:sz w:val="20"/>
-                        <w:szCs w:val="20"/>
-                        <w:rtl w:val="0"/>
-                      </w:rPr>
-                      <w:t xml:space="preserve">3</w:t>
-                    </w:r>
-                    <w:r>
-                      <w:rPr>
-                        <w:rtl w:val="0"/>
-                      </w:rPr>
-                    </w:r>
-                  </w:p>
-                </w:tc>
-              </w:sdtContent>
-            </w:sdt>
-            <w:sdt>
-              <w:sdtPr>
-                <w:lock w:val="contentLocked"/>
-                <w:tag w:val="goog_rdk_95"/>
-              </w:sdtPr>
-              <w:sdtContent>
-                <w:tc>
-                  <w:tcPr>
-                    <w:tcBorders>
-                      <w:top w:color="cccccc" w:space="0" w:sz="6" w:val="single"/>
-                      <w:left w:color="cccccc" w:space="0" w:sz="6" w:val="single"/>
-                      <w:bottom w:color="f8f9fa" w:space="0" w:sz="6" w:val="single"/>
-                      <w:right w:color="284e3f" w:space="0" w:sz="6" w:val="single"/>
-                    </w:tcBorders>
-                    <w:shd w:fill="ffffff" w:val="clear"/>
-                    <w:tcMar>
-                      <w:top w:w="40.0" w:type="dxa"/>
-                      <w:left w:w="120.0" w:type="dxa"/>
-                      <w:bottom w:w="40.0" w:type="dxa"/>
-                      <w:right w:w="120.0" w:type="dxa"/>
-                    </w:tcMar>
-                    <w:vAlign w:val="center"/>
-                  </w:tcPr>
-                  <w:p>
-                    <w:pPr>
-                      <w:widowControl w:val="0"/>
-                      <w:spacing w:after="0" w:line="276" w:lineRule="auto"/>
-                      <w:jc w:val="center"/>
-                      <w:rPr>
-                        <w:rFonts w:ascii="Arial" w:cs="Arial" w:eastAsia="Arial" w:hAnsi="Arial"/>
-                        <w:sz w:val="20"/>
-                        <w:szCs w:val="20"/>
-                      </w:rPr>
-                    </w:pPr>
-                    <w:r>
-                      <w:rPr>
-                        <w:rFonts w:ascii="Roboto" w:cs="Roboto" w:eastAsia="Roboto" w:hAnsi="Roboto"/>
-                        <w:color w:val="434343"/>
-                        <w:sz w:val="20"/>
-                        <w:szCs w:val="20"/>
-                        <w:rtl w:val="0"/>
-                      </w:rPr>
-                      <w:t xml:space="preserve">Media</w:t>
+                      <w:t xml:space="preserve">Alta</w:t>
                     </w:r>
                     <w:r>
                       <w:rPr>
@@ -11659,7 +11662,7 @@
                         <w:szCs w:val="20"/>
                         <w:rtl w:val="0"/>
                       </w:rPr>
-                      <w:t xml:space="preserve">E3-H1</w:t>
+                      <w:t xml:space="preserve">E3-H4</w:t>
                     </w:r>
                     <w:r>
                       <w:rPr>
@@ -11711,7 +11714,7 @@
                         <w:szCs w:val="20"/>
                         <w:rtl w:val="0"/>
                       </w:rPr>
-                      <w:t xml:space="preserve">Gestionar alumnos</w:t>
+                      <w:t xml:space="preserve">Gestionar Apoderados</w:t>
                     </w:r>
                     <w:r>
                       <w:rPr>
@@ -11763,7 +11766,7 @@
                         <w:szCs w:val="20"/>
                         <w:rtl w:val="0"/>
                       </w:rPr>
-                      <w:t xml:space="preserve">Como UTP, quiero crear, editar y eliminar registros de alumnos para mantener la base de datos actualizada y reflejar correctamente la matrícula del colegio.</w:t>
+                      <w:t xml:space="preserve">Como UTP, quiero crear, editar y eliminar registros de apoderados para mantener actualizada la información de contacto y la relación con los estudiantes, asegurando una comunicación eficiente entre la escuela y las familias.</w:t>
                     </w:r>
                     <w:r>
                       <w:rPr>
@@ -11981,7 +11984,7 @@
                         <w:szCs w:val="20"/>
                         <w:rtl w:val="0"/>
                       </w:rPr>
-                      <w:t xml:space="preserve">E3-H2</w:t>
+                      <w:t xml:space="preserve">E4-H1</w:t>
                     </w:r>
                     <w:r>
                       <w:rPr>
@@ -12033,7 +12036,7 @@
                         <w:szCs w:val="20"/>
                         <w:rtl w:val="0"/>
                       </w:rPr>
-                      <w:t xml:space="preserve">Gestionar Profesores</w:t>
+                      <w:t xml:space="preserve">Apartado informativo</w:t>
                     </w:r>
                     <w:r>
                       <w:rPr>
@@ -12085,7 +12088,7 @@
                         <w:szCs w:val="20"/>
                         <w:rtl w:val="0"/>
                       </w:rPr>
-                      <w:t xml:space="preserve">Como UTP, quiero crear, editar y eliminar registros de profesores para asegurar que la información del personal docente esté siempre actualizada y precisa.</w:t>
+                      <w:t xml:space="preserve">Como administrador, quiero incluir secciones en la página web sobre la misión, visión, equipo docente, y talleres, para ofrecer información clara y accesible sobre el colegio.</w:t>
                     </w:r>
                     <w:r>
                       <w:rPr>
@@ -12138,7 +12141,7 @@
                         <w:szCs w:val="20"/>
                         <w:rtl w:val="0"/>
                       </w:rPr>
-                      <w:t xml:space="preserve">41</w:t>
+                      <w:t xml:space="preserve">11.3</w:t>
                     </w:r>
                     <w:r>
                       <w:rPr>
@@ -12191,7 +12194,7 @@
                         <w:szCs w:val="20"/>
                         <w:rtl w:val="0"/>
                       </w:rPr>
-                      <w:t xml:space="preserve">2</w:t>
+                      <w:t xml:space="preserve">3</w:t>
                     </w:r>
                     <w:r>
                       <w:rPr>
@@ -12244,7 +12247,7 @@
                         <w:szCs w:val="20"/>
                         <w:rtl w:val="0"/>
                       </w:rPr>
-                      <w:t xml:space="preserve">Alta</w:t>
+                      <w:t xml:space="preserve">Media</w:t>
                     </w:r>
                     <w:r>
                       <w:rPr>
@@ -12303,7 +12306,7 @@
                         <w:szCs w:val="20"/>
                         <w:rtl w:val="0"/>
                       </w:rPr>
-                      <w:t xml:space="preserve">E3-H3</w:t>
+                      <w:t xml:space="preserve">E4-H2</w:t>
                     </w:r>
                     <w:r>
                       <w:rPr>
@@ -12355,7 +12358,7 @@
                         <w:szCs w:val="20"/>
                         <w:rtl w:val="0"/>
                       </w:rPr>
-                      <w:t xml:space="preserve">Gestionar Materias</w:t>
+                      <w:t xml:space="preserve">Publicaciones en redes sociales</w:t>
                     </w:r>
                     <w:r>
                       <w:rPr>
@@ -12407,7 +12410,7 @@
                         <w:szCs w:val="20"/>
                         <w:rtl w:val="0"/>
                       </w:rPr>
-                      <w:t xml:space="preserve">Como UTP, quiero añadir, modificar y eliminar materias en el sistema para reflejar el plan de estudios vigente y asegurar una correcta asignación de cursos.</w:t>
+                      <w:t xml:space="preserve">Como administrador, quiero mostrar las publicaciones de Instagram del colegio en la página web, para mantener informados a los apoderados y comunidad sobre las actividades recientes</w:t>
                     </w:r>
                     <w:r>
                       <w:rPr>
@@ -12460,7 +12463,7 @@
                         <w:szCs w:val="20"/>
                         <w:rtl w:val="0"/>
                       </w:rPr>
-                      <w:t xml:space="preserve">29.7</w:t>
+                      <w:t xml:space="preserve">13</w:t>
                     </w:r>
                     <w:r>
                       <w:rPr>
@@ -12513,7 +12516,7 @@
                         <w:szCs w:val="20"/>
                         <w:rtl w:val="0"/>
                       </w:rPr>
-                      <w:t xml:space="preserve">2</w:t>
+                      <w:t xml:space="preserve">3</w:t>
                     </w:r>
                     <w:r>
                       <w:rPr>
@@ -12566,7 +12569,7 @@
                         <w:szCs w:val="20"/>
                         <w:rtl w:val="0"/>
                       </w:rPr>
-                      <w:t xml:space="preserve">Alta</w:t>
+                      <w:t xml:space="preserve">Baja</w:t>
                     </w:r>
                     <w:r>
                       <w:rPr>
@@ -12625,7 +12628,7 @@
                         <w:szCs w:val="20"/>
                         <w:rtl w:val="0"/>
                       </w:rPr>
-                      <w:t xml:space="preserve">E3-H4</w:t>
+                      <w:t xml:space="preserve">E4-H3</w:t>
                     </w:r>
                     <w:r>
                       <w:rPr>
@@ -12677,7 +12680,7 @@
                         <w:szCs w:val="20"/>
                         <w:rtl w:val="0"/>
                       </w:rPr>
-                      <w:t xml:space="preserve">Gestionar Apoderados</w:t>
+                      <w:t xml:space="preserve">Cronograma de eventos escolares</w:t>
                     </w:r>
                     <w:r>
                       <w:rPr>
@@ -12729,7 +12732,7 @@
                         <w:szCs w:val="20"/>
                         <w:rtl w:val="0"/>
                       </w:rPr>
-                      <w:t xml:space="preserve">Como UTP, quiero crear, editar y eliminar registros de apoderados para mantener actualizada la información de contacto y la relación con los estudiantes, asegurando una comunicación eficiente entre la escuela y las familias.</w:t>
+                      <w:t xml:space="preserve">Cronograma de Eventos: Como administrador, quiero crear y mantener un cronograma de eventos importantes en la página web para que apoderados, alumnos, y profesores estén al tanto de las actividades y fechas clave del colegio</w:t>
                     </w:r>
                     <w:r>
                       <w:rPr>
@@ -12782,7 +12785,7 @@
                         <w:szCs w:val="20"/>
                         <w:rtl w:val="0"/>
                       </w:rPr>
-                      <w:t xml:space="preserve">34</w:t>
+                      <w:t xml:space="preserve">15.7</w:t>
                     </w:r>
                     <w:r>
                       <w:rPr>
@@ -12835,7 +12838,7 @@
                         <w:szCs w:val="20"/>
                         <w:rtl w:val="0"/>
                       </w:rPr>
-                      <w:t xml:space="preserve">2</w:t>
+                      <w:t xml:space="preserve">3</w:t>
                     </w:r>
                     <w:r>
                       <w:rPr>
@@ -12888,7 +12891,7 @@
                         <w:szCs w:val="20"/>
                         <w:rtl w:val="0"/>
                       </w:rPr>
-                      <w:t xml:space="preserve">Alta</w:t>
+                      <w:t xml:space="preserve">Baja</w:t>
                     </w:r>
                     <w:r>
                       <w:rPr>
@@ -12947,7 +12950,7 @@
                         <w:szCs w:val="20"/>
                         <w:rtl w:val="0"/>
                       </w:rPr>
-                      <w:t xml:space="preserve">E4-H1</w:t>
+                      <w:t xml:space="preserve">E5-H1</w:t>
                     </w:r>
                     <w:r>
                       <w:rPr>
@@ -12999,7 +13002,7 @@
                         <w:szCs w:val="20"/>
                         <w:rtl w:val="0"/>
                       </w:rPr>
-                      <w:t xml:space="preserve">Apartado informativo</w:t>
+                      <w:t xml:space="preserve">Diseño de la Base de Datos</w:t>
                     </w:r>
                     <w:r>
                       <w:rPr>
@@ -13051,7 +13054,7 @@
                         <w:szCs w:val="20"/>
                         <w:rtl w:val="0"/>
                       </w:rPr>
-                      <w:t xml:space="preserve">Como administrador, quiero incluir secciones en la página web sobre la misión, visión, equipo docente, y talleres, para ofrecer información clara y accesible sobre el colegio.</w:t>
+                      <w:t xml:space="preserve">Como desarrollador, quiero diseñar una base de datos relacional que almacene eficientemente la información de alumnos, profesores, materias y apoderados para asegurar un acceso rápido y seguro a los datos.</w:t>
                     </w:r>
                     <w:r>
                       <w:rPr>
@@ -13104,7 +13107,7 @@
                         <w:szCs w:val="20"/>
                         <w:rtl w:val="0"/>
                       </w:rPr>
-                      <w:t xml:space="preserve">11.3</w:t>
+                      <w:t xml:space="preserve">48</w:t>
                     </w:r>
                     <w:r>
                       <w:rPr>
@@ -13157,7 +13160,7 @@
                         <w:szCs w:val="20"/>
                         <w:rtl w:val="0"/>
                       </w:rPr>
-                      <w:t xml:space="preserve">3</w:t>
+                      <w:t xml:space="preserve">1</w:t>
                     </w:r>
                     <w:r>
                       <w:rPr>
@@ -13210,7 +13213,7 @@
                         <w:szCs w:val="20"/>
                         <w:rtl w:val="0"/>
                       </w:rPr>
-                      <w:t xml:space="preserve">Media</w:t>
+                      <w:t xml:space="preserve">Alta</w:t>
                     </w:r>
                     <w:r>
                       <w:rPr>
@@ -13269,7 +13272,7 @@
                         <w:szCs w:val="20"/>
                         <w:rtl w:val="0"/>
                       </w:rPr>
-                      <w:t xml:space="preserve">E4-H2</w:t>
+                      <w:t xml:space="preserve">E5-H2</w:t>
                     </w:r>
                     <w:r>
                       <w:rPr>
@@ -13321,7 +13324,7 @@
                         <w:szCs w:val="20"/>
                         <w:rtl w:val="0"/>
                       </w:rPr>
-                      <w:t xml:space="preserve">Publicaciones en redes sociales</w:t>
+                      <w:t xml:space="preserve">Seguridad de la Base de Datos</w:t>
                     </w:r>
                     <w:r>
                       <w:rPr>
@@ -13373,7 +13376,7 @@
                         <w:szCs w:val="20"/>
                         <w:rtl w:val="0"/>
                       </w:rPr>
-                      <w:t xml:space="preserve">Como administrador, quiero mostrar las publicaciones de Instagram del colegio en la página web, para mantener informados a los apoderados y comunidad sobre las actividades recientes</w:t>
+                      <w:t xml:space="preserve">Como administrador de sistemas, quiero asegurar que la base de datos esté protegida contra accesos no autorizados, implementando medidas de seguridad como encriptación y autenticación robusta.</w:t>
                     </w:r>
                     <w:r>
                       <w:rPr>
@@ -13426,7 +13429,7 @@
                         <w:szCs w:val="20"/>
                         <w:rtl w:val="0"/>
                       </w:rPr>
-                      <w:t xml:space="preserve">13</w:t>
+                      <w:t xml:space="preserve">66.3</w:t>
                     </w:r>
                     <w:r>
                       <w:rPr>
@@ -13479,7 +13482,7 @@
                         <w:szCs w:val="20"/>
                         <w:rtl w:val="0"/>
                       </w:rPr>
-                      <w:t xml:space="preserve">3</w:t>
+                      <w:t xml:space="preserve">1</w:t>
                     </w:r>
                     <w:r>
                       <w:rPr>
@@ -13532,7 +13535,7 @@
                         <w:szCs w:val="20"/>
                         <w:rtl w:val="0"/>
                       </w:rPr>
-                      <w:t xml:space="preserve">Baja</w:t>
+                      <w:t xml:space="preserve">Alta</w:t>
                     </w:r>
                     <w:r>
                       <w:rPr>
@@ -13591,7 +13594,7 @@
                         <w:szCs w:val="20"/>
                         <w:rtl w:val="0"/>
                       </w:rPr>
-                      <w:t xml:space="preserve">E4-H3</w:t>
+                      <w:t xml:space="preserve">E6-H1</w:t>
                     </w:r>
                     <w:r>
                       <w:rPr>
@@ -13643,7 +13646,7 @@
                         <w:szCs w:val="20"/>
                         <w:rtl w:val="0"/>
                       </w:rPr>
-                      <w:t xml:space="preserve">Cronograma de eventos escolares</w:t>
+                      <w:t xml:space="preserve">Interfaz de Usuario</w:t>
                     </w:r>
                     <w:r>
                       <w:rPr>
@@ -13695,7 +13698,7 @@
                         <w:szCs w:val="20"/>
                         <w:rtl w:val="0"/>
                       </w:rPr>
-                      <w:t xml:space="preserve">Cronograma de Eventos: Como administrador, quiero crear y mantener un cronograma de eventos importantes en la página web para que apoderados, alumnos, y profesores estén al tanto de las actividades y fechas clave del colegio</w:t>
+                      <w:t xml:space="preserve">Como diseñador web, quiero crear una interfaz de usuario limpia y fácil de navegar que utilice los colores institucionales del colegio para mantener la coherencia visual con la identidad de la institución.</w:t>
                     </w:r>
                     <w:r>
                       <w:rPr>
@@ -13748,7 +13751,7 @@
                         <w:szCs w:val="20"/>
                         <w:rtl w:val="0"/>
                       </w:rPr>
-                      <w:t xml:space="preserve">15.7</w:t>
+                      <w:t xml:space="preserve">29.7</w:t>
                     </w:r>
                     <w:r>
                       <w:rPr>
@@ -13854,7 +13857,7 @@
                         <w:szCs w:val="20"/>
                         <w:rtl w:val="0"/>
                       </w:rPr>
-                      <w:t xml:space="preserve">Baja</w:t>
+                      <w:t xml:space="preserve">Media</w:t>
                     </w:r>
                     <w:r>
                       <w:rPr>
@@ -13913,7 +13916,7 @@
                         <w:szCs w:val="20"/>
                         <w:rtl w:val="0"/>
                       </w:rPr>
-                      <w:t xml:space="preserve">E5-H1</w:t>
+                      <w:t xml:space="preserve">E6-H2</w:t>
                     </w:r>
                     <w:r>
                       <w:rPr>
@@ -13965,7 +13968,7 @@
                         <w:szCs w:val="20"/>
                         <w:rtl w:val="0"/>
                       </w:rPr>
-                      <w:t xml:space="preserve">Diseño de la Base de Datos</w:t>
+                      <w:t xml:space="preserve">Logotipo</w:t>
                     </w:r>
                     <w:r>
                       <w:rPr>
@@ -14017,7 +14020,7 @@
                         <w:szCs w:val="20"/>
                         <w:rtl w:val="0"/>
                       </w:rPr>
-                      <w:t xml:space="preserve">Como desarrollador, quiero diseñar una base de datos relacional que almacene eficientemente la información de alumnos, profesores, materias y apoderados para asegurar un acceso rápido y seguro a los datos.</w:t>
+                      <w:t xml:space="preserve">Como cliente de la página web, quiero asegurar que el logotipo del colegio esté presente en todas las páginas clave del sitio para reforzar la marca e identidad visual del colegio.</w:t>
                     </w:r>
                     <w:r>
                       <w:rPr>
@@ -14070,7 +14073,7 @@
                         <w:szCs w:val="20"/>
                         <w:rtl w:val="0"/>
                       </w:rPr>
-                      <w:t xml:space="preserve">48</w:t>
+                      <w:t xml:space="preserve">7</w:t>
                     </w:r>
                     <w:r>
                       <w:rPr>
@@ -14123,7 +14126,7 @@
                         <w:szCs w:val="20"/>
                         <w:rtl w:val="0"/>
                       </w:rPr>
-                      <w:t xml:space="preserve">1</w:t>
+                      <w:t xml:space="preserve">3</w:t>
                     </w:r>
                     <w:r>
                       <w:rPr>
@@ -14176,7 +14179,7 @@
                         <w:szCs w:val="20"/>
                         <w:rtl w:val="0"/>
                       </w:rPr>
-                      <w:t xml:space="preserve">Alta</w:t>
+                      <w:t xml:space="preserve">Baja</w:t>
                     </w:r>
                     <w:r>
                       <w:rPr>
@@ -14235,7 +14238,7 @@
                         <w:szCs w:val="20"/>
                         <w:rtl w:val="0"/>
                       </w:rPr>
-                      <w:t xml:space="preserve">E5-H2</w:t>
+                      <w:t xml:space="preserve">MB-T1</w:t>
                     </w:r>
                     <w:r>
                       <w:rPr>
@@ -14287,7 +14290,7 @@
                         <w:szCs w:val="20"/>
                         <w:rtl w:val="0"/>
                       </w:rPr>
-                      <w:t xml:space="preserve">Seguridad de la Base de Datos</w:t>
+                      <w:t xml:space="preserve">Marcha blanca</w:t>
                     </w:r>
                     <w:r>
                       <w:rPr>
@@ -14339,7 +14342,7 @@
                         <w:szCs w:val="20"/>
                         <w:rtl w:val="0"/>
                       </w:rPr>
-                      <w:t xml:space="preserve">Como administrador de sistemas, quiero asegurar que la base de datos esté protegida contra accesos no autorizados, implementando medidas de seguridad como encriptación y autenticación robusta.</w:t>
+                      <w:t xml:space="preserve">Realizar pruebas en vivo con un grupo limitado de usuarios antes de la implementación completa para detectar posibles fallos.</w:t>
                     </w:r>
                     <w:r>
                       <w:rPr>
@@ -14392,7 +14395,7 @@
                         <w:szCs w:val="20"/>
                         <w:rtl w:val="0"/>
                       </w:rPr>
-                      <w:t xml:space="preserve">66.3</w:t>
+                      <w:t xml:space="preserve">48</w:t>
                     </w:r>
                     <w:r>
                       <w:rPr>
@@ -14445,7 +14448,7 @@
                         <w:szCs w:val="20"/>
                         <w:rtl w:val="0"/>
                       </w:rPr>
-                      <w:t xml:space="preserve">1</w:t>
+                      <w:t xml:space="preserve">4</w:t>
                     </w:r>
                     <w:r>
                       <w:rPr>
@@ -14557,7 +14560,7 @@
                         <w:szCs w:val="20"/>
                         <w:rtl w:val="0"/>
                       </w:rPr>
-                      <w:t xml:space="preserve">E6-H1</w:t>
+                      <w:t xml:space="preserve">E7-H1</w:t>
                     </w:r>
                     <w:r>
                       <w:rPr>
@@ -14609,7 +14612,7 @@
                         <w:szCs w:val="20"/>
                         <w:rtl w:val="0"/>
                       </w:rPr>
-                      <w:t xml:space="preserve">Interfaz de Usuario</w:t>
+                      <w:t xml:space="preserve">Configuración del entorno de producción</w:t>
                     </w:r>
                     <w:r>
                       <w:rPr>
@@ -14661,7 +14664,7 @@
                         <w:szCs w:val="20"/>
                         <w:rtl w:val="0"/>
                       </w:rPr>
-                      <w:t xml:space="preserve">Como diseñador web, quiero crear una interfaz de usuario limpia y fácil de navegar que utilice los colores institucionales del colegio para mantener la coherencia visual con la identidad de la institución.</w:t>
+                      <w:t xml:space="preserve">Como miembro del equipo, quiero configurar el entorno de producción con todas las dependencias y configuraciones necesarias, para asegurar que el sistema funcione correctamente al ser desplegado.</w:t>
                     </w:r>
                     <w:r>
                       <w:rPr>
@@ -14714,7 +14717,7 @@
                         <w:szCs w:val="20"/>
                         <w:rtl w:val="0"/>
                       </w:rPr>
-                      <w:t xml:space="preserve">29.7</w:t>
+                      <w:t xml:space="preserve">36.7</w:t>
                     </w:r>
                     <w:r>
                       <w:rPr>
@@ -14767,7 +14770,7 @@
                         <w:szCs w:val="20"/>
                         <w:rtl w:val="0"/>
                       </w:rPr>
-                      <w:t xml:space="preserve">3</w:t>
+                      <w:t xml:space="preserve">4</w:t>
                     </w:r>
                     <w:r>
                       <w:rPr>
@@ -14820,7 +14823,7 @@
                         <w:szCs w:val="20"/>
                         <w:rtl w:val="0"/>
                       </w:rPr>
-                      <w:t xml:space="preserve">Media</w:t>
+                      <w:t xml:space="preserve">Alta</w:t>
                     </w:r>
                     <w:r>
                       <w:rPr>
@@ -14879,7 +14882,7 @@
                         <w:szCs w:val="20"/>
                         <w:rtl w:val="0"/>
                       </w:rPr>
-                      <w:t xml:space="preserve">E6-H2</w:t>
+                      <w:t xml:space="preserve">E7-H2</w:t>
                     </w:r>
                     <w:r>
                       <w:rPr>
@@ -14931,7 +14934,7 @@
                         <w:szCs w:val="20"/>
                         <w:rtl w:val="0"/>
                       </w:rPr>
-                      <w:t xml:space="preserve">Logotipo</w:t>
+                      <w:t xml:space="preserve">Transferencia de datos a producción</w:t>
                     </w:r>
                     <w:r>
                       <w:rPr>
@@ -14983,7 +14986,7 @@
                         <w:szCs w:val="20"/>
                         <w:rtl w:val="0"/>
                       </w:rPr>
-                      <w:t xml:space="preserve">Como cliente de la página web, quiero asegurar que el logotipo del colegio esté presente en todas las páginas clave del sitio para reforzar la marca e identidad visual del colegio.</w:t>
+                      <w:t xml:space="preserve">Como administrador de bases de datos, quiero transferir todos los datos necesarios al entorno de producción, para asegurar que el sistema funcione con datos reales y actualizados.</w:t>
                     </w:r>
                     <w:r>
                       <w:rPr>
@@ -15036,7 +15039,7 @@
                         <w:szCs w:val="20"/>
                         <w:rtl w:val="0"/>
                       </w:rPr>
-                      <w:t xml:space="preserve">7</w:t>
+                      <w:t xml:space="preserve">36.7</w:t>
                     </w:r>
                     <w:r>
                       <w:rPr>
@@ -15089,7 +15092,7 @@
                         <w:szCs w:val="20"/>
                         <w:rtl w:val="0"/>
                       </w:rPr>
-                      <w:t xml:space="preserve">3</w:t>
+                      <w:t xml:space="preserve">4</w:t>
                     </w:r>
                     <w:r>
                       <w:rPr>
@@ -15142,7 +15145,7 @@
                         <w:szCs w:val="20"/>
                         <w:rtl w:val="0"/>
                       </w:rPr>
-                      <w:t xml:space="preserve">Baja</w:t>
+                      <w:t xml:space="preserve">Alta</w:t>
                     </w:r>
                     <w:r>
                       <w:rPr>
@@ -15201,7 +15204,7 @@
                         <w:szCs w:val="20"/>
                         <w:rtl w:val="0"/>
                       </w:rPr>
-                      <w:t xml:space="preserve">MB-T1</w:t>
+                      <w:t xml:space="preserve">E7-H3</w:t>
                     </w:r>
                     <w:r>
                       <w:rPr>
@@ -15253,7 +15256,7 @@
                         <w:szCs w:val="20"/>
                         <w:rtl w:val="0"/>
                       </w:rPr>
-                      <w:t xml:space="preserve">Marcha blanca</w:t>
+                      <w:t xml:space="preserve">Pruebas de preproducción</w:t>
                     </w:r>
                     <w:r>
                       <w:rPr>
@@ -15305,7 +15308,7 @@
                         <w:szCs w:val="20"/>
                         <w:rtl w:val="0"/>
                       </w:rPr>
-                      <w:t xml:space="preserve">Realizar pruebas en vivo con un grupo limitado de usuarios antes de la implementación completa para detectar posibles fallos.</w:t>
+                      <w:t xml:space="preserve">Como tester, quiero realizar pruebas exhaustivas en el entorno de preproducción, para identificar y corregir cualquier problema antes de la puesta en marcha final.</w:t>
                     </w:r>
                     <w:r>
                       <w:rPr>
@@ -15358,7 +15361,7 @@
                         <w:szCs w:val="20"/>
                         <w:rtl w:val="0"/>
                       </w:rPr>
-                      <w:t xml:space="preserve">48</w:t>
+                      <w:t xml:space="preserve">36.7</w:t>
                     </w:r>
                     <w:r>
                       <w:rPr>
@@ -15517,16 +15520,6 @@
                     </w:pPr>
                     <w:r>
                       <w:rPr>
-                        <w:rFonts w:ascii="Roboto" w:cs="Roboto" w:eastAsia="Roboto" w:hAnsi="Roboto"/>
-                        <w:color w:val="434343"/>
-                        <w:sz w:val="20"/>
-                        <w:szCs w:val="20"/>
-                        <w:rtl w:val="0"/>
-                      </w:rPr>
-                      <w:t xml:space="preserve">E7-H1</w:t>
-                    </w:r>
-                    <w:r>
-                      <w:rPr>
                         <w:rtl w:val="0"/>
                       </w:rPr>
                     </w:r>
@@ -15569,16 +15562,6 @@
                     </w:pPr>
                     <w:r>
                       <w:rPr>
-                        <w:rFonts w:ascii="Roboto" w:cs="Roboto" w:eastAsia="Roboto" w:hAnsi="Roboto"/>
-                        <w:color w:val="434343"/>
-                        <w:sz w:val="20"/>
-                        <w:szCs w:val="20"/>
-                        <w:rtl w:val="0"/>
-                      </w:rPr>
-                      <w:t xml:space="preserve">Configuración del entorno de producción</w:t>
-                    </w:r>
-                    <w:r>
-                      <w:rPr>
                         <w:rtl w:val="0"/>
                       </w:rPr>
                     </w:r>
@@ -15621,16 +15604,6 @@
                     </w:pPr>
                     <w:r>
                       <w:rPr>
-                        <w:rFonts w:ascii="Roboto" w:cs="Roboto" w:eastAsia="Roboto" w:hAnsi="Roboto"/>
-                        <w:color w:val="434343"/>
-                        <w:sz w:val="20"/>
-                        <w:szCs w:val="20"/>
-                        <w:rtl w:val="0"/>
-                      </w:rPr>
-                      <w:t xml:space="preserve">Como miembro del equipo, quiero configurar el entorno de producción con todas las dependencias y configuraciones necesarias, para asegurar que el sistema funcione correctamente al ser desplegado.</w:t>
-                    </w:r>
-                    <w:r>
-                      <w:rPr>
                         <w:rtl w:val="0"/>
                       </w:rPr>
                     </w:r>
@@ -15665,23 +15638,12 @@
                     <w:pPr>
                       <w:widowControl w:val="0"/>
                       <w:spacing w:after="0" w:line="276" w:lineRule="auto"/>
-                      <w:jc w:val="center"/>
-                      <w:rPr>
-                        <w:rFonts w:ascii="Arial" w:cs="Arial" w:eastAsia="Arial" w:hAnsi="Arial"/>
-                        <w:sz w:val="20"/>
-                        <w:szCs w:val="20"/>
-                      </w:rPr>
-                    </w:pPr>
-                    <w:r>
-                      <w:rPr>
-                        <w:rFonts w:ascii="Roboto" w:cs="Roboto" w:eastAsia="Roboto" w:hAnsi="Roboto"/>
-                        <w:color w:val="434343"/>
-                        <w:sz w:val="20"/>
-                        <w:szCs w:val="20"/>
-                        <w:rtl w:val="0"/>
-                      </w:rPr>
-                      <w:t xml:space="preserve">36.7</w:t>
-                    </w:r>
+                      <w:rPr>
+                        <w:rFonts w:ascii="Arial" w:cs="Arial" w:eastAsia="Arial" w:hAnsi="Arial"/>
+                        <w:sz w:val="20"/>
+                        <w:szCs w:val="20"/>
+                      </w:rPr>
+                    </w:pPr>
                     <w:r>
                       <w:rPr>
                         <w:rtl w:val="0"/>
@@ -15718,23 +15680,12 @@
                     <w:pPr>
                       <w:widowControl w:val="0"/>
                       <w:spacing w:after="0" w:line="276" w:lineRule="auto"/>
-                      <w:jc w:val="center"/>
-                      <w:rPr>
-                        <w:rFonts w:ascii="Arial" w:cs="Arial" w:eastAsia="Arial" w:hAnsi="Arial"/>
-                        <w:sz w:val="20"/>
-                        <w:szCs w:val="20"/>
-                      </w:rPr>
-                    </w:pPr>
-                    <w:r>
-                      <w:rPr>
-                        <w:rFonts w:ascii="Roboto" w:cs="Roboto" w:eastAsia="Roboto" w:hAnsi="Roboto"/>
-                        <w:color w:val="434343"/>
-                        <w:sz w:val="20"/>
-                        <w:szCs w:val="20"/>
-                        <w:rtl w:val="0"/>
-                      </w:rPr>
-                      <w:t xml:space="preserve">4</w:t>
-                    </w:r>
+                      <w:rPr>
+                        <w:rFonts w:ascii="Arial" w:cs="Arial" w:eastAsia="Arial" w:hAnsi="Arial"/>
+                        <w:sz w:val="20"/>
+                        <w:szCs w:val="20"/>
+                      </w:rPr>
+                    </w:pPr>
                     <w:r>
                       <w:rPr>
                         <w:rtl w:val="0"/>
@@ -15771,23 +15722,12 @@
                     <w:pPr>
                       <w:widowControl w:val="0"/>
                       <w:spacing w:after="0" w:line="276" w:lineRule="auto"/>
-                      <w:jc w:val="center"/>
-                      <w:rPr>
-                        <w:rFonts w:ascii="Arial" w:cs="Arial" w:eastAsia="Arial" w:hAnsi="Arial"/>
-                        <w:sz w:val="20"/>
-                        <w:szCs w:val="20"/>
-                      </w:rPr>
-                    </w:pPr>
-                    <w:r>
-                      <w:rPr>
-                        <w:rFonts w:ascii="Roboto" w:cs="Roboto" w:eastAsia="Roboto" w:hAnsi="Roboto"/>
-                        <w:color w:val="434343"/>
-                        <w:sz w:val="20"/>
-                        <w:szCs w:val="20"/>
-                        <w:rtl w:val="0"/>
-                      </w:rPr>
-                      <w:t xml:space="preserve">Alta</w:t>
-                    </w:r>
+                      <w:rPr>
+                        <w:rFonts w:ascii="Arial" w:cs="Arial" w:eastAsia="Arial" w:hAnsi="Arial"/>
+                        <w:sz w:val="20"/>
+                        <w:szCs w:val="20"/>
+                      </w:rPr>
+                    </w:pPr>
                     <w:r>
                       <w:rPr>
                         <w:rtl w:val="0"/>
@@ -15839,16 +15779,6 @@
                     </w:pPr>
                     <w:r>
                       <w:rPr>
-                        <w:rFonts w:ascii="Roboto" w:cs="Roboto" w:eastAsia="Roboto" w:hAnsi="Roboto"/>
-                        <w:color w:val="434343"/>
-                        <w:sz w:val="20"/>
-                        <w:szCs w:val="20"/>
-                        <w:rtl w:val="0"/>
-                      </w:rPr>
-                      <w:t xml:space="preserve">E7-H2</w:t>
-                    </w:r>
-                    <w:r>
-                      <w:rPr>
                         <w:rtl w:val="0"/>
                       </w:rPr>
                     </w:r>
@@ -15891,16 +15821,6 @@
                     </w:pPr>
                     <w:r>
                       <w:rPr>
-                        <w:rFonts w:ascii="Roboto" w:cs="Roboto" w:eastAsia="Roboto" w:hAnsi="Roboto"/>
-                        <w:color w:val="434343"/>
-                        <w:sz w:val="20"/>
-                        <w:szCs w:val="20"/>
-                        <w:rtl w:val="0"/>
-                      </w:rPr>
-                      <w:t xml:space="preserve">Transferencia de datos a producción</w:t>
-                    </w:r>
-                    <w:r>
-                      <w:rPr>
                         <w:rtl w:val="0"/>
                       </w:rPr>
                     </w:r>
@@ -15943,16 +15863,6 @@
                     </w:pPr>
                     <w:r>
                       <w:rPr>
-                        <w:rFonts w:ascii="Roboto" w:cs="Roboto" w:eastAsia="Roboto" w:hAnsi="Roboto"/>
-                        <w:color w:val="434343"/>
-                        <w:sz w:val="20"/>
-                        <w:szCs w:val="20"/>
-                        <w:rtl w:val="0"/>
-                      </w:rPr>
-                      <w:t xml:space="preserve">Como administrador de bases de datos, quiero transferir todos los datos necesarios al entorno de producción, para asegurar que el sistema funcione con datos reales y actualizados.</w:t>
-                    </w:r>
-                    <w:r>
-                      <w:rPr>
                         <w:rtl w:val="0"/>
                       </w:rPr>
                     </w:r>
@@ -15987,23 +15897,12 @@
                     <w:pPr>
                       <w:widowControl w:val="0"/>
                       <w:spacing w:after="0" w:line="276" w:lineRule="auto"/>
-                      <w:jc w:val="center"/>
-                      <w:rPr>
-                        <w:rFonts w:ascii="Arial" w:cs="Arial" w:eastAsia="Arial" w:hAnsi="Arial"/>
-                        <w:sz w:val="20"/>
-                        <w:szCs w:val="20"/>
-                      </w:rPr>
-                    </w:pPr>
-                    <w:r>
-                      <w:rPr>
-                        <w:rFonts w:ascii="Roboto" w:cs="Roboto" w:eastAsia="Roboto" w:hAnsi="Roboto"/>
-                        <w:color w:val="434343"/>
-                        <w:sz w:val="20"/>
-                        <w:szCs w:val="20"/>
-                        <w:rtl w:val="0"/>
-                      </w:rPr>
-                      <w:t xml:space="preserve">36.7</w:t>
-                    </w:r>
+                      <w:rPr>
+                        <w:rFonts w:ascii="Arial" w:cs="Arial" w:eastAsia="Arial" w:hAnsi="Arial"/>
+                        <w:sz w:val="20"/>
+                        <w:szCs w:val="20"/>
+                      </w:rPr>
+                    </w:pPr>
                     <w:r>
                       <w:rPr>
                         <w:rtl w:val="0"/>
@@ -16040,23 +15939,12 @@
                     <w:pPr>
                       <w:widowControl w:val="0"/>
                       <w:spacing w:after="0" w:line="276" w:lineRule="auto"/>
-                      <w:jc w:val="center"/>
-                      <w:rPr>
-                        <w:rFonts w:ascii="Arial" w:cs="Arial" w:eastAsia="Arial" w:hAnsi="Arial"/>
-                        <w:sz w:val="20"/>
-                        <w:szCs w:val="20"/>
-                      </w:rPr>
-                    </w:pPr>
-                    <w:r>
-                      <w:rPr>
-                        <w:rFonts w:ascii="Roboto" w:cs="Roboto" w:eastAsia="Roboto" w:hAnsi="Roboto"/>
-                        <w:color w:val="434343"/>
-                        <w:sz w:val="20"/>
-                        <w:szCs w:val="20"/>
-                        <w:rtl w:val="0"/>
-                      </w:rPr>
-                      <w:t xml:space="preserve">4</w:t>
-                    </w:r>
+                      <w:rPr>
+                        <w:rFonts w:ascii="Arial" w:cs="Arial" w:eastAsia="Arial" w:hAnsi="Arial"/>
+                        <w:sz w:val="20"/>
+                        <w:szCs w:val="20"/>
+                      </w:rPr>
+                    </w:pPr>
                     <w:r>
                       <w:rPr>
                         <w:rtl w:val="0"/>
@@ -16093,23 +15981,12 @@
                     <w:pPr>
                       <w:widowControl w:val="0"/>
                       <w:spacing w:after="0" w:line="276" w:lineRule="auto"/>
-                      <w:jc w:val="center"/>
-                      <w:rPr>
-                        <w:rFonts w:ascii="Arial" w:cs="Arial" w:eastAsia="Arial" w:hAnsi="Arial"/>
-                        <w:sz w:val="20"/>
-                        <w:szCs w:val="20"/>
-                      </w:rPr>
-                    </w:pPr>
-                    <w:r>
-                      <w:rPr>
-                        <w:rFonts w:ascii="Roboto" w:cs="Roboto" w:eastAsia="Roboto" w:hAnsi="Roboto"/>
-                        <w:color w:val="434343"/>
-                        <w:sz w:val="20"/>
-                        <w:szCs w:val="20"/>
-                        <w:rtl w:val="0"/>
-                      </w:rPr>
-                      <w:t xml:space="preserve">Alta</w:t>
-                    </w:r>
+                      <w:rPr>
+                        <w:rFonts w:ascii="Arial" w:cs="Arial" w:eastAsia="Arial" w:hAnsi="Arial"/>
+                        <w:sz w:val="20"/>
+                        <w:szCs w:val="20"/>
+                      </w:rPr>
+                    </w:pPr>
                     <w:r>
                       <w:rPr>
                         <w:rtl w:val="0"/>
@@ -16161,16 +16038,6 @@
                     </w:pPr>
                     <w:r>
                       <w:rPr>
-                        <w:rFonts w:ascii="Roboto" w:cs="Roboto" w:eastAsia="Roboto" w:hAnsi="Roboto"/>
-                        <w:color w:val="434343"/>
-                        <w:sz w:val="20"/>
-                        <w:szCs w:val="20"/>
-                        <w:rtl w:val="0"/>
-                      </w:rPr>
-                      <w:t xml:space="preserve">E7-H3</w:t>
-                    </w:r>
-                    <w:r>
-                      <w:rPr>
                         <w:rtl w:val="0"/>
                       </w:rPr>
                     </w:r>
@@ -16213,16 +16080,6 @@
                     </w:pPr>
                     <w:r>
                       <w:rPr>
-                        <w:rFonts w:ascii="Roboto" w:cs="Roboto" w:eastAsia="Roboto" w:hAnsi="Roboto"/>
-                        <w:color w:val="434343"/>
-                        <w:sz w:val="20"/>
-                        <w:szCs w:val="20"/>
-                        <w:rtl w:val="0"/>
-                      </w:rPr>
-                      <w:t xml:space="preserve">Pruebas de preproducción</w:t>
-                    </w:r>
-                    <w:r>
-                      <w:rPr>
                         <w:rtl w:val="0"/>
                       </w:rPr>
                     </w:r>
@@ -16265,16 +16122,6 @@
                     </w:pPr>
                     <w:r>
                       <w:rPr>
-                        <w:rFonts w:ascii="Roboto" w:cs="Roboto" w:eastAsia="Roboto" w:hAnsi="Roboto"/>
-                        <w:color w:val="434343"/>
-                        <w:sz w:val="20"/>
-                        <w:szCs w:val="20"/>
-                        <w:rtl w:val="0"/>
-                      </w:rPr>
-                      <w:t xml:space="preserve">Como tester, quiero realizar pruebas exhaustivas en el entorno de preproducción, para identificar y corregir cualquier problema antes de la puesta en marcha final.</w:t>
-                    </w:r>
-                    <w:r>
-                      <w:rPr>
                         <w:rtl w:val="0"/>
                       </w:rPr>
                     </w:r>
@@ -16309,23 +16156,12 @@
                     <w:pPr>
                       <w:widowControl w:val="0"/>
                       <w:spacing w:after="0" w:line="276" w:lineRule="auto"/>
-                      <w:jc w:val="center"/>
-                      <w:rPr>
-                        <w:rFonts w:ascii="Arial" w:cs="Arial" w:eastAsia="Arial" w:hAnsi="Arial"/>
-                        <w:sz w:val="20"/>
-                        <w:szCs w:val="20"/>
-                      </w:rPr>
-                    </w:pPr>
-                    <w:r>
-                      <w:rPr>
-                        <w:rFonts w:ascii="Roboto" w:cs="Roboto" w:eastAsia="Roboto" w:hAnsi="Roboto"/>
-                        <w:color w:val="434343"/>
-                        <w:sz w:val="20"/>
-                        <w:szCs w:val="20"/>
-                        <w:rtl w:val="0"/>
-                      </w:rPr>
-                      <w:t xml:space="preserve">36.7</w:t>
-                    </w:r>
+                      <w:rPr>
+                        <w:rFonts w:ascii="Arial" w:cs="Arial" w:eastAsia="Arial" w:hAnsi="Arial"/>
+                        <w:sz w:val="20"/>
+                        <w:szCs w:val="20"/>
+                      </w:rPr>
+                    </w:pPr>
                     <w:r>
                       <w:rPr>
                         <w:rtl w:val="0"/>
@@ -16362,23 +16198,12 @@
                     <w:pPr>
                       <w:widowControl w:val="0"/>
                       <w:spacing w:after="0" w:line="276" w:lineRule="auto"/>
-                      <w:jc w:val="center"/>
-                      <w:rPr>
-                        <w:rFonts w:ascii="Arial" w:cs="Arial" w:eastAsia="Arial" w:hAnsi="Arial"/>
-                        <w:sz w:val="20"/>
-                        <w:szCs w:val="20"/>
-                      </w:rPr>
-                    </w:pPr>
-                    <w:r>
-                      <w:rPr>
-                        <w:rFonts w:ascii="Roboto" w:cs="Roboto" w:eastAsia="Roboto" w:hAnsi="Roboto"/>
-                        <w:color w:val="434343"/>
-                        <w:sz w:val="20"/>
-                        <w:szCs w:val="20"/>
-                        <w:rtl w:val="0"/>
-                      </w:rPr>
-                      <w:t xml:space="preserve">4</w:t>
-                    </w:r>
+                      <w:rPr>
+                        <w:rFonts w:ascii="Arial" w:cs="Arial" w:eastAsia="Arial" w:hAnsi="Arial"/>
+                        <w:sz w:val="20"/>
+                        <w:szCs w:val="20"/>
+                      </w:rPr>
+                    </w:pPr>
                     <w:r>
                       <w:rPr>
                         <w:rtl w:val="0"/>
@@ -16415,23 +16240,12 @@
                     <w:pPr>
                       <w:widowControl w:val="0"/>
                       <w:spacing w:after="0" w:line="276" w:lineRule="auto"/>
-                      <w:jc w:val="center"/>
-                      <w:rPr>
-                        <w:rFonts w:ascii="Arial" w:cs="Arial" w:eastAsia="Arial" w:hAnsi="Arial"/>
-                        <w:sz w:val="20"/>
-                        <w:szCs w:val="20"/>
-                      </w:rPr>
-                    </w:pPr>
-                    <w:r>
-                      <w:rPr>
-                        <w:rFonts w:ascii="Roboto" w:cs="Roboto" w:eastAsia="Roboto" w:hAnsi="Roboto"/>
-                        <w:color w:val="434343"/>
-                        <w:sz w:val="20"/>
-                        <w:szCs w:val="20"/>
-                        <w:rtl w:val="0"/>
-                      </w:rPr>
-                      <w:t xml:space="preserve">Alta</w:t>
-                    </w:r>
+                      <w:rPr>
+                        <w:rFonts w:ascii="Arial" w:cs="Arial" w:eastAsia="Arial" w:hAnsi="Arial"/>
+                        <w:sz w:val="20"/>
+                        <w:szCs w:val="20"/>
+                      </w:rPr>
+                    </w:pPr>
                     <w:r>
                       <w:rPr>
                         <w:rtl w:val="0"/>
@@ -16462,14 +16276,14 @@
                       <w:bottom w:color="f8f9fa" w:space="0" w:sz="6" w:val="single"/>
                       <w:right w:color="ffffff" w:space="0" w:sz="6" w:val="single"/>
                     </w:tcBorders>
-                    <w:shd w:fill="ffffff" w:val="clear"/>
-                    <w:tcMar>
-                      <w:top w:w="40.0" w:type="dxa"/>
-                      <w:left w:w="120.0" w:type="dxa"/>
-                      <w:bottom w:w="40.0" w:type="dxa"/>
-                      <w:right w:w="120.0" w:type="dxa"/>
-                    </w:tcMar>
-                    <w:vAlign w:val="center"/>
+                    <w:shd w:fill="auto" w:val="clear"/>
+                    <w:tcMar>
+                      <w:top w:w="40.0" w:type="dxa"/>
+                      <w:left w:w="40.0" w:type="dxa"/>
+                      <w:bottom w:w="40.0" w:type="dxa"/>
+                      <w:right w:w="40.0" w:type="dxa"/>
+                    </w:tcMar>
+                    <w:vAlign w:val="bottom"/>
                   </w:tcPr>
                   <w:p>
                     <w:pPr>
@@ -16504,14 +16318,14 @@
                       <w:bottom w:color="f8f9fa" w:space="0" w:sz="6" w:val="single"/>
                       <w:right w:color="ffffff" w:space="0" w:sz="6" w:val="single"/>
                     </w:tcBorders>
-                    <w:shd w:fill="ffffff" w:val="clear"/>
-                    <w:tcMar>
-                      <w:top w:w="40.0" w:type="dxa"/>
-                      <w:left w:w="120.0" w:type="dxa"/>
-                      <w:bottom w:w="40.0" w:type="dxa"/>
-                      <w:right w:w="120.0" w:type="dxa"/>
-                    </w:tcMar>
-                    <w:vAlign w:val="center"/>
+                    <w:shd w:fill="auto" w:val="clear"/>
+                    <w:tcMar>
+                      <w:top w:w="40.0" w:type="dxa"/>
+                      <w:left w:w="40.0" w:type="dxa"/>
+                      <w:bottom w:w="40.0" w:type="dxa"/>
+                      <w:right w:w="40.0" w:type="dxa"/>
+                    </w:tcMar>
+                    <w:vAlign w:val="bottom"/>
                   </w:tcPr>
                   <w:p>
                     <w:pPr>
@@ -16546,14 +16360,14 @@
                       <w:bottom w:color="f8f9fa" w:space="0" w:sz="6" w:val="single"/>
                       <w:right w:color="ffffff" w:space="0" w:sz="6" w:val="single"/>
                     </w:tcBorders>
-                    <w:shd w:fill="ffffff" w:val="clear"/>
-                    <w:tcMar>
-                      <w:top w:w="40.0" w:type="dxa"/>
-                      <w:left w:w="120.0" w:type="dxa"/>
-                      <w:bottom w:w="40.0" w:type="dxa"/>
-                      <w:right w:w="120.0" w:type="dxa"/>
-                    </w:tcMar>
-                    <w:vAlign w:val="center"/>
+                    <w:shd w:fill="auto" w:val="clear"/>
+                    <w:tcMar>
+                      <w:top w:w="40.0" w:type="dxa"/>
+                      <w:left w:w="40.0" w:type="dxa"/>
+                      <w:bottom w:w="40.0" w:type="dxa"/>
+                      <w:right w:w="40.0" w:type="dxa"/>
+                    </w:tcMar>
+                    <w:vAlign w:val="bottom"/>
                   </w:tcPr>
                   <w:p>
                     <w:pPr>
@@ -16588,14 +16402,14 @@
                       <w:bottom w:color="f8f9fa" w:space="0" w:sz="6" w:val="single"/>
                       <w:right w:color="ffffff" w:space="0" w:sz="6" w:val="single"/>
                     </w:tcBorders>
-                    <w:shd w:fill="ffffff" w:val="clear"/>
-                    <w:tcMar>
-                      <w:top w:w="40.0" w:type="dxa"/>
-                      <w:left w:w="120.0" w:type="dxa"/>
-                      <w:bottom w:w="40.0" w:type="dxa"/>
-                      <w:right w:w="120.0" w:type="dxa"/>
-                    </w:tcMar>
-                    <w:vAlign w:val="center"/>
+                    <w:shd w:fill="auto" w:val="clear"/>
+                    <w:tcMar>
+                      <w:top w:w="40.0" w:type="dxa"/>
+                      <w:left w:w="40.0" w:type="dxa"/>
+                      <w:bottom w:w="40.0" w:type="dxa"/>
+                      <w:right w:w="40.0" w:type="dxa"/>
+                    </w:tcMar>
+                    <w:vAlign w:val="bottom"/>
                   </w:tcPr>
                   <w:p>
                     <w:pPr>
@@ -16630,14 +16444,14 @@
                       <w:bottom w:color="f8f9fa" w:space="0" w:sz="6" w:val="single"/>
                       <w:right w:color="ffffff" w:space="0" w:sz="6" w:val="single"/>
                     </w:tcBorders>
-                    <w:shd w:fill="ffffff" w:val="clear"/>
-                    <w:tcMar>
-                      <w:top w:w="40.0" w:type="dxa"/>
-                      <w:left w:w="120.0" w:type="dxa"/>
-                      <w:bottom w:w="40.0" w:type="dxa"/>
-                      <w:right w:w="120.0" w:type="dxa"/>
-                    </w:tcMar>
-                    <w:vAlign w:val="center"/>
+                    <w:shd w:fill="auto" w:val="clear"/>
+                    <w:tcMar>
+                      <w:top w:w="40.0" w:type="dxa"/>
+                      <w:left w:w="40.0" w:type="dxa"/>
+                      <w:bottom w:w="40.0" w:type="dxa"/>
+                      <w:right w:w="40.0" w:type="dxa"/>
+                    </w:tcMar>
+                    <w:vAlign w:val="bottom"/>
                   </w:tcPr>
                   <w:p>
                     <w:pPr>
@@ -16672,14 +16486,14 @@
                       <w:bottom w:color="f8f9fa" w:space="0" w:sz="6" w:val="single"/>
                       <w:right w:color="284e3f" w:space="0" w:sz="6" w:val="single"/>
                     </w:tcBorders>
-                    <w:shd w:fill="ffffff" w:val="clear"/>
-                    <w:tcMar>
-                      <w:top w:w="40.0" w:type="dxa"/>
-                      <w:left w:w="120.0" w:type="dxa"/>
-                      <w:bottom w:w="40.0" w:type="dxa"/>
-                      <w:right w:w="120.0" w:type="dxa"/>
-                    </w:tcMar>
-                    <w:vAlign w:val="center"/>
+                    <w:shd w:fill="auto" w:val="clear"/>
+                    <w:tcMar>
+                      <w:top w:w="40.0" w:type="dxa"/>
+                      <w:left w:w="40.0" w:type="dxa"/>
+                      <w:bottom w:w="40.0" w:type="dxa"/>
+                      <w:right w:w="40.0" w:type="dxa"/>
+                    </w:tcMar>
+                    <w:vAlign w:val="bottom"/>
                   </w:tcPr>
                   <w:p>
                     <w:pPr>
@@ -16721,14 +16535,14 @@
                       <w:bottom w:color="f8f9fa" w:space="0" w:sz="6" w:val="single"/>
                       <w:right w:color="f8f9fa" w:space="0" w:sz="6" w:val="single"/>
                     </w:tcBorders>
-                    <w:shd w:fill="f8f9fa" w:val="clear"/>
-                    <w:tcMar>
-                      <w:top w:w="40.0" w:type="dxa"/>
-                      <w:left w:w="120.0" w:type="dxa"/>
-                      <w:bottom w:w="40.0" w:type="dxa"/>
-                      <w:right w:w="120.0" w:type="dxa"/>
-                    </w:tcMar>
-                    <w:vAlign w:val="center"/>
+                    <w:shd w:fill="auto" w:val="clear"/>
+                    <w:tcMar>
+                      <w:top w:w="40.0" w:type="dxa"/>
+                      <w:left w:w="40.0" w:type="dxa"/>
+                      <w:bottom w:w="40.0" w:type="dxa"/>
+                      <w:right w:w="40.0" w:type="dxa"/>
+                    </w:tcMar>
+                    <w:vAlign w:val="bottom"/>
                   </w:tcPr>
                   <w:p>
                     <w:pPr>
@@ -16763,14 +16577,14 @@
                       <w:bottom w:color="f8f9fa" w:space="0" w:sz="6" w:val="single"/>
                       <w:right w:color="f8f9fa" w:space="0" w:sz="6" w:val="single"/>
                     </w:tcBorders>
-                    <w:shd w:fill="f8f9fa" w:val="clear"/>
-                    <w:tcMar>
-                      <w:top w:w="40.0" w:type="dxa"/>
-                      <w:left w:w="120.0" w:type="dxa"/>
-                      <w:bottom w:w="40.0" w:type="dxa"/>
-                      <w:right w:w="120.0" w:type="dxa"/>
-                    </w:tcMar>
-                    <w:vAlign w:val="center"/>
+                    <w:shd w:fill="auto" w:val="clear"/>
+                    <w:tcMar>
+                      <w:top w:w="40.0" w:type="dxa"/>
+                      <w:left w:w="40.0" w:type="dxa"/>
+                      <w:bottom w:w="40.0" w:type="dxa"/>
+                      <w:right w:w="40.0" w:type="dxa"/>
+                    </w:tcMar>
+                    <w:vAlign w:val="bottom"/>
                   </w:tcPr>
                   <w:p>
                     <w:pPr>
@@ -16805,14 +16619,14 @@
                       <w:bottom w:color="f8f9fa" w:space="0" w:sz="6" w:val="single"/>
                       <w:right w:color="f8f9fa" w:space="0" w:sz="6" w:val="single"/>
                     </w:tcBorders>
-                    <w:shd w:fill="f8f9fa" w:val="clear"/>
-                    <w:tcMar>
-                      <w:top w:w="40.0" w:type="dxa"/>
-                      <w:left w:w="120.0" w:type="dxa"/>
-                      <w:bottom w:w="40.0" w:type="dxa"/>
-                      <w:right w:w="120.0" w:type="dxa"/>
-                    </w:tcMar>
-                    <w:vAlign w:val="center"/>
+                    <w:shd w:fill="auto" w:val="clear"/>
+                    <w:tcMar>
+                      <w:top w:w="40.0" w:type="dxa"/>
+                      <w:left w:w="40.0" w:type="dxa"/>
+                      <w:bottom w:w="40.0" w:type="dxa"/>
+                      <w:right w:w="40.0" w:type="dxa"/>
+                    </w:tcMar>
+                    <w:vAlign w:val="bottom"/>
                   </w:tcPr>
                   <w:p>
                     <w:pPr>
@@ -16847,14 +16661,14 @@
                       <w:bottom w:color="f8f9fa" w:space="0" w:sz="6" w:val="single"/>
                       <w:right w:color="f8f9fa" w:space="0" w:sz="6" w:val="single"/>
                     </w:tcBorders>
-                    <w:shd w:fill="f8f9fa" w:val="clear"/>
-                    <w:tcMar>
-                      <w:top w:w="40.0" w:type="dxa"/>
-                      <w:left w:w="120.0" w:type="dxa"/>
-                      <w:bottom w:w="40.0" w:type="dxa"/>
-                      <w:right w:w="120.0" w:type="dxa"/>
-                    </w:tcMar>
-                    <w:vAlign w:val="center"/>
+                    <w:shd w:fill="auto" w:val="clear"/>
+                    <w:tcMar>
+                      <w:top w:w="40.0" w:type="dxa"/>
+                      <w:left w:w="40.0" w:type="dxa"/>
+                      <w:bottom w:w="40.0" w:type="dxa"/>
+                      <w:right w:w="40.0" w:type="dxa"/>
+                    </w:tcMar>
+                    <w:vAlign w:val="bottom"/>
                   </w:tcPr>
                   <w:p>
                     <w:pPr>
@@ -16889,14 +16703,14 @@
                       <w:bottom w:color="f8f9fa" w:space="0" w:sz="6" w:val="single"/>
                       <w:right w:color="f8f9fa" w:space="0" w:sz="6" w:val="single"/>
                     </w:tcBorders>
-                    <w:shd w:fill="f8f9fa" w:val="clear"/>
-                    <w:tcMar>
-                      <w:top w:w="40.0" w:type="dxa"/>
-                      <w:left w:w="120.0" w:type="dxa"/>
-                      <w:bottom w:w="40.0" w:type="dxa"/>
-                      <w:right w:w="120.0" w:type="dxa"/>
-                    </w:tcMar>
-                    <w:vAlign w:val="center"/>
+                    <w:shd w:fill="auto" w:val="clear"/>
+                    <w:tcMar>
+                      <w:top w:w="40.0" w:type="dxa"/>
+                      <w:left w:w="40.0" w:type="dxa"/>
+                      <w:bottom w:w="40.0" w:type="dxa"/>
+                      <w:right w:w="40.0" w:type="dxa"/>
+                    </w:tcMar>
+                    <w:vAlign w:val="bottom"/>
                   </w:tcPr>
                   <w:p>
                     <w:pPr>
@@ -16931,14 +16745,14 @@
                       <w:bottom w:color="f8f9fa" w:space="0" w:sz="6" w:val="single"/>
                       <w:right w:color="284e3f" w:space="0" w:sz="6" w:val="single"/>
                     </w:tcBorders>
-                    <w:shd w:fill="f8f9fa" w:val="clear"/>
-                    <w:tcMar>
-                      <w:top w:w="40.0" w:type="dxa"/>
-                      <w:left w:w="120.0" w:type="dxa"/>
-                      <w:bottom w:w="40.0" w:type="dxa"/>
-                      <w:right w:w="120.0" w:type="dxa"/>
-                    </w:tcMar>
-                    <w:vAlign w:val="center"/>
+                    <w:shd w:fill="auto" w:val="clear"/>
+                    <w:tcMar>
+                      <w:top w:w="40.0" w:type="dxa"/>
+                      <w:left w:w="40.0" w:type="dxa"/>
+                      <w:bottom w:w="40.0" w:type="dxa"/>
+                      <w:right w:w="40.0" w:type="dxa"/>
+                    </w:tcMar>
+                    <w:vAlign w:val="bottom"/>
                   </w:tcPr>
                   <w:p>
                     <w:pPr>
@@ -18434,7 +18248,7 @@
 
 <file path=customXML/item1.xml><?xml version="1.0" encoding="utf-8"?>
 <go:gDocsCustomXmlDataStorage xmlns:go="http://customooxmlschemas.google.com/" xmlns:r="http://schemas.openxmlformats.org/officeDocument/2006/relationships" uri="GoogleDocsCustomDataVersion2">
-  <go:docsCustomData xmlns:go="http://customooxmlschemas.google.com/" roundtripDataSignature="AMtx7mjk0RHxeXmK1zi3Gp0zGXSdhVgcAg==">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</go:docsCustomData>
+  <go:docsCustomData xmlns:go="http://customooxmlschemas.google.com/" roundtripDataSignature="AMtx7miwnvm+kUfdgTZ9csUJPgbpFdZzHQ==">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</go:docsCustomData>
 </go:gDocsCustomXmlDataStorage>
 </file>
 

</xml_diff>

<commit_message>
Actualizacion de tabla ligada a otro documento
</commit_message>
<xml_diff>
--- a/Fase 1/Evidencias Grupales/1.5_GuiaEstudiante_Fase 1_Definicion Proyecto APT.docx
+++ b/Fase 1/Evidencias Grupales/1.5_GuiaEstudiante_Fase 1_Definicion Proyecto APT.docx
@@ -10421,64 +10421,20 @@
                       <w:widowControl w:val="0"/>
                       <w:spacing w:after="0" w:line="276" w:lineRule="auto"/>
                       <w:rPr>
+                        <w:rFonts w:ascii="Arial" w:cs="Arial" w:eastAsia="Arial" w:hAnsi="Arial"/>
+                        <w:sz w:val="20"/>
+                        <w:szCs w:val="20"/>
+                      </w:rPr>
+                    </w:pPr>
+                    <w:r>
+                      <w:rPr>
                         <w:rFonts w:ascii="Roboto" w:cs="Roboto" w:eastAsia="Roboto" w:hAnsi="Roboto"/>
                         <w:color w:val="434343"/>
                         <w:sz w:val="20"/>
                         <w:szCs w:val="20"/>
-                      </w:rPr>
-                    </w:pPr>
-                    <w:r>
-                      <w:rPr>
-                        <w:rFonts w:ascii="Roboto" w:cs="Roboto" w:eastAsia="Roboto" w:hAnsi="Roboto"/>
-                        <w:color w:val="434343"/>
-                        <w:sz w:val="20"/>
-                        <w:szCs w:val="20"/>
-                        <w:rtl w:val="0"/>
-                      </w:rPr>
-                      <w:t xml:space="preserve">Como apoderado, quiero ver las anotaciones hechas por los</w:t>
-                    </w:r>
-                  </w:p>
-                  <w:p>
-                    <w:pPr>
-                      <w:widowControl w:val="0"/>
-                      <w:spacing w:after="0" w:line="276" w:lineRule="auto"/>
-                      <w:rPr>
-                        <w:rFonts w:ascii="Roboto" w:cs="Roboto" w:eastAsia="Roboto" w:hAnsi="Roboto"/>
-                        <w:color w:val="434343"/>
-                        <w:sz w:val="20"/>
-                        <w:szCs w:val="20"/>
-                      </w:rPr>
-                    </w:pPr>
-                    <w:r>
-                      <w:rPr>
-                        <w:rFonts w:ascii="Roboto" w:cs="Roboto" w:eastAsia="Roboto" w:hAnsi="Roboto"/>
-                        <w:color w:val="434343"/>
-                        <w:sz w:val="20"/>
-                        <w:szCs w:val="20"/>
-                        <w:rtl w:val="0"/>
-                      </w:rPr>
-                      <w:t xml:space="preserve">profesores sobre mis hijos, para entender su comportamiento y</w:t>
-                    </w:r>
-                  </w:p>
-                  <w:p>
-                    <w:pPr>
-                      <w:widowControl w:val="0"/>
-                      <w:spacing w:after="0" w:line="276" w:lineRule="auto"/>
-                      <w:rPr>
-                        <w:rFonts w:ascii="Arial" w:cs="Arial" w:eastAsia="Arial" w:hAnsi="Arial"/>
-                        <w:sz w:val="20"/>
-                        <w:szCs w:val="20"/>
-                      </w:rPr>
-                    </w:pPr>
-                    <w:r>
-                      <w:rPr>
-                        <w:rFonts w:ascii="Roboto" w:cs="Roboto" w:eastAsia="Roboto" w:hAnsi="Roboto"/>
-                        <w:color w:val="434343"/>
-                        <w:sz w:val="20"/>
-                        <w:szCs w:val="20"/>
-                        <w:rtl w:val="0"/>
-                      </w:rPr>
-                      <w:t xml:space="preserve">áreas de mejora.</w:t>
+                        <w:rtl w:val="0"/>
+                      </w:rPr>
+                      <w:t xml:space="preserve">Como apoderado, quiero ver las anotaciones hechas por los profesores sobre mis hijos, para entender su comportamiento y áreas de mejora.</w:t>
                     </w:r>
                     <w:r>
                       <w:rPr>
@@ -12358,7 +12314,7 @@
                         <w:szCs w:val="20"/>
                         <w:rtl w:val="0"/>
                       </w:rPr>
-                      <w:t xml:space="preserve">Publicaciones en redes sociales</w:t>
+                      <w:t xml:space="preserve">Conexión de página a redes sociales</w:t>
                     </w:r>
                     <w:r>
                       <w:rPr>
@@ -14560,7 +14516,7 @@
                         <w:szCs w:val="20"/>
                         <w:rtl w:val="0"/>
                       </w:rPr>
-                      <w:t xml:space="preserve">E7-H1</w:t>
+                      <w:t xml:space="preserve">E7-H2</w:t>
                     </w:r>
                     <w:r>
                       <w:rPr>
@@ -14612,7 +14568,7 @@
                         <w:szCs w:val="20"/>
                         <w:rtl w:val="0"/>
                       </w:rPr>
-                      <w:t xml:space="preserve">Configuración del entorno de producción</w:t>
+                      <w:t xml:space="preserve">Transferencia de datos a producción</w:t>
                     </w:r>
                     <w:r>
                       <w:rPr>
@@ -14664,7 +14620,7 @@
                         <w:szCs w:val="20"/>
                         <w:rtl w:val="0"/>
                       </w:rPr>
-                      <w:t xml:space="preserve">Como miembro del equipo, quiero configurar el entorno de producción con todas las dependencias y configuraciones necesarias, para asegurar que el sistema funcione correctamente al ser desplegado.</w:t>
+                      <w:t xml:space="preserve">Como administrador de bases de datos, quiero transferir todos los datos necesarios al entorno de producción, para asegurar que el sistema funcione con datos reales y actualizados.</w:t>
                     </w:r>
                     <w:r>
                       <w:rPr>
@@ -14882,7 +14838,7 @@
                         <w:szCs w:val="20"/>
                         <w:rtl w:val="0"/>
                       </w:rPr>
-                      <w:t xml:space="preserve">E7-H2</w:t>
+                      <w:t xml:space="preserve">E7-H3</w:t>
                     </w:r>
                     <w:r>
                       <w:rPr>
@@ -14934,7 +14890,7 @@
                         <w:szCs w:val="20"/>
                         <w:rtl w:val="0"/>
                       </w:rPr>
-                      <w:t xml:space="preserve">Transferencia de datos a producción</w:t>
+                      <w:t xml:space="preserve">Pruebas de preproducción</w:t>
                     </w:r>
                     <w:r>
                       <w:rPr>
@@ -14986,7 +14942,7 @@
                         <w:szCs w:val="20"/>
                         <w:rtl w:val="0"/>
                       </w:rPr>
-                      <w:t xml:space="preserve">Como administrador de bases de datos, quiero transferir todos los datos necesarios al entorno de producción, para asegurar que el sistema funcione con datos reales y actualizados.</w:t>
+                      <w:t xml:space="preserve">Como tester, quiero realizar pruebas exhaustivas en el entorno de preproducción, para identificar y corregir cualquier problema antes de la puesta en marcha final.</w:t>
                     </w:r>
                     <w:r>
                       <w:rPr>
@@ -15175,9 +15131,268 @@
                       <w:top w:color="cccccc" w:space="0" w:sz="6" w:val="single"/>
                       <w:left w:color="284e3f" w:space="0" w:sz="6" w:val="single"/>
                       <w:bottom w:color="f8f9fa" w:space="0" w:sz="6" w:val="single"/>
+                      <w:right w:color="f8f9fa" w:space="0" w:sz="6" w:val="single"/>
+                    </w:tcBorders>
+                    <w:shd w:fill="ffffff" w:val="clear"/>
+                    <w:tcMar>
+                      <w:top w:w="40.0" w:type="dxa"/>
+                      <w:left w:w="120.0" w:type="dxa"/>
+                      <w:bottom w:w="40.0" w:type="dxa"/>
+                      <w:right w:w="120.0" w:type="dxa"/>
+                    </w:tcMar>
+                    <w:vAlign w:val="center"/>
+                  </w:tcPr>
+                  <w:p>
+                    <w:pPr>
+                      <w:widowControl w:val="0"/>
+                      <w:spacing w:after="0" w:line="276" w:lineRule="auto"/>
+                      <w:rPr>
+                        <w:rFonts w:ascii="Arial" w:cs="Arial" w:eastAsia="Arial" w:hAnsi="Arial"/>
+                        <w:sz w:val="20"/>
+                        <w:szCs w:val="20"/>
+                      </w:rPr>
+                    </w:pPr>
+                    <w:r>
+                      <w:rPr>
+                        <w:rtl w:val="0"/>
+                      </w:rPr>
+                    </w:r>
+                  </w:p>
+                </w:tc>
+              </w:sdtContent>
+            </w:sdt>
+            <w:sdt>
+              <w:sdtPr>
+                <w:lock w:val="contentLocked"/>
+                <w:tag w:val="goog_rdk_163"/>
+              </w:sdtPr>
+              <w:sdtContent>
+                <w:tc>
+                  <w:tcPr>
+                    <w:tcBorders>
+                      <w:top w:color="cccccc" w:space="0" w:sz="6" w:val="single"/>
+                      <w:left w:color="cccccc" w:space="0" w:sz="6" w:val="single"/>
+                      <w:bottom w:color="f8f9fa" w:space="0" w:sz="6" w:val="single"/>
+                      <w:right w:color="f8f9fa" w:space="0" w:sz="6" w:val="single"/>
+                    </w:tcBorders>
+                    <w:shd w:fill="ffffff" w:val="clear"/>
+                    <w:tcMar>
+                      <w:top w:w="40.0" w:type="dxa"/>
+                      <w:left w:w="120.0" w:type="dxa"/>
+                      <w:bottom w:w="40.0" w:type="dxa"/>
+                      <w:right w:w="120.0" w:type="dxa"/>
+                    </w:tcMar>
+                    <w:vAlign w:val="center"/>
+                  </w:tcPr>
+                  <w:p>
+                    <w:pPr>
+                      <w:widowControl w:val="0"/>
+                      <w:spacing w:after="0" w:line="276" w:lineRule="auto"/>
+                      <w:rPr>
+                        <w:rFonts w:ascii="Arial" w:cs="Arial" w:eastAsia="Arial" w:hAnsi="Arial"/>
+                        <w:sz w:val="20"/>
+                        <w:szCs w:val="20"/>
+                      </w:rPr>
+                    </w:pPr>
+                    <w:r>
+                      <w:rPr>
+                        <w:rtl w:val="0"/>
+                      </w:rPr>
+                    </w:r>
+                  </w:p>
+                </w:tc>
+              </w:sdtContent>
+            </w:sdt>
+            <w:sdt>
+              <w:sdtPr>
+                <w:lock w:val="contentLocked"/>
+                <w:tag w:val="goog_rdk_164"/>
+              </w:sdtPr>
+              <w:sdtContent>
+                <w:tc>
+                  <w:tcPr>
+                    <w:tcBorders>
+                      <w:top w:color="cccccc" w:space="0" w:sz="6" w:val="single"/>
+                      <w:left w:color="cccccc" w:space="0" w:sz="6" w:val="single"/>
+                      <w:bottom w:color="f8f9fa" w:space="0" w:sz="6" w:val="single"/>
+                      <w:right w:color="f8f9fa" w:space="0" w:sz="6" w:val="single"/>
+                    </w:tcBorders>
+                    <w:shd w:fill="ffffff" w:val="clear"/>
+                    <w:tcMar>
+                      <w:top w:w="40.0" w:type="dxa"/>
+                      <w:left w:w="120.0" w:type="dxa"/>
+                      <w:bottom w:w="40.0" w:type="dxa"/>
+                      <w:right w:w="120.0" w:type="dxa"/>
+                    </w:tcMar>
+                    <w:vAlign w:val="center"/>
+                  </w:tcPr>
+                  <w:p>
+                    <w:pPr>
+                      <w:widowControl w:val="0"/>
+                      <w:spacing w:after="0" w:line="276" w:lineRule="auto"/>
+                      <w:rPr>
+                        <w:rFonts w:ascii="Arial" w:cs="Arial" w:eastAsia="Arial" w:hAnsi="Arial"/>
+                        <w:sz w:val="20"/>
+                        <w:szCs w:val="20"/>
+                      </w:rPr>
+                    </w:pPr>
+                    <w:r>
+                      <w:rPr>
+                        <w:rtl w:val="0"/>
+                      </w:rPr>
+                    </w:r>
+                  </w:p>
+                </w:tc>
+              </w:sdtContent>
+            </w:sdt>
+            <w:sdt>
+              <w:sdtPr>
+                <w:lock w:val="contentLocked"/>
+                <w:tag w:val="goog_rdk_165"/>
+              </w:sdtPr>
+              <w:sdtContent>
+                <w:tc>
+                  <w:tcPr>
+                    <w:tcBorders>
+                      <w:top w:color="cccccc" w:space="0" w:sz="6" w:val="single"/>
+                      <w:left w:color="cccccc" w:space="0" w:sz="6" w:val="single"/>
+                      <w:bottom w:color="f8f9fa" w:space="0" w:sz="6" w:val="single"/>
+                      <w:right w:color="f8f9fa" w:space="0" w:sz="6" w:val="single"/>
+                    </w:tcBorders>
+                    <w:shd w:fill="ffffff" w:val="clear"/>
+                    <w:tcMar>
+                      <w:top w:w="40.0" w:type="dxa"/>
+                      <w:left w:w="120.0" w:type="dxa"/>
+                      <w:bottom w:w="40.0" w:type="dxa"/>
+                      <w:right w:w="120.0" w:type="dxa"/>
+                    </w:tcMar>
+                    <w:vAlign w:val="center"/>
+                  </w:tcPr>
+                  <w:p>
+                    <w:pPr>
+                      <w:widowControl w:val="0"/>
+                      <w:spacing w:after="0" w:line="276" w:lineRule="auto"/>
+                      <w:rPr>
+                        <w:rFonts w:ascii="Arial" w:cs="Arial" w:eastAsia="Arial" w:hAnsi="Arial"/>
+                        <w:sz w:val="20"/>
+                        <w:szCs w:val="20"/>
+                      </w:rPr>
+                    </w:pPr>
+                    <w:r>
+                      <w:rPr>
+                        <w:rtl w:val="0"/>
+                      </w:rPr>
+                    </w:r>
+                  </w:p>
+                </w:tc>
+              </w:sdtContent>
+            </w:sdt>
+            <w:sdt>
+              <w:sdtPr>
+                <w:lock w:val="contentLocked"/>
+                <w:tag w:val="goog_rdk_166"/>
+              </w:sdtPr>
+              <w:sdtContent>
+                <w:tc>
+                  <w:tcPr>
+                    <w:tcBorders>
+                      <w:top w:color="cccccc" w:space="0" w:sz="6" w:val="single"/>
+                      <w:left w:color="cccccc" w:space="0" w:sz="6" w:val="single"/>
+                      <w:bottom w:color="f8f9fa" w:space="0" w:sz="6" w:val="single"/>
+                      <w:right w:color="f8f9fa" w:space="0" w:sz="6" w:val="single"/>
+                    </w:tcBorders>
+                    <w:shd w:fill="ffffff" w:val="clear"/>
+                    <w:tcMar>
+                      <w:top w:w="40.0" w:type="dxa"/>
+                      <w:left w:w="120.0" w:type="dxa"/>
+                      <w:bottom w:w="40.0" w:type="dxa"/>
+                      <w:right w:w="120.0" w:type="dxa"/>
+                    </w:tcMar>
+                    <w:vAlign w:val="center"/>
+                  </w:tcPr>
+                  <w:p>
+                    <w:pPr>
+                      <w:widowControl w:val="0"/>
+                      <w:spacing w:after="0" w:line="276" w:lineRule="auto"/>
+                      <w:rPr>
+                        <w:rFonts w:ascii="Arial" w:cs="Arial" w:eastAsia="Arial" w:hAnsi="Arial"/>
+                        <w:sz w:val="20"/>
+                        <w:szCs w:val="20"/>
+                      </w:rPr>
+                    </w:pPr>
+                    <w:r>
+                      <w:rPr>
+                        <w:rtl w:val="0"/>
+                      </w:rPr>
+                    </w:r>
+                  </w:p>
+                </w:tc>
+              </w:sdtContent>
+            </w:sdt>
+            <w:sdt>
+              <w:sdtPr>
+                <w:lock w:val="contentLocked"/>
+                <w:tag w:val="goog_rdk_167"/>
+              </w:sdtPr>
+              <w:sdtContent>
+                <w:tc>
+                  <w:tcPr>
+                    <w:tcBorders>
+                      <w:top w:color="cccccc" w:space="0" w:sz="6" w:val="single"/>
+                      <w:left w:color="cccccc" w:space="0" w:sz="6" w:val="single"/>
+                      <w:bottom w:color="f8f9fa" w:space="0" w:sz="6" w:val="single"/>
+                      <w:right w:color="284e3f" w:space="0" w:sz="6" w:val="single"/>
+                    </w:tcBorders>
+                    <w:shd w:fill="ffffff" w:val="clear"/>
+                    <w:tcMar>
+                      <w:top w:w="40.0" w:type="dxa"/>
+                      <w:left w:w="120.0" w:type="dxa"/>
+                      <w:bottom w:w="40.0" w:type="dxa"/>
+                      <w:right w:w="120.0" w:type="dxa"/>
+                    </w:tcMar>
+                    <w:vAlign w:val="center"/>
+                  </w:tcPr>
+                  <w:p>
+                    <w:pPr>
+                      <w:widowControl w:val="0"/>
+                      <w:spacing w:after="0" w:line="276" w:lineRule="auto"/>
+                      <w:rPr>
+                        <w:rFonts w:ascii="Arial" w:cs="Arial" w:eastAsia="Arial" w:hAnsi="Arial"/>
+                        <w:sz w:val="20"/>
+                        <w:szCs w:val="20"/>
+                      </w:rPr>
+                    </w:pPr>
+                    <w:r>
+                      <w:rPr>
+                        <w:rtl w:val="0"/>
+                      </w:rPr>
+                    </w:r>
+                  </w:p>
+                </w:tc>
+              </w:sdtContent>
+            </w:sdt>
+          </w:tr>
+          <w:tr>
+            <w:trPr>
+              <w:cantSplit w:val="0"/>
+              <w:trHeight w:val="555" w:hRule="atLeast"/>
+              <w:tblHeader w:val="0"/>
+            </w:trPr>
+            <w:sdt>
+              <w:sdtPr>
+                <w:lock w:val="contentLocked"/>
+                <w:tag w:val="goog_rdk_168"/>
+              </w:sdtPr>
+              <w:sdtContent>
+                <w:tc>
+                  <w:tcPr>
+                    <w:tcBorders>
+                      <w:top w:color="cccccc" w:space="0" w:sz="6" w:val="single"/>
+                      <w:left w:color="284e3f" w:space="0" w:sz="6" w:val="single"/>
+                      <w:bottom w:color="f8f9fa" w:space="0" w:sz="6" w:val="single"/>
                       <w:right w:color="ffffff" w:space="0" w:sz="6" w:val="single"/>
                     </w:tcBorders>
-                    <w:shd w:fill="ffffff" w:val="clear"/>
+                    <w:shd w:fill="f8f9fa" w:val="clear"/>
                     <w:tcMar>
                       <w:top w:w="40.0" w:type="dxa"/>
                       <w:left w:w="120.0" w:type="dxa"/>
@@ -15198,27 +15413,17 @@
                     </w:pPr>
                     <w:r>
                       <w:rPr>
-                        <w:rFonts w:ascii="Roboto" w:cs="Roboto" w:eastAsia="Roboto" w:hAnsi="Roboto"/>
-                        <w:color w:val="434343"/>
-                        <w:sz w:val="20"/>
-                        <w:szCs w:val="20"/>
-                        <w:rtl w:val="0"/>
-                      </w:rPr>
-                      <w:t xml:space="preserve">E7-H3</w:t>
-                    </w:r>
-                    <w:r>
-                      <w:rPr>
-                        <w:rtl w:val="0"/>
-                      </w:rPr>
-                    </w:r>
-                  </w:p>
-                </w:tc>
-              </w:sdtContent>
-            </w:sdt>
-            <w:sdt>
-              <w:sdtPr>
-                <w:lock w:val="contentLocked"/>
-                <w:tag w:val="goog_rdk_163"/>
+                        <w:rtl w:val="0"/>
+                      </w:rPr>
+                    </w:r>
+                  </w:p>
+                </w:tc>
+              </w:sdtContent>
+            </w:sdt>
+            <w:sdt>
+              <w:sdtPr>
+                <w:lock w:val="contentLocked"/>
+                <w:tag w:val="goog_rdk_169"/>
               </w:sdtPr>
               <w:sdtContent>
                 <w:tc>
@@ -15229,7 +15434,7 @@
                       <w:bottom w:color="f8f9fa" w:space="0" w:sz="6" w:val="single"/>
                       <w:right w:color="ffffff" w:space="0" w:sz="6" w:val="single"/>
                     </w:tcBorders>
-                    <w:shd w:fill="ffffff" w:val="clear"/>
+                    <w:shd w:fill="f8f9fa" w:val="clear"/>
                     <w:tcMar>
                       <w:top w:w="40.0" w:type="dxa"/>
                       <w:left w:w="120.0" w:type="dxa"/>
@@ -15250,27 +15455,17 @@
                     </w:pPr>
                     <w:r>
                       <w:rPr>
-                        <w:rFonts w:ascii="Roboto" w:cs="Roboto" w:eastAsia="Roboto" w:hAnsi="Roboto"/>
-                        <w:color w:val="434343"/>
-                        <w:sz w:val="20"/>
-                        <w:szCs w:val="20"/>
-                        <w:rtl w:val="0"/>
-                      </w:rPr>
-                      <w:t xml:space="preserve">Pruebas de preproducción</w:t>
-                    </w:r>
-                    <w:r>
-                      <w:rPr>
-                        <w:rtl w:val="0"/>
-                      </w:rPr>
-                    </w:r>
-                  </w:p>
-                </w:tc>
-              </w:sdtContent>
-            </w:sdt>
-            <w:sdt>
-              <w:sdtPr>
-                <w:lock w:val="contentLocked"/>
-                <w:tag w:val="goog_rdk_164"/>
+                        <w:rtl w:val="0"/>
+                      </w:rPr>
+                    </w:r>
+                  </w:p>
+                </w:tc>
+              </w:sdtContent>
+            </w:sdt>
+            <w:sdt>
+              <w:sdtPr>
+                <w:lock w:val="contentLocked"/>
+                <w:tag w:val="goog_rdk_170"/>
               </w:sdtPr>
               <w:sdtContent>
                 <w:tc>
@@ -15281,7 +15476,7 @@
                       <w:bottom w:color="f8f9fa" w:space="0" w:sz="6" w:val="single"/>
                       <w:right w:color="ffffff" w:space="0" w:sz="6" w:val="single"/>
                     </w:tcBorders>
-                    <w:shd w:fill="ffffff" w:val="clear"/>
+                    <w:shd w:fill="f8f9fa" w:val="clear"/>
                     <w:tcMar>
                       <w:top w:w="40.0" w:type="dxa"/>
                       <w:left w:w="120.0" w:type="dxa"/>
@@ -15302,27 +15497,17 @@
                     </w:pPr>
                     <w:r>
                       <w:rPr>
-                        <w:rFonts w:ascii="Roboto" w:cs="Roboto" w:eastAsia="Roboto" w:hAnsi="Roboto"/>
-                        <w:color w:val="434343"/>
-                        <w:sz w:val="20"/>
-                        <w:szCs w:val="20"/>
-                        <w:rtl w:val="0"/>
-                      </w:rPr>
-                      <w:t xml:space="preserve">Como tester, quiero realizar pruebas exhaustivas en el entorno de preproducción, para identificar y corregir cualquier problema antes de la puesta en marcha final.</w:t>
-                    </w:r>
-                    <w:r>
-                      <w:rPr>
-                        <w:rtl w:val="0"/>
-                      </w:rPr>
-                    </w:r>
-                  </w:p>
-                </w:tc>
-              </w:sdtContent>
-            </w:sdt>
-            <w:sdt>
-              <w:sdtPr>
-                <w:lock w:val="contentLocked"/>
-                <w:tag w:val="goog_rdk_165"/>
+                        <w:rtl w:val="0"/>
+                      </w:rPr>
+                    </w:r>
+                  </w:p>
+                </w:tc>
+              </w:sdtContent>
+            </w:sdt>
+            <w:sdt>
+              <w:sdtPr>
+                <w:lock w:val="contentLocked"/>
+                <w:tag w:val="goog_rdk_171"/>
               </w:sdtPr>
               <w:sdtContent>
                 <w:tc>
@@ -15333,7 +15518,7 @@
                       <w:bottom w:color="f8f9fa" w:space="0" w:sz="6" w:val="single"/>
                       <w:right w:color="ffffff" w:space="0" w:sz="6" w:val="single"/>
                     </w:tcBorders>
-                    <w:shd w:fill="ffffff" w:val="clear"/>
+                    <w:shd w:fill="f8f9fa" w:val="clear"/>
                     <w:tcMar>
                       <w:top w:w="40.0" w:type="dxa"/>
                       <w:left w:w="120.0" w:type="dxa"/>
@@ -15346,36 +15531,25 @@
                     <w:pPr>
                       <w:widowControl w:val="0"/>
                       <w:spacing w:after="0" w:line="276" w:lineRule="auto"/>
-                      <w:jc w:val="center"/>
-                      <w:rPr>
-                        <w:rFonts w:ascii="Arial" w:cs="Arial" w:eastAsia="Arial" w:hAnsi="Arial"/>
-                        <w:sz w:val="20"/>
-                        <w:szCs w:val="20"/>
-                      </w:rPr>
-                    </w:pPr>
-                    <w:r>
-                      <w:rPr>
-                        <w:rFonts w:ascii="Roboto" w:cs="Roboto" w:eastAsia="Roboto" w:hAnsi="Roboto"/>
-                        <w:color w:val="434343"/>
-                        <w:sz w:val="20"/>
-                        <w:szCs w:val="20"/>
-                        <w:rtl w:val="0"/>
-                      </w:rPr>
-                      <w:t xml:space="preserve">36.7</w:t>
-                    </w:r>
-                    <w:r>
-                      <w:rPr>
-                        <w:rtl w:val="0"/>
-                      </w:rPr>
-                    </w:r>
-                  </w:p>
-                </w:tc>
-              </w:sdtContent>
-            </w:sdt>
-            <w:sdt>
-              <w:sdtPr>
-                <w:lock w:val="contentLocked"/>
-                <w:tag w:val="goog_rdk_166"/>
+                      <w:rPr>
+                        <w:rFonts w:ascii="Arial" w:cs="Arial" w:eastAsia="Arial" w:hAnsi="Arial"/>
+                        <w:sz w:val="20"/>
+                        <w:szCs w:val="20"/>
+                      </w:rPr>
+                    </w:pPr>
+                    <w:r>
+                      <w:rPr>
+                        <w:rtl w:val="0"/>
+                      </w:rPr>
+                    </w:r>
+                  </w:p>
+                </w:tc>
+              </w:sdtContent>
+            </w:sdt>
+            <w:sdt>
+              <w:sdtPr>
+                <w:lock w:val="contentLocked"/>
+                <w:tag w:val="goog_rdk_172"/>
               </w:sdtPr>
               <w:sdtContent>
                 <w:tc>
@@ -15386,7 +15560,7 @@
                       <w:bottom w:color="f8f9fa" w:space="0" w:sz="6" w:val="single"/>
                       <w:right w:color="ffffff" w:space="0" w:sz="6" w:val="single"/>
                     </w:tcBorders>
-                    <w:shd w:fill="ffffff" w:val="clear"/>
+                    <w:shd w:fill="f8f9fa" w:val="clear"/>
                     <w:tcMar>
                       <w:top w:w="40.0" w:type="dxa"/>
                       <w:left w:w="120.0" w:type="dxa"/>
@@ -15399,36 +15573,25 @@
                     <w:pPr>
                       <w:widowControl w:val="0"/>
                       <w:spacing w:after="0" w:line="276" w:lineRule="auto"/>
-                      <w:jc w:val="center"/>
-                      <w:rPr>
-                        <w:rFonts w:ascii="Arial" w:cs="Arial" w:eastAsia="Arial" w:hAnsi="Arial"/>
-                        <w:sz w:val="20"/>
-                        <w:szCs w:val="20"/>
-                      </w:rPr>
-                    </w:pPr>
-                    <w:r>
-                      <w:rPr>
-                        <w:rFonts w:ascii="Roboto" w:cs="Roboto" w:eastAsia="Roboto" w:hAnsi="Roboto"/>
-                        <w:color w:val="434343"/>
-                        <w:sz w:val="20"/>
-                        <w:szCs w:val="20"/>
-                        <w:rtl w:val="0"/>
-                      </w:rPr>
-                      <w:t xml:space="preserve">4</w:t>
-                    </w:r>
-                    <w:r>
-                      <w:rPr>
-                        <w:rtl w:val="0"/>
-                      </w:rPr>
-                    </w:r>
-                  </w:p>
-                </w:tc>
-              </w:sdtContent>
-            </w:sdt>
-            <w:sdt>
-              <w:sdtPr>
-                <w:lock w:val="contentLocked"/>
-                <w:tag w:val="goog_rdk_167"/>
+                      <w:rPr>
+                        <w:rFonts w:ascii="Arial" w:cs="Arial" w:eastAsia="Arial" w:hAnsi="Arial"/>
+                        <w:sz w:val="20"/>
+                        <w:szCs w:val="20"/>
+                      </w:rPr>
+                    </w:pPr>
+                    <w:r>
+                      <w:rPr>
+                        <w:rtl w:val="0"/>
+                      </w:rPr>
+                    </w:r>
+                  </w:p>
+                </w:tc>
+              </w:sdtContent>
+            </w:sdt>
+            <w:sdt>
+              <w:sdtPr>
+                <w:lock w:val="contentLocked"/>
+                <w:tag w:val="goog_rdk_173"/>
               </w:sdtPr>
               <w:sdtContent>
                 <w:tc>
@@ -15439,7 +15602,7 @@
                       <w:bottom w:color="f8f9fa" w:space="0" w:sz="6" w:val="single"/>
                       <w:right w:color="284e3f" w:space="0" w:sz="6" w:val="single"/>
                     </w:tcBorders>
-                    <w:shd w:fill="ffffff" w:val="clear"/>
+                    <w:shd w:fill="f8f9fa" w:val="clear"/>
                     <w:tcMar>
                       <w:top w:w="40.0" w:type="dxa"/>
                       <w:left w:w="120.0" w:type="dxa"/>
@@ -15452,23 +15615,12 @@
                     <w:pPr>
                       <w:widowControl w:val="0"/>
                       <w:spacing w:after="0" w:line="276" w:lineRule="auto"/>
-                      <w:jc w:val="center"/>
-                      <w:rPr>
-                        <w:rFonts w:ascii="Arial" w:cs="Arial" w:eastAsia="Arial" w:hAnsi="Arial"/>
-                        <w:sz w:val="20"/>
-                        <w:szCs w:val="20"/>
-                      </w:rPr>
-                    </w:pPr>
-                    <w:r>
-                      <w:rPr>
-                        <w:rFonts w:ascii="Roboto" w:cs="Roboto" w:eastAsia="Roboto" w:hAnsi="Roboto"/>
-                        <w:color w:val="434343"/>
-                        <w:sz w:val="20"/>
-                        <w:szCs w:val="20"/>
-                        <w:rtl w:val="0"/>
-                      </w:rPr>
-                      <w:t xml:space="preserve">Alta</w:t>
-                    </w:r>
+                      <w:rPr>
+                        <w:rFonts w:ascii="Arial" w:cs="Arial" w:eastAsia="Arial" w:hAnsi="Arial"/>
+                        <w:sz w:val="20"/>
+                        <w:szCs w:val="20"/>
+                      </w:rPr>
+                    </w:pPr>
                     <w:r>
                       <w:rPr>
                         <w:rtl w:val="0"/>
@@ -15488,7 +15640,7 @@
             <w:sdt>
               <w:sdtPr>
                 <w:lock w:val="contentLocked"/>
-                <w:tag w:val="goog_rdk_168"/>
+                <w:tag w:val="goog_rdk_174"/>
               </w:sdtPr>
               <w:sdtContent>
                 <w:tc>
@@ -15499,7 +15651,7 @@
                       <w:bottom w:color="f8f9fa" w:space="0" w:sz="6" w:val="single"/>
                       <w:right w:color="f8f9fa" w:space="0" w:sz="6" w:val="single"/>
                     </w:tcBorders>
-                    <w:shd w:fill="f8f9fa" w:val="clear"/>
+                    <w:shd w:fill="ffffff" w:val="clear"/>
                     <w:tcMar>
                       <w:top w:w="40.0" w:type="dxa"/>
                       <w:left w:w="120.0" w:type="dxa"/>
@@ -15530,7 +15682,7 @@
             <w:sdt>
               <w:sdtPr>
                 <w:lock w:val="contentLocked"/>
-                <w:tag w:val="goog_rdk_169"/>
+                <w:tag w:val="goog_rdk_175"/>
               </w:sdtPr>
               <w:sdtContent>
                 <w:tc>
@@ -15541,7 +15693,7 @@
                       <w:bottom w:color="f8f9fa" w:space="0" w:sz="6" w:val="single"/>
                       <w:right w:color="f8f9fa" w:space="0" w:sz="6" w:val="single"/>
                     </w:tcBorders>
-                    <w:shd w:fill="f8f9fa" w:val="clear"/>
+                    <w:shd w:fill="ffffff" w:val="clear"/>
                     <w:tcMar>
                       <w:top w:w="40.0" w:type="dxa"/>
                       <w:left w:w="120.0" w:type="dxa"/>
@@ -15572,7 +15724,7 @@
             <w:sdt>
               <w:sdtPr>
                 <w:lock w:val="contentLocked"/>
-                <w:tag w:val="goog_rdk_170"/>
+                <w:tag w:val="goog_rdk_176"/>
               </w:sdtPr>
               <w:sdtContent>
                 <w:tc>
@@ -15583,7 +15735,7 @@
                       <w:bottom w:color="f8f9fa" w:space="0" w:sz="6" w:val="single"/>
                       <w:right w:color="f8f9fa" w:space="0" w:sz="6" w:val="single"/>
                     </w:tcBorders>
-                    <w:shd w:fill="f8f9fa" w:val="clear"/>
+                    <w:shd w:fill="ffffff" w:val="clear"/>
                     <w:tcMar>
                       <w:top w:w="40.0" w:type="dxa"/>
                       <w:left w:w="120.0" w:type="dxa"/>
@@ -15614,7 +15766,7 @@
             <w:sdt>
               <w:sdtPr>
                 <w:lock w:val="contentLocked"/>
-                <w:tag w:val="goog_rdk_171"/>
+                <w:tag w:val="goog_rdk_177"/>
               </w:sdtPr>
               <w:sdtContent>
                 <w:tc>
@@ -15625,7 +15777,7 @@
                       <w:bottom w:color="f8f9fa" w:space="0" w:sz="6" w:val="single"/>
                       <w:right w:color="f8f9fa" w:space="0" w:sz="6" w:val="single"/>
                     </w:tcBorders>
-                    <w:shd w:fill="f8f9fa" w:val="clear"/>
+                    <w:shd w:fill="ffffff" w:val="clear"/>
                     <w:tcMar>
                       <w:top w:w="40.0" w:type="dxa"/>
                       <w:left w:w="120.0" w:type="dxa"/>
@@ -15656,7 +15808,7 @@
             <w:sdt>
               <w:sdtPr>
                 <w:lock w:val="contentLocked"/>
-                <w:tag w:val="goog_rdk_172"/>
+                <w:tag w:val="goog_rdk_178"/>
               </w:sdtPr>
               <w:sdtContent>
                 <w:tc>
@@ -15666,265 +15818,6 @@
                       <w:left w:color="cccccc" w:space="0" w:sz="6" w:val="single"/>
                       <w:bottom w:color="f8f9fa" w:space="0" w:sz="6" w:val="single"/>
                       <w:right w:color="f8f9fa" w:space="0" w:sz="6" w:val="single"/>
-                    </w:tcBorders>
-                    <w:shd w:fill="f8f9fa" w:val="clear"/>
-                    <w:tcMar>
-                      <w:top w:w="40.0" w:type="dxa"/>
-                      <w:left w:w="120.0" w:type="dxa"/>
-                      <w:bottom w:w="40.0" w:type="dxa"/>
-                      <w:right w:w="120.0" w:type="dxa"/>
-                    </w:tcMar>
-                    <w:vAlign w:val="center"/>
-                  </w:tcPr>
-                  <w:p>
-                    <w:pPr>
-                      <w:widowControl w:val="0"/>
-                      <w:spacing w:after="0" w:line="276" w:lineRule="auto"/>
-                      <w:rPr>
-                        <w:rFonts w:ascii="Arial" w:cs="Arial" w:eastAsia="Arial" w:hAnsi="Arial"/>
-                        <w:sz w:val="20"/>
-                        <w:szCs w:val="20"/>
-                      </w:rPr>
-                    </w:pPr>
-                    <w:r>
-                      <w:rPr>
-                        <w:rtl w:val="0"/>
-                      </w:rPr>
-                    </w:r>
-                  </w:p>
-                </w:tc>
-              </w:sdtContent>
-            </w:sdt>
-            <w:sdt>
-              <w:sdtPr>
-                <w:lock w:val="contentLocked"/>
-                <w:tag w:val="goog_rdk_173"/>
-              </w:sdtPr>
-              <w:sdtContent>
-                <w:tc>
-                  <w:tcPr>
-                    <w:tcBorders>
-                      <w:top w:color="cccccc" w:space="0" w:sz="6" w:val="single"/>
-                      <w:left w:color="cccccc" w:space="0" w:sz="6" w:val="single"/>
-                      <w:bottom w:color="f8f9fa" w:space="0" w:sz="6" w:val="single"/>
-                      <w:right w:color="284e3f" w:space="0" w:sz="6" w:val="single"/>
-                    </w:tcBorders>
-                    <w:shd w:fill="f8f9fa" w:val="clear"/>
-                    <w:tcMar>
-                      <w:top w:w="40.0" w:type="dxa"/>
-                      <w:left w:w="120.0" w:type="dxa"/>
-                      <w:bottom w:w="40.0" w:type="dxa"/>
-                      <w:right w:w="120.0" w:type="dxa"/>
-                    </w:tcMar>
-                    <w:vAlign w:val="center"/>
-                  </w:tcPr>
-                  <w:p>
-                    <w:pPr>
-                      <w:widowControl w:val="0"/>
-                      <w:spacing w:after="0" w:line="276" w:lineRule="auto"/>
-                      <w:rPr>
-                        <w:rFonts w:ascii="Arial" w:cs="Arial" w:eastAsia="Arial" w:hAnsi="Arial"/>
-                        <w:sz w:val="20"/>
-                        <w:szCs w:val="20"/>
-                      </w:rPr>
-                    </w:pPr>
-                    <w:r>
-                      <w:rPr>
-                        <w:rtl w:val="0"/>
-                      </w:rPr>
-                    </w:r>
-                  </w:p>
-                </w:tc>
-              </w:sdtContent>
-            </w:sdt>
-          </w:tr>
-          <w:tr>
-            <w:trPr>
-              <w:cantSplit w:val="0"/>
-              <w:trHeight w:val="555" w:hRule="atLeast"/>
-              <w:tblHeader w:val="0"/>
-            </w:trPr>
-            <w:sdt>
-              <w:sdtPr>
-                <w:lock w:val="contentLocked"/>
-                <w:tag w:val="goog_rdk_174"/>
-              </w:sdtPr>
-              <w:sdtContent>
-                <w:tc>
-                  <w:tcPr>
-                    <w:tcBorders>
-                      <w:top w:color="cccccc" w:space="0" w:sz="6" w:val="single"/>
-                      <w:left w:color="284e3f" w:space="0" w:sz="6" w:val="single"/>
-                      <w:bottom w:color="f8f9fa" w:space="0" w:sz="6" w:val="single"/>
-                      <w:right w:color="ffffff" w:space="0" w:sz="6" w:val="single"/>
-                    </w:tcBorders>
-                    <w:shd w:fill="ffffff" w:val="clear"/>
-                    <w:tcMar>
-                      <w:top w:w="40.0" w:type="dxa"/>
-                      <w:left w:w="120.0" w:type="dxa"/>
-                      <w:bottom w:w="40.0" w:type="dxa"/>
-                      <w:right w:w="120.0" w:type="dxa"/>
-                    </w:tcMar>
-                    <w:vAlign w:val="center"/>
-                  </w:tcPr>
-                  <w:p>
-                    <w:pPr>
-                      <w:widowControl w:val="0"/>
-                      <w:spacing w:after="0" w:line="276" w:lineRule="auto"/>
-                      <w:rPr>
-                        <w:rFonts w:ascii="Arial" w:cs="Arial" w:eastAsia="Arial" w:hAnsi="Arial"/>
-                        <w:sz w:val="20"/>
-                        <w:szCs w:val="20"/>
-                      </w:rPr>
-                    </w:pPr>
-                    <w:r>
-                      <w:rPr>
-                        <w:rtl w:val="0"/>
-                      </w:rPr>
-                    </w:r>
-                  </w:p>
-                </w:tc>
-              </w:sdtContent>
-            </w:sdt>
-            <w:sdt>
-              <w:sdtPr>
-                <w:lock w:val="contentLocked"/>
-                <w:tag w:val="goog_rdk_175"/>
-              </w:sdtPr>
-              <w:sdtContent>
-                <w:tc>
-                  <w:tcPr>
-                    <w:tcBorders>
-                      <w:top w:color="cccccc" w:space="0" w:sz="6" w:val="single"/>
-                      <w:left w:color="cccccc" w:space="0" w:sz="6" w:val="single"/>
-                      <w:bottom w:color="f8f9fa" w:space="0" w:sz="6" w:val="single"/>
-                      <w:right w:color="ffffff" w:space="0" w:sz="6" w:val="single"/>
-                    </w:tcBorders>
-                    <w:shd w:fill="ffffff" w:val="clear"/>
-                    <w:tcMar>
-                      <w:top w:w="40.0" w:type="dxa"/>
-                      <w:left w:w="120.0" w:type="dxa"/>
-                      <w:bottom w:w="40.0" w:type="dxa"/>
-                      <w:right w:w="120.0" w:type="dxa"/>
-                    </w:tcMar>
-                    <w:vAlign w:val="center"/>
-                  </w:tcPr>
-                  <w:p>
-                    <w:pPr>
-                      <w:widowControl w:val="0"/>
-                      <w:spacing w:after="0" w:line="276" w:lineRule="auto"/>
-                      <w:rPr>
-                        <w:rFonts w:ascii="Arial" w:cs="Arial" w:eastAsia="Arial" w:hAnsi="Arial"/>
-                        <w:sz w:val="20"/>
-                        <w:szCs w:val="20"/>
-                      </w:rPr>
-                    </w:pPr>
-                    <w:r>
-                      <w:rPr>
-                        <w:rtl w:val="0"/>
-                      </w:rPr>
-                    </w:r>
-                  </w:p>
-                </w:tc>
-              </w:sdtContent>
-            </w:sdt>
-            <w:sdt>
-              <w:sdtPr>
-                <w:lock w:val="contentLocked"/>
-                <w:tag w:val="goog_rdk_176"/>
-              </w:sdtPr>
-              <w:sdtContent>
-                <w:tc>
-                  <w:tcPr>
-                    <w:tcBorders>
-                      <w:top w:color="cccccc" w:space="0" w:sz="6" w:val="single"/>
-                      <w:left w:color="cccccc" w:space="0" w:sz="6" w:val="single"/>
-                      <w:bottom w:color="f8f9fa" w:space="0" w:sz="6" w:val="single"/>
-                      <w:right w:color="ffffff" w:space="0" w:sz="6" w:val="single"/>
-                    </w:tcBorders>
-                    <w:shd w:fill="ffffff" w:val="clear"/>
-                    <w:tcMar>
-                      <w:top w:w="40.0" w:type="dxa"/>
-                      <w:left w:w="120.0" w:type="dxa"/>
-                      <w:bottom w:w="40.0" w:type="dxa"/>
-                      <w:right w:w="120.0" w:type="dxa"/>
-                    </w:tcMar>
-                    <w:vAlign w:val="center"/>
-                  </w:tcPr>
-                  <w:p>
-                    <w:pPr>
-                      <w:widowControl w:val="0"/>
-                      <w:spacing w:after="0" w:line="276" w:lineRule="auto"/>
-                      <w:rPr>
-                        <w:rFonts w:ascii="Arial" w:cs="Arial" w:eastAsia="Arial" w:hAnsi="Arial"/>
-                        <w:sz w:val="20"/>
-                        <w:szCs w:val="20"/>
-                      </w:rPr>
-                    </w:pPr>
-                    <w:r>
-                      <w:rPr>
-                        <w:rtl w:val="0"/>
-                      </w:rPr>
-                    </w:r>
-                  </w:p>
-                </w:tc>
-              </w:sdtContent>
-            </w:sdt>
-            <w:sdt>
-              <w:sdtPr>
-                <w:lock w:val="contentLocked"/>
-                <w:tag w:val="goog_rdk_177"/>
-              </w:sdtPr>
-              <w:sdtContent>
-                <w:tc>
-                  <w:tcPr>
-                    <w:tcBorders>
-                      <w:top w:color="cccccc" w:space="0" w:sz="6" w:val="single"/>
-                      <w:left w:color="cccccc" w:space="0" w:sz="6" w:val="single"/>
-                      <w:bottom w:color="f8f9fa" w:space="0" w:sz="6" w:val="single"/>
-                      <w:right w:color="ffffff" w:space="0" w:sz="6" w:val="single"/>
-                    </w:tcBorders>
-                    <w:shd w:fill="ffffff" w:val="clear"/>
-                    <w:tcMar>
-                      <w:top w:w="40.0" w:type="dxa"/>
-                      <w:left w:w="120.0" w:type="dxa"/>
-                      <w:bottom w:w="40.0" w:type="dxa"/>
-                      <w:right w:w="120.0" w:type="dxa"/>
-                    </w:tcMar>
-                    <w:vAlign w:val="center"/>
-                  </w:tcPr>
-                  <w:p>
-                    <w:pPr>
-                      <w:widowControl w:val="0"/>
-                      <w:spacing w:after="0" w:line="276" w:lineRule="auto"/>
-                      <w:rPr>
-                        <w:rFonts w:ascii="Arial" w:cs="Arial" w:eastAsia="Arial" w:hAnsi="Arial"/>
-                        <w:sz w:val="20"/>
-                        <w:szCs w:val="20"/>
-                      </w:rPr>
-                    </w:pPr>
-                    <w:r>
-                      <w:rPr>
-                        <w:rtl w:val="0"/>
-                      </w:rPr>
-                    </w:r>
-                  </w:p>
-                </w:tc>
-              </w:sdtContent>
-            </w:sdt>
-            <w:sdt>
-              <w:sdtPr>
-                <w:lock w:val="contentLocked"/>
-                <w:tag w:val="goog_rdk_178"/>
-              </w:sdtPr>
-              <w:sdtContent>
-                <w:tc>
-                  <w:tcPr>
-                    <w:tcBorders>
-                      <w:top w:color="cccccc" w:space="0" w:sz="6" w:val="single"/>
-                      <w:left w:color="cccccc" w:space="0" w:sz="6" w:val="single"/>
-                      <w:bottom w:color="f8f9fa" w:space="0" w:sz="6" w:val="single"/>
-                      <w:right w:color="ffffff" w:space="0" w:sz="6" w:val="single"/>
                     </w:tcBorders>
                     <w:shd w:fill="ffffff" w:val="clear"/>
                     <w:tcMar>
@@ -16015,16 +15908,16 @@
                       <w:top w:color="cccccc" w:space="0" w:sz="6" w:val="single"/>
                       <w:left w:color="284e3f" w:space="0" w:sz="6" w:val="single"/>
                       <w:bottom w:color="f8f9fa" w:space="0" w:sz="6" w:val="single"/>
-                      <w:right w:color="f8f9fa" w:space="0" w:sz="6" w:val="single"/>
-                    </w:tcBorders>
-                    <w:shd w:fill="f8f9fa" w:val="clear"/>
-                    <w:tcMar>
-                      <w:top w:w="40.0" w:type="dxa"/>
-                      <w:left w:w="120.0" w:type="dxa"/>
-                      <w:bottom w:w="40.0" w:type="dxa"/>
-                      <w:right w:w="120.0" w:type="dxa"/>
-                    </w:tcMar>
-                    <w:vAlign w:val="center"/>
+                      <w:right w:color="ffffff" w:space="0" w:sz="6" w:val="single"/>
+                    </w:tcBorders>
+                    <w:shd w:fill="auto" w:val="clear"/>
+                    <w:tcMar>
+                      <w:top w:w="40.0" w:type="dxa"/>
+                      <w:left w:w="40.0" w:type="dxa"/>
+                      <w:bottom w:w="40.0" w:type="dxa"/>
+                      <w:right w:w="40.0" w:type="dxa"/>
+                    </w:tcMar>
+                    <w:vAlign w:val="bottom"/>
                   </w:tcPr>
                   <w:p>
                     <w:pPr>
@@ -16057,16 +15950,16 @@
                       <w:top w:color="cccccc" w:space="0" w:sz="6" w:val="single"/>
                       <w:left w:color="cccccc" w:space="0" w:sz="6" w:val="single"/>
                       <w:bottom w:color="f8f9fa" w:space="0" w:sz="6" w:val="single"/>
-                      <w:right w:color="f8f9fa" w:space="0" w:sz="6" w:val="single"/>
-                    </w:tcBorders>
-                    <w:shd w:fill="f8f9fa" w:val="clear"/>
-                    <w:tcMar>
-                      <w:top w:w="40.0" w:type="dxa"/>
-                      <w:left w:w="120.0" w:type="dxa"/>
-                      <w:bottom w:w="40.0" w:type="dxa"/>
-                      <w:right w:w="120.0" w:type="dxa"/>
-                    </w:tcMar>
-                    <w:vAlign w:val="center"/>
+                      <w:right w:color="ffffff" w:space="0" w:sz="6" w:val="single"/>
+                    </w:tcBorders>
+                    <w:shd w:fill="auto" w:val="clear"/>
+                    <w:tcMar>
+                      <w:top w:w="40.0" w:type="dxa"/>
+                      <w:left w:w="40.0" w:type="dxa"/>
+                      <w:bottom w:w="40.0" w:type="dxa"/>
+                      <w:right w:w="40.0" w:type="dxa"/>
+                    </w:tcMar>
+                    <w:vAlign w:val="bottom"/>
                   </w:tcPr>
                   <w:p>
                     <w:pPr>
@@ -16099,16 +15992,16 @@
                       <w:top w:color="cccccc" w:space="0" w:sz="6" w:val="single"/>
                       <w:left w:color="cccccc" w:space="0" w:sz="6" w:val="single"/>
                       <w:bottom w:color="f8f9fa" w:space="0" w:sz="6" w:val="single"/>
-                      <w:right w:color="f8f9fa" w:space="0" w:sz="6" w:val="single"/>
-                    </w:tcBorders>
-                    <w:shd w:fill="f8f9fa" w:val="clear"/>
-                    <w:tcMar>
-                      <w:top w:w="40.0" w:type="dxa"/>
-                      <w:left w:w="120.0" w:type="dxa"/>
-                      <w:bottom w:w="40.0" w:type="dxa"/>
-                      <w:right w:w="120.0" w:type="dxa"/>
-                    </w:tcMar>
-                    <w:vAlign w:val="center"/>
+                      <w:right w:color="ffffff" w:space="0" w:sz="6" w:val="single"/>
+                    </w:tcBorders>
+                    <w:shd w:fill="auto" w:val="clear"/>
+                    <w:tcMar>
+                      <w:top w:w="40.0" w:type="dxa"/>
+                      <w:left w:w="40.0" w:type="dxa"/>
+                      <w:bottom w:w="40.0" w:type="dxa"/>
+                      <w:right w:w="40.0" w:type="dxa"/>
+                    </w:tcMar>
+                    <w:vAlign w:val="bottom"/>
                   </w:tcPr>
                   <w:p>
                     <w:pPr>
@@ -16141,16 +16034,16 @@
                       <w:top w:color="cccccc" w:space="0" w:sz="6" w:val="single"/>
                       <w:left w:color="cccccc" w:space="0" w:sz="6" w:val="single"/>
                       <w:bottom w:color="f8f9fa" w:space="0" w:sz="6" w:val="single"/>
-                      <w:right w:color="f8f9fa" w:space="0" w:sz="6" w:val="single"/>
-                    </w:tcBorders>
-                    <w:shd w:fill="f8f9fa" w:val="clear"/>
-                    <w:tcMar>
-                      <w:top w:w="40.0" w:type="dxa"/>
-                      <w:left w:w="120.0" w:type="dxa"/>
-                      <w:bottom w:w="40.0" w:type="dxa"/>
-                      <w:right w:w="120.0" w:type="dxa"/>
-                    </w:tcMar>
-                    <w:vAlign w:val="center"/>
+                      <w:right w:color="ffffff" w:space="0" w:sz="6" w:val="single"/>
+                    </w:tcBorders>
+                    <w:shd w:fill="auto" w:val="clear"/>
+                    <w:tcMar>
+                      <w:top w:w="40.0" w:type="dxa"/>
+                      <w:left w:w="40.0" w:type="dxa"/>
+                      <w:bottom w:w="40.0" w:type="dxa"/>
+                      <w:right w:w="40.0" w:type="dxa"/>
+                    </w:tcMar>
+                    <w:vAlign w:val="bottom"/>
                   </w:tcPr>
                   <w:p>
                     <w:pPr>
@@ -16183,16 +16076,16 @@
                       <w:top w:color="cccccc" w:space="0" w:sz="6" w:val="single"/>
                       <w:left w:color="cccccc" w:space="0" w:sz="6" w:val="single"/>
                       <w:bottom w:color="f8f9fa" w:space="0" w:sz="6" w:val="single"/>
-                      <w:right w:color="f8f9fa" w:space="0" w:sz="6" w:val="single"/>
-                    </w:tcBorders>
-                    <w:shd w:fill="f8f9fa" w:val="clear"/>
-                    <w:tcMar>
-                      <w:top w:w="40.0" w:type="dxa"/>
-                      <w:left w:w="120.0" w:type="dxa"/>
-                      <w:bottom w:w="40.0" w:type="dxa"/>
-                      <w:right w:w="120.0" w:type="dxa"/>
-                    </w:tcMar>
-                    <w:vAlign w:val="center"/>
+                      <w:right w:color="ffffff" w:space="0" w:sz="6" w:val="single"/>
+                    </w:tcBorders>
+                    <w:shd w:fill="auto" w:val="clear"/>
+                    <w:tcMar>
+                      <w:top w:w="40.0" w:type="dxa"/>
+                      <w:left w:w="40.0" w:type="dxa"/>
+                      <w:bottom w:w="40.0" w:type="dxa"/>
+                      <w:right w:w="40.0" w:type="dxa"/>
+                    </w:tcMar>
+                    <w:vAlign w:val="bottom"/>
                   </w:tcPr>
                   <w:p>
                     <w:pPr>
@@ -16227,14 +16120,14 @@
                       <w:bottom w:color="f8f9fa" w:space="0" w:sz="6" w:val="single"/>
                       <w:right w:color="284e3f" w:space="0" w:sz="6" w:val="single"/>
                     </w:tcBorders>
-                    <w:shd w:fill="f8f9fa" w:val="clear"/>
-                    <w:tcMar>
-                      <w:top w:w="40.0" w:type="dxa"/>
-                      <w:left w:w="120.0" w:type="dxa"/>
-                      <w:bottom w:w="40.0" w:type="dxa"/>
-                      <w:right w:w="120.0" w:type="dxa"/>
-                    </w:tcMar>
-                    <w:vAlign w:val="center"/>
+                    <w:shd w:fill="auto" w:val="clear"/>
+                    <w:tcMar>
+                      <w:top w:w="40.0" w:type="dxa"/>
+                      <w:left w:w="40.0" w:type="dxa"/>
+                      <w:bottom w:w="40.0" w:type="dxa"/>
+                      <w:right w:w="40.0" w:type="dxa"/>
+                    </w:tcMar>
+                    <w:vAlign w:val="bottom"/>
                   </w:tcPr>
                   <w:p>
                     <w:pPr>
@@ -16274,7 +16167,7 @@
                       <w:top w:color="cccccc" w:space="0" w:sz="6" w:val="single"/>
                       <w:left w:color="284e3f" w:space="0" w:sz="6" w:val="single"/>
                       <w:bottom w:color="f8f9fa" w:space="0" w:sz="6" w:val="single"/>
-                      <w:right w:color="ffffff" w:space="0" w:sz="6" w:val="single"/>
+                      <w:right w:color="f8f9fa" w:space="0" w:sz="6" w:val="single"/>
                     </w:tcBorders>
                     <w:shd w:fill="auto" w:val="clear"/>
                     <w:tcMar>
@@ -16316,7 +16209,7 @@
                       <w:top w:color="cccccc" w:space="0" w:sz="6" w:val="single"/>
                       <w:left w:color="cccccc" w:space="0" w:sz="6" w:val="single"/>
                       <w:bottom w:color="f8f9fa" w:space="0" w:sz="6" w:val="single"/>
-                      <w:right w:color="ffffff" w:space="0" w:sz="6" w:val="single"/>
+                      <w:right w:color="f8f9fa" w:space="0" w:sz="6" w:val="single"/>
                     </w:tcBorders>
                     <w:shd w:fill="auto" w:val="clear"/>
                     <w:tcMar>
@@ -16358,7 +16251,7 @@
                       <w:top w:color="cccccc" w:space="0" w:sz="6" w:val="single"/>
                       <w:left w:color="cccccc" w:space="0" w:sz="6" w:val="single"/>
                       <w:bottom w:color="f8f9fa" w:space="0" w:sz="6" w:val="single"/>
-                      <w:right w:color="ffffff" w:space="0" w:sz="6" w:val="single"/>
+                      <w:right w:color="f8f9fa" w:space="0" w:sz="6" w:val="single"/>
                     </w:tcBorders>
                     <w:shd w:fill="auto" w:val="clear"/>
                     <w:tcMar>
@@ -16400,7 +16293,7 @@
                       <w:top w:color="cccccc" w:space="0" w:sz="6" w:val="single"/>
                       <w:left w:color="cccccc" w:space="0" w:sz="6" w:val="single"/>
                       <w:bottom w:color="f8f9fa" w:space="0" w:sz="6" w:val="single"/>
-                      <w:right w:color="ffffff" w:space="0" w:sz="6" w:val="single"/>
+                      <w:right w:color="f8f9fa" w:space="0" w:sz="6" w:val="single"/>
                     </w:tcBorders>
                     <w:shd w:fill="auto" w:val="clear"/>
                     <w:tcMar>
@@ -16442,7 +16335,7 @@
                       <w:top w:color="cccccc" w:space="0" w:sz="6" w:val="single"/>
                       <w:left w:color="cccccc" w:space="0" w:sz="6" w:val="single"/>
                       <w:bottom w:color="f8f9fa" w:space="0" w:sz="6" w:val="single"/>
-                      <w:right w:color="ffffff" w:space="0" w:sz="6" w:val="single"/>
+                      <w:right w:color="f8f9fa" w:space="0" w:sz="6" w:val="single"/>
                     </w:tcBorders>
                     <w:shd w:fill="auto" w:val="clear"/>
                     <w:tcMar>
@@ -18248,7 +18141,7 @@
 
 <file path=customXML/item1.xml><?xml version="1.0" encoding="utf-8"?>
 <go:gDocsCustomXmlDataStorage xmlns:go="http://customooxmlschemas.google.com/" xmlns:r="http://schemas.openxmlformats.org/officeDocument/2006/relationships" uri="GoogleDocsCustomDataVersion2">
-  <go:docsCustomData xmlns:go="http://customooxmlschemas.google.com/" roundtripDataSignature="AMtx7miwnvm+kUfdgTZ9csUJPgbpFdZzHQ==">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</go:docsCustomData>
+  <go:docsCustomData xmlns:go="http://customooxmlschemas.google.com/" roundtripDataSignature="AMtx7mi59RrnAZxERwuYiHnZ9Or9C3KRuQ==">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</go:docsCustomData>
 </go:gDocsCustomXmlDataStorage>
 </file>
 

</xml_diff>